<commit_message>
Entwicklerdokumentation erweitert, Nutzerdokumentation gelöscht. Warum die Projektplanung hier drin ist: kein Plan
</commit_message>
<xml_diff>
--- a/DocumentationFiles/Entwicklerdokumentation.docx
+++ b/DocumentationFiles/Entwicklerdokumentation.docx
@@ -629,6 +629,3835 @@
         <w:t>Gliederung</w:t>
       </w:r>
     </w:p>
+    <w:tbl>
+      <w:tblPr>
+        <w:tblStyle w:val="Tabellenraster"/>
+        <w:tblW w:w="0" w:type="auto"/>
+        <w:tblBorders>
+          <w:top w:val="none" w:sz="0" w:space="0" w:color="auto"/>
+          <w:left w:val="none" w:sz="0" w:space="0" w:color="auto"/>
+          <w:bottom w:val="none" w:sz="0" w:space="0" w:color="auto"/>
+          <w:right w:val="none" w:sz="0" w:space="0" w:color="auto"/>
+          <w:insideH w:val="none" w:sz="0" w:space="0" w:color="auto"/>
+          <w:insideV w:val="none" w:sz="0" w:space="0" w:color="auto"/>
+        </w:tblBorders>
+        <w:tblLook w:val="04A0" w:firstRow="1" w:lastRow="0" w:firstColumn="1" w:lastColumn="0" w:noHBand="0" w:noVBand="1"/>
+      </w:tblPr>
+      <w:tblGrid>
+        <w:gridCol w:w="7933"/>
+        <w:gridCol w:w="1129"/>
+      </w:tblGrid>
+      <w:tr>
+        <w:tc>
+          <w:tcPr>
+            <w:tcW w:w="7933" w:type="dxa"/>
+          </w:tcPr>
+          <w:p>
+            <w:pPr>
+              <w:spacing w:before="240" w:line="360" w:lineRule="auto"/>
+              <w:rPr>
+                <w:sz w:val="24"/>
+                <w:szCs w:val="24"/>
+              </w:rPr>
+            </w:pPr>
+            <w:proofErr w:type="gramStart"/>
+            <w:r>
+              <w:rPr>
+                <w:sz w:val="24"/>
+                <w:szCs w:val="24"/>
+              </w:rPr>
+              <w:t xml:space="preserve">1  </w:t>
+            </w:r>
+            <w:r>
+              <w:rPr>
+                <w:sz w:val="24"/>
+                <w:szCs w:val="24"/>
+              </w:rPr>
+              <w:t>Einrichtung</w:t>
+            </w:r>
+            <w:proofErr w:type="gramEnd"/>
+            <w:r>
+              <w:rPr>
+                <w:sz w:val="24"/>
+                <w:szCs w:val="24"/>
+              </w:rPr>
+              <w:t xml:space="preserve"> der Laufzeitumgebung….</w:t>
+            </w:r>
+            <w:r>
+              <w:rPr>
+                <w:sz w:val="24"/>
+                <w:szCs w:val="24"/>
+              </w:rPr>
+              <w:t>………….…………………………………….</w:t>
+            </w:r>
+          </w:p>
+        </w:tc>
+        <w:tc>
+          <w:tcPr>
+            <w:tcW w:w="1129" w:type="dxa"/>
+          </w:tcPr>
+          <w:p>
+            <w:pPr>
+              <w:spacing w:line="480" w:lineRule="auto"/>
+              <w:rPr>
+                <w:sz w:val="24"/>
+                <w:szCs w:val="24"/>
+              </w:rPr>
+            </w:pPr>
+          </w:p>
+        </w:tc>
+      </w:tr>
+      <w:tr>
+        <w:tc>
+          <w:tcPr>
+            <w:tcW w:w="7933" w:type="dxa"/>
+          </w:tcPr>
+          <w:p>
+            <w:pPr>
+              <w:spacing w:before="240" w:line="360" w:lineRule="auto"/>
+              <w:rPr>
+                <w:sz w:val="24"/>
+                <w:szCs w:val="24"/>
+              </w:rPr>
+            </w:pPr>
+            <w:proofErr w:type="gramStart"/>
+            <w:r>
+              <w:rPr>
+                <w:sz w:val="24"/>
+                <w:szCs w:val="24"/>
+              </w:rPr>
+              <w:t>2</w:t>
+            </w:r>
+            <w:r>
+              <w:rPr>
+                <w:sz w:val="24"/>
+                <w:szCs w:val="24"/>
+              </w:rPr>
+              <w:t xml:space="preserve">  </w:t>
+            </w:r>
+            <w:r>
+              <w:rPr>
+                <w:sz w:val="24"/>
+                <w:szCs w:val="24"/>
+              </w:rPr>
+              <w:t>Einrichtung</w:t>
+            </w:r>
+            <w:proofErr w:type="gramEnd"/>
+            <w:r>
+              <w:rPr>
+                <w:sz w:val="24"/>
+                <w:szCs w:val="24"/>
+              </w:rPr>
+              <w:t xml:space="preserve"> der Entwicklungsumgebung……………………………………………</w:t>
+            </w:r>
+            <w:r>
+              <w:rPr>
+                <w:sz w:val="24"/>
+                <w:szCs w:val="24"/>
+              </w:rPr>
+              <w:t>.</w:t>
+            </w:r>
+          </w:p>
+        </w:tc>
+        <w:tc>
+          <w:tcPr>
+            <w:tcW w:w="1129" w:type="dxa"/>
+          </w:tcPr>
+          <w:p>
+            <w:pPr>
+              <w:spacing w:line="480" w:lineRule="auto"/>
+              <w:rPr>
+                <w:sz w:val="24"/>
+                <w:szCs w:val="24"/>
+              </w:rPr>
+            </w:pPr>
+            <w:r>
+              <w:rPr>
+                <w:sz w:val="24"/>
+                <w:szCs w:val="24"/>
+              </w:rPr>
+              <w:t>x</w:t>
+            </w:r>
+          </w:p>
+        </w:tc>
+      </w:tr>
+      <w:tr>
+        <w:tc>
+          <w:tcPr>
+            <w:tcW w:w="7933" w:type="dxa"/>
+          </w:tcPr>
+          <w:p>
+            <w:pPr>
+              <w:spacing w:before="240" w:line="360" w:lineRule="auto"/>
+              <w:rPr>
+                <w:sz w:val="24"/>
+                <w:szCs w:val="24"/>
+              </w:rPr>
+            </w:pPr>
+            <w:proofErr w:type="gramStart"/>
+            <w:r>
+              <w:rPr>
+                <w:sz w:val="24"/>
+                <w:szCs w:val="24"/>
+              </w:rPr>
+              <w:t>2.1  Einrichtung</w:t>
+            </w:r>
+            <w:proofErr w:type="gramEnd"/>
+            <w:r>
+              <w:rPr>
+                <w:sz w:val="24"/>
+                <w:szCs w:val="24"/>
+              </w:rPr>
+              <w:t xml:space="preserve"> der IDE………………………………………………………………………</w:t>
+            </w:r>
+          </w:p>
+        </w:tc>
+        <w:tc>
+          <w:tcPr>
+            <w:tcW w:w="1129" w:type="dxa"/>
+          </w:tcPr>
+          <w:p>
+            <w:pPr>
+              <w:spacing w:line="480" w:lineRule="auto"/>
+              <w:rPr>
+                <w:sz w:val="24"/>
+                <w:szCs w:val="24"/>
+              </w:rPr>
+            </w:pPr>
+            <w:r>
+              <w:rPr>
+                <w:sz w:val="24"/>
+                <w:szCs w:val="24"/>
+              </w:rPr>
+              <w:t>x</w:t>
+            </w:r>
+          </w:p>
+        </w:tc>
+      </w:tr>
+      <w:tr>
+        <w:tc>
+          <w:tcPr>
+            <w:tcW w:w="7933" w:type="dxa"/>
+          </w:tcPr>
+          <w:p>
+            <w:pPr>
+              <w:spacing w:before="240" w:line="360" w:lineRule="auto"/>
+              <w:rPr>
+                <w:sz w:val="24"/>
+                <w:szCs w:val="24"/>
+              </w:rPr>
+            </w:pPr>
+            <w:proofErr w:type="gramStart"/>
+            <w:r>
+              <w:rPr>
+                <w:sz w:val="24"/>
+                <w:szCs w:val="24"/>
+              </w:rPr>
+              <w:t>2.2  Einrichtung</w:t>
+            </w:r>
+            <w:proofErr w:type="gramEnd"/>
+            <w:r>
+              <w:rPr>
+                <w:sz w:val="24"/>
+                <w:szCs w:val="24"/>
+              </w:rPr>
+              <w:t xml:space="preserve"> der Datenbank…………………………………………………………...</w:t>
+            </w:r>
+          </w:p>
+        </w:tc>
+        <w:tc>
+          <w:tcPr>
+            <w:tcW w:w="1129" w:type="dxa"/>
+          </w:tcPr>
+          <w:p>
+            <w:pPr>
+              <w:spacing w:line="480" w:lineRule="auto"/>
+              <w:rPr>
+                <w:sz w:val="24"/>
+                <w:szCs w:val="24"/>
+              </w:rPr>
+            </w:pPr>
+            <w:r>
+              <w:rPr>
+                <w:sz w:val="24"/>
+                <w:szCs w:val="24"/>
+              </w:rPr>
+              <w:t>x</w:t>
+            </w:r>
+          </w:p>
+        </w:tc>
+      </w:tr>
+      <w:tr>
+        <w:tc>
+          <w:tcPr>
+            <w:tcW w:w="7933" w:type="dxa"/>
+          </w:tcPr>
+          <w:p>
+            <w:pPr>
+              <w:spacing w:before="240" w:line="360" w:lineRule="auto"/>
+              <w:rPr>
+                <w:sz w:val="24"/>
+                <w:szCs w:val="24"/>
+              </w:rPr>
+            </w:pPr>
+            <w:proofErr w:type="gramStart"/>
+            <w:r>
+              <w:rPr>
+                <w:sz w:val="24"/>
+                <w:szCs w:val="24"/>
+              </w:rPr>
+              <w:t>2.3  Testen</w:t>
+            </w:r>
+            <w:proofErr w:type="gramEnd"/>
+            <w:r>
+              <w:rPr>
+                <w:sz w:val="24"/>
+                <w:szCs w:val="24"/>
+              </w:rPr>
+              <w:t>………………………………………………………………………………………..</w:t>
+            </w:r>
+          </w:p>
+        </w:tc>
+        <w:tc>
+          <w:tcPr>
+            <w:tcW w:w="1129" w:type="dxa"/>
+          </w:tcPr>
+          <w:p>
+            <w:pPr>
+              <w:spacing w:line="480" w:lineRule="auto"/>
+              <w:rPr>
+                <w:sz w:val="24"/>
+                <w:szCs w:val="24"/>
+              </w:rPr>
+            </w:pPr>
+            <w:r>
+              <w:rPr>
+                <w:sz w:val="24"/>
+                <w:szCs w:val="24"/>
+              </w:rPr>
+              <w:t>x</w:t>
+            </w:r>
+          </w:p>
+        </w:tc>
+      </w:tr>
+      <w:tr>
+        <w:tc>
+          <w:tcPr>
+            <w:tcW w:w="7933" w:type="dxa"/>
+          </w:tcPr>
+          <w:p>
+            <w:pPr>
+              <w:spacing w:before="240" w:line="360" w:lineRule="auto"/>
+              <w:rPr>
+                <w:sz w:val="24"/>
+                <w:szCs w:val="24"/>
+              </w:rPr>
+            </w:pPr>
+            <w:proofErr w:type="gramStart"/>
+            <w:r>
+              <w:rPr>
+                <w:sz w:val="24"/>
+                <w:szCs w:val="24"/>
+              </w:rPr>
+              <w:t>3  Programmaufbau</w:t>
+            </w:r>
+            <w:proofErr w:type="gramEnd"/>
+            <w:r>
+              <w:rPr>
+                <w:sz w:val="24"/>
+                <w:szCs w:val="24"/>
+              </w:rPr>
+              <w:t>…………………………..</w:t>
+            </w:r>
+            <w:r>
+              <w:rPr>
+                <w:sz w:val="24"/>
+                <w:szCs w:val="24"/>
+              </w:rPr>
+              <w:t>………………………………………………</w:t>
+            </w:r>
+          </w:p>
+        </w:tc>
+        <w:tc>
+          <w:tcPr>
+            <w:tcW w:w="1129" w:type="dxa"/>
+          </w:tcPr>
+          <w:p>
+            <w:pPr>
+              <w:spacing w:line="480" w:lineRule="auto"/>
+              <w:rPr>
+                <w:sz w:val="24"/>
+                <w:szCs w:val="24"/>
+              </w:rPr>
+            </w:pPr>
+            <w:r>
+              <w:rPr>
+                <w:sz w:val="24"/>
+                <w:szCs w:val="24"/>
+              </w:rPr>
+              <w:t>x</w:t>
+            </w:r>
+          </w:p>
+        </w:tc>
+      </w:tr>
+      <w:tr>
+        <w:tc>
+          <w:tcPr>
+            <w:tcW w:w="7933" w:type="dxa"/>
+          </w:tcPr>
+          <w:p>
+            <w:pPr>
+              <w:spacing w:before="240" w:line="360" w:lineRule="auto"/>
+              <w:rPr>
+                <w:sz w:val="24"/>
+                <w:szCs w:val="24"/>
+              </w:rPr>
+            </w:pPr>
+            <w:proofErr w:type="gramStart"/>
+            <w:r>
+              <w:rPr>
+                <w:sz w:val="24"/>
+                <w:szCs w:val="24"/>
+              </w:rPr>
+              <w:t>3.1  Allgemein</w:t>
+            </w:r>
+            <w:proofErr w:type="gramEnd"/>
+            <w:r>
+              <w:rPr>
+                <w:sz w:val="24"/>
+                <w:szCs w:val="24"/>
+              </w:rPr>
+              <w:t>…………………………………………………………………………………..</w:t>
+            </w:r>
+          </w:p>
+        </w:tc>
+        <w:tc>
+          <w:tcPr>
+            <w:tcW w:w="1129" w:type="dxa"/>
+          </w:tcPr>
+          <w:p>
+            <w:pPr>
+              <w:spacing w:line="480" w:lineRule="auto"/>
+              <w:rPr>
+                <w:sz w:val="24"/>
+                <w:szCs w:val="24"/>
+              </w:rPr>
+            </w:pPr>
+            <w:r>
+              <w:rPr>
+                <w:sz w:val="24"/>
+                <w:szCs w:val="24"/>
+              </w:rPr>
+              <w:t>x</w:t>
+            </w:r>
+          </w:p>
+        </w:tc>
+      </w:tr>
+      <w:tr>
+        <w:tc>
+          <w:tcPr>
+            <w:tcW w:w="7933" w:type="dxa"/>
+          </w:tcPr>
+          <w:p>
+            <w:pPr>
+              <w:spacing w:before="240" w:line="360" w:lineRule="auto"/>
+              <w:rPr>
+                <w:sz w:val="24"/>
+                <w:szCs w:val="24"/>
+              </w:rPr>
+            </w:pPr>
+            <w:proofErr w:type="gramStart"/>
+            <w:r>
+              <w:rPr>
+                <w:sz w:val="24"/>
+                <w:szCs w:val="24"/>
+              </w:rPr>
+              <w:t xml:space="preserve">3.2  </w:t>
+            </w:r>
+            <w:r>
+              <w:rPr>
+                <w:sz w:val="24"/>
+                <w:szCs w:val="24"/>
+              </w:rPr>
+              <w:t>Klassend</w:t>
+            </w:r>
+            <w:r>
+              <w:rPr>
+                <w:sz w:val="24"/>
+                <w:szCs w:val="24"/>
+              </w:rPr>
+              <w:t>iagramm</w:t>
+            </w:r>
+            <w:proofErr w:type="gramEnd"/>
+            <w:r>
+              <w:rPr>
+                <w:sz w:val="24"/>
+                <w:szCs w:val="24"/>
+              </w:rPr>
+              <w:t>………………………………………………………………………..</w:t>
+            </w:r>
+          </w:p>
+        </w:tc>
+        <w:tc>
+          <w:tcPr>
+            <w:tcW w:w="1129" w:type="dxa"/>
+          </w:tcPr>
+          <w:p>
+            <w:pPr>
+              <w:spacing w:line="480" w:lineRule="auto"/>
+              <w:rPr>
+                <w:sz w:val="24"/>
+                <w:szCs w:val="24"/>
+              </w:rPr>
+            </w:pPr>
+          </w:p>
+        </w:tc>
+      </w:tr>
+      <w:tr>
+        <w:tc>
+          <w:tcPr>
+            <w:tcW w:w="7933" w:type="dxa"/>
+          </w:tcPr>
+          <w:p>
+            <w:pPr>
+              <w:spacing w:before="240" w:line="360" w:lineRule="auto"/>
+              <w:rPr>
+                <w:sz w:val="24"/>
+                <w:szCs w:val="24"/>
+              </w:rPr>
+            </w:pPr>
+            <w:proofErr w:type="gramStart"/>
+            <w:r>
+              <w:rPr>
+                <w:sz w:val="24"/>
+                <w:szCs w:val="24"/>
+              </w:rPr>
+              <w:t>3.3  Beispielhaftes</w:t>
+            </w:r>
+            <w:proofErr w:type="gramEnd"/>
+            <w:r>
+              <w:rPr>
+                <w:sz w:val="24"/>
+                <w:szCs w:val="24"/>
+              </w:rPr>
+              <w:t xml:space="preserve"> Ablaufdiagramm…………………………………………………….</w:t>
+            </w:r>
+          </w:p>
+        </w:tc>
+        <w:tc>
+          <w:tcPr>
+            <w:tcW w:w="1129" w:type="dxa"/>
+          </w:tcPr>
+          <w:p>
+            <w:pPr>
+              <w:spacing w:line="480" w:lineRule="auto"/>
+              <w:rPr>
+                <w:sz w:val="24"/>
+                <w:szCs w:val="24"/>
+              </w:rPr>
+            </w:pPr>
+          </w:p>
+        </w:tc>
+      </w:tr>
+      <w:tr>
+        <w:tc>
+          <w:tcPr>
+            <w:tcW w:w="7933" w:type="dxa"/>
+          </w:tcPr>
+          <w:p>
+            <w:pPr>
+              <w:spacing w:before="240" w:line="360" w:lineRule="auto"/>
+              <w:rPr>
+                <w:sz w:val="24"/>
+                <w:szCs w:val="24"/>
+              </w:rPr>
+            </w:pPr>
+            <w:proofErr w:type="gramStart"/>
+            <w:r>
+              <w:rPr>
+                <w:sz w:val="24"/>
+                <w:szCs w:val="24"/>
+              </w:rPr>
+              <w:t>4  Potenzielle</w:t>
+            </w:r>
+            <w:proofErr w:type="gramEnd"/>
+            <w:r>
+              <w:rPr>
+                <w:sz w:val="24"/>
+                <w:szCs w:val="24"/>
+              </w:rPr>
+              <w:t xml:space="preserve"> Erweiterungsmöglichkeiten….</w:t>
+            </w:r>
+            <w:r>
+              <w:rPr>
+                <w:sz w:val="24"/>
+                <w:szCs w:val="24"/>
+              </w:rPr>
+              <w:t>………………………………………….</w:t>
+            </w:r>
+          </w:p>
+        </w:tc>
+        <w:tc>
+          <w:tcPr>
+            <w:tcW w:w="1129" w:type="dxa"/>
+          </w:tcPr>
+          <w:p>
+            <w:pPr>
+              <w:spacing w:line="480" w:lineRule="auto"/>
+              <w:rPr>
+                <w:sz w:val="24"/>
+                <w:szCs w:val="24"/>
+              </w:rPr>
+            </w:pPr>
+            <w:r>
+              <w:rPr>
+                <w:sz w:val="24"/>
+                <w:szCs w:val="24"/>
+              </w:rPr>
+              <w:t>x</w:t>
+            </w:r>
+          </w:p>
+        </w:tc>
+      </w:tr>
+      <w:tr>
+        <w:tc>
+          <w:tcPr>
+            <w:tcW w:w="7933" w:type="dxa"/>
+          </w:tcPr>
+          <w:p>
+            <w:pPr>
+              <w:spacing w:before="240" w:line="360" w:lineRule="auto"/>
+              <w:rPr>
+                <w:sz w:val="24"/>
+                <w:szCs w:val="24"/>
+              </w:rPr>
+            </w:pPr>
+            <w:proofErr w:type="gramStart"/>
+            <w:r>
+              <w:rPr>
+                <w:sz w:val="24"/>
+                <w:szCs w:val="24"/>
+              </w:rPr>
+              <w:t>4.1  Allgemein</w:t>
+            </w:r>
+            <w:proofErr w:type="gramEnd"/>
+            <w:r>
+              <w:rPr>
+                <w:sz w:val="24"/>
+                <w:szCs w:val="24"/>
+              </w:rPr>
+              <w:t>…………………………………………………………………………………..</w:t>
+            </w:r>
+          </w:p>
+        </w:tc>
+        <w:tc>
+          <w:tcPr>
+            <w:tcW w:w="1129" w:type="dxa"/>
+          </w:tcPr>
+          <w:p>
+            <w:pPr>
+              <w:spacing w:line="480" w:lineRule="auto"/>
+              <w:rPr>
+                <w:sz w:val="24"/>
+                <w:szCs w:val="24"/>
+              </w:rPr>
+            </w:pPr>
+            <w:r>
+              <w:rPr>
+                <w:sz w:val="24"/>
+                <w:szCs w:val="24"/>
+              </w:rPr>
+              <w:t>x</w:t>
+            </w:r>
+          </w:p>
+        </w:tc>
+      </w:tr>
+      <w:tr>
+        <w:tc>
+          <w:tcPr>
+            <w:tcW w:w="7933" w:type="dxa"/>
+          </w:tcPr>
+          <w:p>
+            <w:pPr>
+              <w:spacing w:before="240" w:line="360" w:lineRule="auto"/>
+              <w:rPr>
+                <w:sz w:val="24"/>
+                <w:szCs w:val="24"/>
+              </w:rPr>
+            </w:pPr>
+            <w:proofErr w:type="gramStart"/>
+            <w:r>
+              <w:rPr>
+                <w:sz w:val="24"/>
+                <w:szCs w:val="24"/>
+              </w:rPr>
+              <w:t>4.2  Exemplarisches</w:t>
+            </w:r>
+            <w:proofErr w:type="gramEnd"/>
+            <w:r>
+              <w:rPr>
+                <w:sz w:val="24"/>
+                <w:szCs w:val="24"/>
+              </w:rPr>
+              <w:t xml:space="preserve"> Beispiel (1)…………………………………………………………..</w:t>
+            </w:r>
+          </w:p>
+        </w:tc>
+        <w:tc>
+          <w:tcPr>
+            <w:tcW w:w="1129" w:type="dxa"/>
+          </w:tcPr>
+          <w:p>
+            <w:pPr>
+              <w:spacing w:line="480" w:lineRule="auto"/>
+              <w:rPr>
+                <w:sz w:val="24"/>
+                <w:szCs w:val="24"/>
+              </w:rPr>
+            </w:pPr>
+          </w:p>
+        </w:tc>
+      </w:tr>
+      <w:tr>
+        <w:tc>
+          <w:tcPr>
+            <w:tcW w:w="7933" w:type="dxa"/>
+          </w:tcPr>
+          <w:p>
+            <w:pPr>
+              <w:spacing w:before="240" w:line="360" w:lineRule="auto"/>
+              <w:rPr>
+                <w:sz w:val="24"/>
+                <w:szCs w:val="24"/>
+              </w:rPr>
+            </w:pPr>
+            <w:proofErr w:type="gramStart"/>
+            <w:r>
+              <w:rPr>
+                <w:sz w:val="24"/>
+                <w:szCs w:val="24"/>
+              </w:rPr>
+              <w:t>4.3  Exemplarisches</w:t>
+            </w:r>
+            <w:proofErr w:type="gramEnd"/>
+            <w:r>
+              <w:rPr>
+                <w:sz w:val="24"/>
+                <w:szCs w:val="24"/>
+              </w:rPr>
+              <w:t xml:space="preserve"> Beispiel (2)…………………………………………………………..</w:t>
+            </w:r>
+          </w:p>
+        </w:tc>
+        <w:tc>
+          <w:tcPr>
+            <w:tcW w:w="1129" w:type="dxa"/>
+          </w:tcPr>
+          <w:p>
+            <w:pPr>
+              <w:spacing w:line="480" w:lineRule="auto"/>
+              <w:rPr>
+                <w:sz w:val="24"/>
+                <w:szCs w:val="24"/>
+              </w:rPr>
+            </w:pPr>
+          </w:p>
+        </w:tc>
+      </w:tr>
+    </w:tbl>
+    <w:p>
+      <w:pPr>
+        <w:spacing w:before="240" w:line="360" w:lineRule="auto"/>
+        <w:rPr>
+          <w:sz w:val="24"/>
+          <w:szCs w:val="24"/>
+        </w:rPr>
+      </w:pPr>
+    </w:p>
+    <w:p>
+      <w:pPr>
+        <w:rPr>
+          <w:sz w:val="24"/>
+          <w:szCs w:val="24"/>
+        </w:rPr>
+      </w:pPr>
+      <w:r>
+        <w:rPr>
+          <w:sz w:val="24"/>
+          <w:szCs w:val="24"/>
+        </w:rPr>
+        <w:br w:type="page"/>
+      </w:r>
+    </w:p>
+    <w:p>
+      <w:pPr>
+        <w:spacing w:before="240" w:line="360" w:lineRule="auto"/>
+        <w:rPr>
+          <w:b/>
+          <w:bCs/>
+          <w:sz w:val="32"/>
+          <w:szCs w:val="32"/>
+        </w:rPr>
+      </w:pPr>
+      <w:r>
+        <w:rPr>
+          <w:b/>
+          <w:bCs/>
+          <w:sz w:val="32"/>
+          <w:szCs w:val="32"/>
+        </w:rPr>
+        <w:lastRenderedPageBreak/>
+        <w:t>1   Einrichtung der Laufzeitumgebung</w:t>
+      </w:r>
+    </w:p>
+    <w:p>
+      <w:pPr>
+        <w:rPr>
+          <w:sz w:val="24"/>
+          <w:szCs w:val="24"/>
+        </w:rPr>
+      </w:pPr>
+      <w:r>
+        <w:rPr>
+          <w:sz w:val="24"/>
+          <w:szCs w:val="24"/>
+          <w:highlight w:val="yellow"/>
+        </w:rPr>
+        <w:t>DOCKER</w:t>
+      </w:r>
+    </w:p>
+    <w:p>
+      <w:pPr>
+        <w:rPr>
+          <w:sz w:val="24"/>
+          <w:szCs w:val="24"/>
+        </w:rPr>
+      </w:pPr>
+    </w:p>
+    <w:p>
+      <w:pPr>
+        <w:rPr>
+          <w:sz w:val="32"/>
+          <w:szCs w:val="32"/>
+        </w:rPr>
+      </w:pPr>
+      <w:r>
+        <w:rPr>
+          <w:sz w:val="32"/>
+          <w:szCs w:val="32"/>
+        </w:rPr>
+        <w:br w:type="page"/>
+      </w:r>
+    </w:p>
+    <w:p>
+      <w:pPr>
+        <w:spacing w:before="240" w:line="360" w:lineRule="auto"/>
+        <w:rPr>
+          <w:b/>
+          <w:bCs/>
+          <w:sz w:val="32"/>
+          <w:szCs w:val="32"/>
+        </w:rPr>
+      </w:pPr>
+      <w:r>
+        <w:rPr>
+          <w:b/>
+          <w:bCs/>
+          <w:sz w:val="32"/>
+          <w:szCs w:val="32"/>
+        </w:rPr>
+        <w:lastRenderedPageBreak/>
+        <w:t xml:space="preserve">2 </w:t>
+      </w:r>
+      <w:r>
+        <w:rPr>
+          <w:b/>
+          <w:bCs/>
+          <w:sz w:val="32"/>
+          <w:szCs w:val="32"/>
+        </w:rPr>
+        <w:t xml:space="preserve"> </w:t>
+      </w:r>
+      <w:r>
+        <w:rPr>
+          <w:b/>
+          <w:bCs/>
+          <w:sz w:val="32"/>
+          <w:szCs w:val="32"/>
+        </w:rPr>
+        <w:t xml:space="preserve"> Einrichtung der Entwicklungsumgebung</w:t>
+      </w:r>
+    </w:p>
+    <w:p>
+      <w:pPr>
+        <w:rPr>
+          <w:sz w:val="24"/>
+          <w:szCs w:val="24"/>
+        </w:rPr>
+      </w:pPr>
+    </w:p>
+    <w:p>
+      <w:pPr>
+        <w:spacing w:line="360" w:lineRule="auto"/>
+        <w:jc w:val="both"/>
+        <w:rPr>
+          <w:sz w:val="24"/>
+          <w:szCs w:val="24"/>
+        </w:rPr>
+      </w:pPr>
+      <w:r>
+        <w:rPr>
+          <w:sz w:val="24"/>
+          <w:szCs w:val="24"/>
+        </w:rPr>
+        <w:t>Im Folgenden wird eine Anleitung mitgegeben, welche die ersten Schritte zur Einrichtung der Entwicklungsumgebung beschreibt, um sich so an dem Projekt beteiligen zu können.</w:t>
+      </w:r>
+    </w:p>
+    <w:p>
+      <w:pPr>
+        <w:spacing w:after="0" w:line="360" w:lineRule="auto"/>
+        <w:jc w:val="both"/>
+        <w:rPr>
+          <w:sz w:val="24"/>
+          <w:szCs w:val="24"/>
+        </w:rPr>
+      </w:pPr>
+    </w:p>
+    <w:p>
+      <w:pPr>
+        <w:spacing w:line="360" w:lineRule="auto"/>
+        <w:jc w:val="both"/>
+        <w:rPr>
+          <w:b/>
+          <w:bCs/>
+          <w:sz w:val="24"/>
+          <w:szCs w:val="24"/>
+        </w:rPr>
+      </w:pPr>
+      <w:r>
+        <w:rPr>
+          <w:b/>
+          <w:bCs/>
+          <w:sz w:val="24"/>
+          <w:szCs w:val="24"/>
+        </w:rPr>
+        <w:t xml:space="preserve">2.1 </w:t>
+      </w:r>
+      <w:r>
+        <w:rPr>
+          <w:b/>
+          <w:bCs/>
+          <w:sz w:val="24"/>
+          <w:szCs w:val="24"/>
+        </w:rPr>
+        <w:t xml:space="preserve"> </w:t>
+      </w:r>
+      <w:r>
+        <w:rPr>
+          <w:b/>
+          <w:bCs/>
+          <w:sz w:val="24"/>
+          <w:szCs w:val="24"/>
+        </w:rPr>
+        <w:t xml:space="preserve"> Einricht</w:t>
+      </w:r>
+      <w:r>
+        <w:rPr>
+          <w:b/>
+          <w:bCs/>
+          <w:sz w:val="24"/>
+          <w:szCs w:val="24"/>
+        </w:rPr>
+        <w:t>ung</w:t>
+      </w:r>
+      <w:r>
+        <w:rPr>
+          <w:b/>
+          <w:bCs/>
+          <w:sz w:val="24"/>
+          <w:szCs w:val="24"/>
+        </w:rPr>
+        <w:t xml:space="preserve"> der IDE:</w:t>
+      </w:r>
+    </w:p>
+    <w:p>
+      <w:pPr>
+        <w:spacing w:line="360" w:lineRule="auto"/>
+        <w:jc w:val="both"/>
+        <w:rPr>
+          <w:sz w:val="24"/>
+          <w:szCs w:val="24"/>
+        </w:rPr>
+      </w:pPr>
+      <w:r>
+        <w:rPr>
+          <w:sz w:val="24"/>
+          <w:szCs w:val="24"/>
+        </w:rPr>
+        <w:t>Zunächst gilt es die IDE (Integrierte Entwick</w:t>
+      </w:r>
+      <w:r>
+        <w:rPr>
+          <w:sz w:val="24"/>
+          <w:szCs w:val="24"/>
+        </w:rPr>
+        <w:t>l</w:t>
+      </w:r>
+      <w:r>
+        <w:rPr>
+          <w:sz w:val="24"/>
+          <w:szCs w:val="24"/>
+        </w:rPr>
+        <w:t xml:space="preserve">ungsumgebung) </w:t>
+      </w:r>
+      <w:r>
+        <w:rPr>
+          <w:sz w:val="24"/>
+          <w:szCs w:val="24"/>
+        </w:rPr>
+        <w:t>installieren</w:t>
+      </w:r>
+      <w:r>
+        <w:rPr>
+          <w:sz w:val="24"/>
+          <w:szCs w:val="24"/>
+        </w:rPr>
+        <w:t xml:space="preserve">. Da das Projekt zentral in </w:t>
+      </w:r>
+      <w:r>
+        <w:rPr>
+          <w:sz w:val="24"/>
+          <w:szCs w:val="24"/>
+        </w:rPr>
+        <w:t xml:space="preserve">der Programmiersprache </w:t>
+      </w:r>
+      <w:r>
+        <w:rPr>
+          <w:sz w:val="24"/>
+          <w:szCs w:val="24"/>
+        </w:rPr>
+        <w:t xml:space="preserve">C# entwickelt wird, empfiehlt es sich entweder </w:t>
+      </w:r>
+      <w:hyperlink r:id="rId6" w:history="1">
+        <w:r>
+          <w:rPr>
+            <w:rStyle w:val="Hyperlink"/>
+            <w:b/>
+            <w:bCs/>
+            <w:sz w:val="24"/>
+            <w:szCs w:val="24"/>
+          </w:rPr>
+          <w:t>Visual Studio</w:t>
+        </w:r>
+      </w:hyperlink>
+      <w:r>
+        <w:rPr>
+          <w:sz w:val="24"/>
+          <w:szCs w:val="24"/>
+        </w:rPr>
+        <w:t xml:space="preserve"> (</w:t>
+      </w:r>
+      <w:r>
+        <w:rPr>
+          <w:sz w:val="24"/>
+          <w:szCs w:val="24"/>
+        </w:rPr>
+        <w:t xml:space="preserve">von </w:t>
+      </w:r>
+      <w:r>
+        <w:rPr>
+          <w:sz w:val="24"/>
+          <w:szCs w:val="24"/>
+        </w:rPr>
+        <w:t xml:space="preserve">Microsoft, kostenfrei) oder </w:t>
+      </w:r>
+      <w:hyperlink r:id="rId7" w:history="1">
+        <w:r>
+          <w:rPr>
+            <w:rStyle w:val="Hyperlink"/>
+            <w:b/>
+            <w:bCs/>
+            <w:sz w:val="24"/>
+            <w:szCs w:val="24"/>
+          </w:rPr>
+          <w:t>Rider</w:t>
+        </w:r>
+      </w:hyperlink>
+      <w:r>
+        <w:rPr>
+          <w:sz w:val="24"/>
+          <w:szCs w:val="24"/>
+        </w:rPr>
+        <w:t xml:space="preserve"> (</w:t>
+      </w:r>
+      <w:r>
+        <w:rPr>
+          <w:sz w:val="24"/>
+          <w:szCs w:val="24"/>
+        </w:rPr>
+        <w:t xml:space="preserve">von </w:t>
+      </w:r>
+      <w:proofErr w:type="spellStart"/>
+      <w:r>
+        <w:rPr>
+          <w:sz w:val="24"/>
+          <w:szCs w:val="24"/>
+        </w:rPr>
+        <w:t>JetBrains</w:t>
+      </w:r>
+      <w:proofErr w:type="spellEnd"/>
+      <w:r>
+        <w:rPr>
+          <w:sz w:val="24"/>
+          <w:szCs w:val="24"/>
+        </w:rPr>
+        <w:t xml:space="preserve">, kostenpflichtig) zu verwenden. Wir empfehlen in diesem Zusammenhang </w:t>
+      </w:r>
+      <w:r>
+        <w:rPr>
+          <w:b/>
+          <w:bCs/>
+          <w:sz w:val="24"/>
+          <w:szCs w:val="24"/>
+        </w:rPr>
+        <w:t>Visual Studio</w:t>
+      </w:r>
+      <w:r>
+        <w:rPr>
+          <w:sz w:val="24"/>
+          <w:szCs w:val="24"/>
+        </w:rPr>
+        <w:t xml:space="preserve"> von</w:t>
+      </w:r>
+      <w:r>
+        <w:rPr>
+          <w:sz w:val="24"/>
+          <w:szCs w:val="24"/>
+        </w:rPr>
+        <w:t xml:space="preserve"> Microsoft. Die folgende Anleitung wird sich daher auf Visual Studio mit seinen Funktionalitäten fokussieren.</w:t>
+      </w:r>
+    </w:p>
+    <w:p>
+      <w:pPr>
+        <w:spacing w:line="360" w:lineRule="auto"/>
+        <w:jc w:val="both"/>
+        <w:rPr>
+          <w:sz w:val="24"/>
+          <w:szCs w:val="24"/>
+        </w:rPr>
+      </w:pPr>
+      <w:r>
+        <w:rPr>
+          <w:sz w:val="24"/>
+          <w:szCs w:val="24"/>
+        </w:rPr>
+        <w:t>Laden Sie sich zunächst Visual Studio im Browser herunter und beginnen Sie mit der Installation. Im Verlauf der Installation gelangen Sie zu diesem Fenster.</w:t>
+      </w:r>
+    </w:p>
+    <w:p>
+      <w:pPr>
+        <w:spacing w:line="360" w:lineRule="auto"/>
+        <w:jc w:val="both"/>
+        <w:rPr>
+          <w:sz w:val="24"/>
+          <w:szCs w:val="24"/>
+        </w:rPr>
+      </w:pPr>
+      <w:r>
+        <w:rPr>
+          <w:noProof/>
+        </w:rPr>
+        <mc:AlternateContent>
+          <mc:Choice Requires="wps">
+            <w:drawing>
+              <wp:anchor distT="0" distB="0" distL="114300" distR="114300" simplePos="0" relativeHeight="251663360" behindDoc="0" locked="0" layoutInCell="1" allowOverlap="1" wp14:anchorId="29269368" wp14:editId="24CD921C">
+                <wp:simplePos x="0" y="0"/>
+                <wp:positionH relativeFrom="column">
+                  <wp:posOffset>3138805</wp:posOffset>
+                </wp:positionH>
+                <wp:positionV relativeFrom="paragraph">
+                  <wp:posOffset>709295</wp:posOffset>
+                </wp:positionV>
+                <wp:extent cx="762000" cy="177800"/>
+                <wp:effectExtent l="0" t="0" r="19050" b="12700"/>
+                <wp:wrapNone/>
+                <wp:docPr id="204258763" name="Rechteck 1"/>
+                <wp:cNvGraphicFramePr/>
+                <a:graphic xmlns:a="http://schemas.openxmlformats.org/drawingml/2006/main">
+                  <a:graphicData uri="http://schemas.microsoft.com/office/word/2010/wordprocessingShape">
+                    <wps:wsp>
+                      <wps:cNvSpPr/>
+                      <wps:spPr>
+                        <a:xfrm>
+                          <a:off x="0" y="0"/>
+                          <a:ext cx="762000" cy="177800"/>
+                        </a:xfrm>
+                        <a:prstGeom prst="rect">
+                          <a:avLst/>
+                        </a:prstGeom>
+                        <a:noFill/>
+                        <a:ln w="19050">
+                          <a:solidFill>
+                            <a:srgbClr val="C00000"/>
+                          </a:solidFill>
+                        </a:ln>
+                      </wps:spPr>
+                      <wps:style>
+                        <a:lnRef idx="2">
+                          <a:schemeClr val="accent1">
+                            <a:shade val="15000"/>
+                          </a:schemeClr>
+                        </a:lnRef>
+                        <a:fillRef idx="1">
+                          <a:schemeClr val="accent1"/>
+                        </a:fillRef>
+                        <a:effectRef idx="0">
+                          <a:schemeClr val="accent1"/>
+                        </a:effectRef>
+                        <a:fontRef idx="minor">
+                          <a:schemeClr val="lt1"/>
+                        </a:fontRef>
+                      </wps:style>
+                      <wps:bodyPr rot="0" spcFirstLastPara="0" vertOverflow="overflow" horzOverflow="overflow" vert="horz" wrap="square" lIns="91440" tIns="45720" rIns="91440" bIns="45720" numCol="1" spcCol="0" rtlCol="0" fromWordArt="0" anchor="ctr" anchorCtr="0" forceAA="0" compatLnSpc="1">
+                        <a:prstTxWarp prst="textNoShape">
+                          <a:avLst/>
+                        </a:prstTxWarp>
+                        <a:noAutofit/>
+                      </wps:bodyPr>
+                    </wps:wsp>
+                  </a:graphicData>
+                </a:graphic>
+                <wp14:sizeRelH relativeFrom="margin">
+                  <wp14:pctWidth>0</wp14:pctWidth>
+                </wp14:sizeRelH>
+                <wp14:sizeRelV relativeFrom="margin">
+                  <wp14:pctHeight>0</wp14:pctHeight>
+                </wp14:sizeRelV>
+              </wp:anchor>
+            </w:drawing>
+          </mc:Choice>
+          <mc:Fallback>
+            <w:pict>
+              <v:rect w14:anchorId="3DFC26CE" id="Rechteck 1" o:spid="_x0000_s1026" style="position:absolute;margin-left:247.15pt;margin-top:55.85pt;width:60pt;height:14pt;z-index:251663360;visibility:visible;mso-wrap-style:square;mso-width-percent:0;mso-height-percent:0;mso-wrap-distance-left:9pt;mso-wrap-distance-top:0;mso-wrap-distance-right:9pt;mso-wrap-distance-bottom:0;mso-position-horizontal:absolute;mso-position-horizontal-relative:text;mso-position-vertical:absolute;mso-position-vertical-relative:text;mso-width-percent:0;mso-height-percent:0;mso-width-relative:margin;mso-height-relative:margin;v-text-anchor:middle" o:gfxdata="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" filled="f" strokecolor="#c00000" strokeweight="1.5pt"/>
+            </w:pict>
+          </mc:Fallback>
+        </mc:AlternateContent>
+      </w:r>
+      <w:r>
+        <w:rPr>
+          <w:noProof/>
+        </w:rPr>
+        <w:drawing>
+          <wp:inline distT="0" distB="0" distL="0" distR="0" wp14:anchorId="51E7885D" wp14:editId="082970D7">
+            <wp:extent cx="4038600" cy="1492250"/>
+            <wp:effectExtent l="0" t="0" r="0" b="0"/>
+            <wp:docPr id="936624311" name="Grafik 1" descr="Ein Bild, das Text, Screenshot, Software, Multimedia-Software enthält.&#10;&#10;Automatisch generierte Beschreibung"/>
+            <wp:cNvGraphicFramePr>
+              <a:graphicFrameLocks xmlns:a="http://schemas.openxmlformats.org/drawingml/2006/main" noChangeAspect="1"/>
+            </wp:cNvGraphicFramePr>
+            <a:graphic xmlns:a="http://schemas.openxmlformats.org/drawingml/2006/main">
+              <a:graphicData uri="http://schemas.openxmlformats.org/drawingml/2006/picture">
+                <pic:pic xmlns:pic="http://schemas.openxmlformats.org/drawingml/2006/picture">
+                  <pic:nvPicPr>
+                    <pic:cNvPr id="936624311" name="Grafik 1" descr="Ein Bild, das Text, Screenshot, Software, Multimedia-Software enthält.&#10;&#10;Automatisch generierte Beschreibung"/>
+                    <pic:cNvPicPr/>
+                  </pic:nvPicPr>
+                  <pic:blipFill rotWithShape="1">
+                    <a:blip r:embed="rId8"/>
+                    <a:srcRect t="3868" r="27431" b="48303"/>
+                    <a:stretch/>
+                  </pic:blipFill>
+                  <pic:spPr bwMode="auto">
+                    <a:xfrm>
+                      <a:off x="0" y="0"/>
+                      <a:ext cx="4041635" cy="1493371"/>
+                    </a:xfrm>
+                    <a:prstGeom prst="rect">
+                      <a:avLst/>
+                    </a:prstGeom>
+                    <a:ln>
+                      <a:noFill/>
+                    </a:ln>
+                    <a:extLst>
+                      <a:ext uri="{53640926-AAD7-44D8-BBD7-CCE9431645EC}">
+                        <a14:shadowObscured xmlns:a14="http://schemas.microsoft.com/office/drawing/2010/main"/>
+                      </a:ext>
+                    </a:extLst>
+                  </pic:spPr>
+                </pic:pic>
+              </a:graphicData>
+            </a:graphic>
+          </wp:inline>
+        </w:drawing>
+      </w:r>
+    </w:p>
+    <w:p>
+      <w:pPr>
+        <w:spacing w:line="360" w:lineRule="auto"/>
+        <w:jc w:val="both"/>
+        <w:rPr>
+          <w:sz w:val="24"/>
+          <w:szCs w:val="24"/>
+        </w:rPr>
+      </w:pPr>
+      <w:r>
+        <w:rPr>
+          <w:sz w:val="24"/>
+          <w:szCs w:val="24"/>
+        </w:rPr>
+        <w:t xml:space="preserve">Betätigen Sie den Button „Ändern“. </w:t>
+      </w:r>
+      <w:r>
+        <w:rPr>
+          <w:sz w:val="24"/>
+          <w:szCs w:val="24"/>
+        </w:rPr>
+        <w:t>Daraufhin</w:t>
+      </w:r>
+      <w:r>
+        <w:rPr>
+          <w:sz w:val="24"/>
+          <w:szCs w:val="24"/>
+        </w:rPr>
+        <w:t xml:space="preserve"> sollte sich folgendes Fenster öffnen:</w:t>
+      </w:r>
+    </w:p>
+    <w:p>
+      <w:pPr>
+        <w:spacing w:line="360" w:lineRule="auto"/>
+        <w:jc w:val="both"/>
+        <w:rPr>
+          <w:sz w:val="24"/>
+          <w:szCs w:val="24"/>
+        </w:rPr>
+      </w:pPr>
+      <w:r>
+        <w:rPr>
+          <w:noProof/>
+        </w:rPr>
+        <mc:AlternateContent>
+          <mc:Choice Requires="wps">
+            <w:drawing>
+              <wp:anchor distT="0" distB="0" distL="114300" distR="114300" simplePos="0" relativeHeight="251661312" behindDoc="0" locked="0" layoutInCell="1" allowOverlap="1" wp14:anchorId="32B764C3" wp14:editId="317726FE">
+                <wp:simplePos x="0" y="0"/>
+                <wp:positionH relativeFrom="column">
+                  <wp:posOffset>65405</wp:posOffset>
+                </wp:positionH>
+                <wp:positionV relativeFrom="paragraph">
+                  <wp:posOffset>294640</wp:posOffset>
+                </wp:positionV>
+                <wp:extent cx="1549400" cy="463550"/>
+                <wp:effectExtent l="0" t="0" r="12700" b="12700"/>
+                <wp:wrapNone/>
+                <wp:docPr id="1095320995" name="Rechteck 1"/>
+                <wp:cNvGraphicFramePr/>
+                <a:graphic xmlns:a="http://schemas.openxmlformats.org/drawingml/2006/main">
+                  <a:graphicData uri="http://schemas.microsoft.com/office/word/2010/wordprocessingShape">
+                    <wps:wsp>
+                      <wps:cNvSpPr/>
+                      <wps:spPr>
+                        <a:xfrm>
+                          <a:off x="0" y="0"/>
+                          <a:ext cx="1549400" cy="463550"/>
+                        </a:xfrm>
+                        <a:prstGeom prst="rect">
+                          <a:avLst/>
+                        </a:prstGeom>
+                        <a:noFill/>
+                        <a:ln w="19050">
+                          <a:solidFill>
+                            <a:srgbClr val="C00000"/>
+                          </a:solidFill>
+                        </a:ln>
+                      </wps:spPr>
+                      <wps:style>
+                        <a:lnRef idx="2">
+                          <a:schemeClr val="accent1">
+                            <a:shade val="15000"/>
+                          </a:schemeClr>
+                        </a:lnRef>
+                        <a:fillRef idx="1">
+                          <a:schemeClr val="accent1"/>
+                        </a:fillRef>
+                        <a:effectRef idx="0">
+                          <a:schemeClr val="accent1"/>
+                        </a:effectRef>
+                        <a:fontRef idx="minor">
+                          <a:schemeClr val="lt1"/>
+                        </a:fontRef>
+                      </wps:style>
+                      <wps:bodyPr rot="0" spcFirstLastPara="0" vertOverflow="overflow" horzOverflow="overflow" vert="horz" wrap="square" lIns="91440" tIns="45720" rIns="91440" bIns="45720" numCol="1" spcCol="0" rtlCol="0" fromWordArt="0" anchor="ctr" anchorCtr="0" forceAA="0" compatLnSpc="1">
+                        <a:prstTxWarp prst="textNoShape">
+                          <a:avLst/>
+                        </a:prstTxWarp>
+                        <a:noAutofit/>
+                      </wps:bodyPr>
+                    </wps:wsp>
+                  </a:graphicData>
+                </a:graphic>
+                <wp14:sizeRelH relativeFrom="margin">
+                  <wp14:pctWidth>0</wp14:pctWidth>
+                </wp14:sizeRelH>
+                <wp14:sizeRelV relativeFrom="margin">
+                  <wp14:pctHeight>0</wp14:pctHeight>
+                </wp14:sizeRelV>
+              </wp:anchor>
+            </w:drawing>
+          </mc:Choice>
+          <mc:Fallback>
+            <w:pict>
+              <v:rect w14:anchorId="6EB9E00B" id="Rechteck 1" o:spid="_x0000_s1026" style="position:absolute;margin-left:5.15pt;margin-top:23.2pt;width:122pt;height:36.5pt;z-index:251661312;visibility:visible;mso-wrap-style:square;mso-width-percent:0;mso-height-percent:0;mso-wrap-distance-left:9pt;mso-wrap-distance-top:0;mso-wrap-distance-right:9pt;mso-wrap-distance-bottom:0;mso-position-horizontal:absolute;mso-position-horizontal-relative:text;mso-position-vertical:absolute;mso-position-vertical-relative:text;mso-width-percent:0;mso-height-percent:0;mso-width-relative:margin;mso-height-relative:margin;v-text-anchor:middle" o:gfxdata="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" filled="f" strokecolor="#c00000" strokeweight="1.5pt"/>
+            </w:pict>
+          </mc:Fallback>
+        </mc:AlternateContent>
+      </w:r>
+      <w:r>
+        <w:rPr>
+          <w:noProof/>
+        </w:rPr>
+        <w:drawing>
+          <wp:inline distT="0" distB="0" distL="0" distR="0" wp14:anchorId="2C8770B6" wp14:editId="20945E5B">
+            <wp:extent cx="4499601" cy="2317750"/>
+            <wp:effectExtent l="0" t="0" r="0" b="6350"/>
+            <wp:docPr id="449513496" name="Grafik 1" descr="Ein Bild, das Text, Screenshot, Software, Multimedia-Software enthält.&#10;&#10;Automatisch generierte Beschreibung"/>
+            <wp:cNvGraphicFramePr>
+              <a:graphicFrameLocks xmlns:a="http://schemas.openxmlformats.org/drawingml/2006/main" noChangeAspect="1"/>
+            </wp:cNvGraphicFramePr>
+            <a:graphic xmlns:a="http://schemas.openxmlformats.org/drawingml/2006/main">
+              <a:graphicData uri="http://schemas.openxmlformats.org/drawingml/2006/picture">
+                <pic:pic xmlns:pic="http://schemas.openxmlformats.org/drawingml/2006/picture">
+                  <pic:nvPicPr>
+                    <pic:cNvPr id="449513496" name="Grafik 1" descr="Ein Bild, das Text, Screenshot, Software, Multimedia-Software enthält.&#10;&#10;Automatisch generierte Beschreibung"/>
+                    <pic:cNvPicPr/>
+                  </pic:nvPicPr>
+                  <pic:blipFill>
+                    <a:blip r:embed="rId9"/>
+                    <a:stretch>
+                      <a:fillRect/>
+                    </a:stretch>
+                  </pic:blipFill>
+                  <pic:spPr>
+                    <a:xfrm>
+                      <a:off x="0" y="0"/>
+                      <a:ext cx="4516980" cy="2326702"/>
+                    </a:xfrm>
+                    <a:prstGeom prst="rect">
+                      <a:avLst/>
+                    </a:prstGeom>
+                  </pic:spPr>
+                </pic:pic>
+              </a:graphicData>
+            </a:graphic>
+          </wp:inline>
+        </w:drawing>
+      </w:r>
+    </w:p>
+    <w:p>
+      <w:pPr>
+        <w:spacing w:line="360" w:lineRule="auto"/>
+        <w:jc w:val="both"/>
+        <w:rPr>
+          <w:sz w:val="24"/>
+          <w:szCs w:val="24"/>
+        </w:rPr>
+      </w:pPr>
+      <w:r>
+        <w:rPr>
+          <w:sz w:val="24"/>
+          <w:szCs w:val="24"/>
+        </w:rPr>
+        <w:lastRenderedPageBreak/>
+        <w:t xml:space="preserve">Um an dem Webprojekt arbeiten zu können, müssen Sie hier den </w:t>
+      </w:r>
+      <w:r>
+        <w:rPr>
+          <w:b/>
+          <w:bCs/>
+          <w:sz w:val="24"/>
+          <w:szCs w:val="24"/>
+        </w:rPr>
+        <w:t>Workload ASP.Net und Webentwicklung</w:t>
+      </w:r>
+      <w:r>
+        <w:rPr>
+          <w:sz w:val="24"/>
+          <w:szCs w:val="24"/>
+        </w:rPr>
+        <w:t xml:space="preserve"> auswählen und dann ihre Entscheidung </w:t>
+      </w:r>
+      <w:r>
+        <w:rPr>
+          <w:sz w:val="24"/>
+          <w:szCs w:val="24"/>
+        </w:rPr>
+        <w:t>bestätigen, indem Sie den Button „Beim Herunterladen installieren“ betätigen.</w:t>
+      </w:r>
+    </w:p>
+    <w:p>
+      <w:pPr>
+        <w:spacing w:line="360" w:lineRule="auto"/>
+        <w:jc w:val="both"/>
+        <w:rPr>
+          <w:sz w:val="24"/>
+          <w:szCs w:val="24"/>
+        </w:rPr>
+      </w:pPr>
+      <w:r>
+        <w:rPr>
+          <w:sz w:val="24"/>
+          <w:szCs w:val="24"/>
+        </w:rPr>
+        <w:t>Sobald der Installationsprozess abgeschlossen ist, sehen Sie folgende Ansicht:</w:t>
+      </w:r>
+    </w:p>
+    <w:p>
+      <w:pPr>
+        <w:spacing w:line="360" w:lineRule="auto"/>
+        <w:jc w:val="both"/>
+        <w:rPr>
+          <w:sz w:val="24"/>
+          <w:szCs w:val="24"/>
+        </w:rPr>
+      </w:pPr>
+      <w:r>
+        <w:rPr>
+          <w:noProof/>
+        </w:rPr>
+        <mc:AlternateContent>
+          <mc:Choice Requires="wps">
+            <w:drawing>
+              <wp:anchor distT="0" distB="0" distL="114300" distR="114300" simplePos="0" relativeHeight="251659264" behindDoc="0" locked="0" layoutInCell="1" allowOverlap="1" wp14:anchorId="199A1DD6" wp14:editId="0D42C028">
+                <wp:simplePos x="0" y="0"/>
+                <wp:positionH relativeFrom="column">
+                  <wp:posOffset>4231005</wp:posOffset>
+                </wp:positionH>
+                <wp:positionV relativeFrom="paragraph">
+                  <wp:posOffset>333375</wp:posOffset>
+                </wp:positionV>
+                <wp:extent cx="1485900" cy="476250"/>
+                <wp:effectExtent l="0" t="0" r="19050" b="19050"/>
+                <wp:wrapNone/>
+                <wp:docPr id="1788292747" name="Rechteck 1"/>
+                <wp:cNvGraphicFramePr/>
+                <a:graphic xmlns:a="http://schemas.openxmlformats.org/drawingml/2006/main">
+                  <a:graphicData uri="http://schemas.microsoft.com/office/word/2010/wordprocessingShape">
+                    <wps:wsp>
+                      <wps:cNvSpPr/>
+                      <wps:spPr>
+                        <a:xfrm>
+                          <a:off x="0" y="0"/>
+                          <a:ext cx="1485900" cy="476250"/>
+                        </a:xfrm>
+                        <a:prstGeom prst="rect">
+                          <a:avLst/>
+                        </a:prstGeom>
+                        <a:noFill/>
+                        <a:ln w="19050">
+                          <a:solidFill>
+                            <a:srgbClr val="C00000"/>
+                          </a:solidFill>
+                        </a:ln>
+                      </wps:spPr>
+                      <wps:style>
+                        <a:lnRef idx="2">
+                          <a:schemeClr val="accent1">
+                            <a:shade val="15000"/>
+                          </a:schemeClr>
+                        </a:lnRef>
+                        <a:fillRef idx="1">
+                          <a:schemeClr val="accent1"/>
+                        </a:fillRef>
+                        <a:effectRef idx="0">
+                          <a:schemeClr val="accent1"/>
+                        </a:effectRef>
+                        <a:fontRef idx="minor">
+                          <a:schemeClr val="lt1"/>
+                        </a:fontRef>
+                      </wps:style>
+                      <wps:bodyPr rot="0" spcFirstLastPara="0" vertOverflow="overflow" horzOverflow="overflow" vert="horz" wrap="square" lIns="91440" tIns="45720" rIns="91440" bIns="45720" numCol="1" spcCol="0" rtlCol="0" fromWordArt="0" anchor="ctr" anchorCtr="0" forceAA="0" compatLnSpc="1">
+                        <a:prstTxWarp prst="textNoShape">
+                          <a:avLst/>
+                        </a:prstTxWarp>
+                        <a:noAutofit/>
+                      </wps:bodyPr>
+                    </wps:wsp>
+                  </a:graphicData>
+                </a:graphic>
+              </wp:anchor>
+            </w:drawing>
+          </mc:Choice>
+          <mc:Fallback>
+            <w:pict>
+              <v:rect w14:anchorId="49A0C99F" id="Rechteck 1" o:spid="_x0000_s1026" style="position:absolute;margin-left:333.15pt;margin-top:26.25pt;width:117pt;height:37.5pt;z-index:251659264;visibility:visible;mso-wrap-style:square;mso-wrap-distance-left:9pt;mso-wrap-distance-top:0;mso-wrap-distance-right:9pt;mso-wrap-distance-bottom:0;mso-position-horizontal:absolute;mso-position-horizontal-relative:text;mso-position-vertical:absolute;mso-position-vertical-relative:text;v-text-anchor:middle" o:gfxdata="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" filled="f" strokecolor="#c00000" strokeweight="1.5pt"/>
+            </w:pict>
+          </mc:Fallback>
+        </mc:AlternateContent>
+      </w:r>
+      <w:r>
+        <w:rPr>
+          <w:noProof/>
+        </w:rPr>
+        <w:drawing>
+          <wp:inline distT="0" distB="0" distL="0" distR="0" wp14:anchorId="548320B1" wp14:editId="51880407">
+            <wp:extent cx="5760720" cy="2461260"/>
+            <wp:effectExtent l="0" t="0" r="0" b="0"/>
+            <wp:docPr id="2101763683" name="Grafik 1" descr="Ein Bild, das Text, Screenshot, Software, Multimedia-Software enthält.&#10;&#10;Automatisch generierte Beschreibung"/>
+            <wp:cNvGraphicFramePr>
+              <a:graphicFrameLocks xmlns:a="http://schemas.openxmlformats.org/drawingml/2006/main" noChangeAspect="1"/>
+            </wp:cNvGraphicFramePr>
+            <a:graphic xmlns:a="http://schemas.openxmlformats.org/drawingml/2006/main">
+              <a:graphicData uri="http://schemas.openxmlformats.org/drawingml/2006/picture">
+                <pic:pic xmlns:pic="http://schemas.openxmlformats.org/drawingml/2006/picture">
+                  <pic:nvPicPr>
+                    <pic:cNvPr id="2101763683" name="Grafik 1" descr="Ein Bild, das Text, Screenshot, Software, Multimedia-Software enthält.&#10;&#10;Automatisch generierte Beschreibung"/>
+                    <pic:cNvPicPr/>
+                  </pic:nvPicPr>
+                  <pic:blipFill>
+                    <a:blip r:embed="rId10"/>
+                    <a:stretch>
+                      <a:fillRect/>
+                    </a:stretch>
+                  </pic:blipFill>
+                  <pic:spPr>
+                    <a:xfrm>
+                      <a:off x="0" y="0"/>
+                      <a:ext cx="5760720" cy="2461260"/>
+                    </a:xfrm>
+                    <a:prstGeom prst="rect">
+                      <a:avLst/>
+                    </a:prstGeom>
+                  </pic:spPr>
+                </pic:pic>
+              </a:graphicData>
+            </a:graphic>
+          </wp:inline>
+        </w:drawing>
+      </w:r>
+    </w:p>
+    <w:p>
+      <w:pPr>
+        <w:spacing w:line="360" w:lineRule="auto"/>
+        <w:jc w:val="both"/>
+        <w:rPr>
+          <w:sz w:val="24"/>
+          <w:szCs w:val="24"/>
+        </w:rPr>
+      </w:pPr>
+      <w:r>
+        <w:rPr>
+          <w:sz w:val="24"/>
+          <w:szCs w:val="24"/>
+        </w:rPr>
+        <w:t xml:space="preserve">Betätigen Sie nun den Button „Repository klonen“. Geben Sie an der entsprechenden Stelle den Pfad zum Repository (das Repository finden Sie </w:t>
+      </w:r>
+      <w:hyperlink r:id="rId11" w:history="1">
+        <w:r>
+          <w:rPr>
+            <w:rStyle w:val="Hyperlink"/>
+            <w:b/>
+            <w:bCs/>
+            <w:sz w:val="24"/>
+            <w:szCs w:val="24"/>
+          </w:rPr>
+          <w:t>hier</w:t>
+        </w:r>
+      </w:hyperlink>
+      <w:r>
+        <w:rPr>
+          <w:sz w:val="24"/>
+          <w:szCs w:val="24"/>
+        </w:rPr>
+        <w:t>) und einen lokalen Speicherort ihrer Wahl an. Klicken Sie abschließend auf „Klonen“.</w:t>
+      </w:r>
+    </w:p>
+    <w:p>
+      <w:pPr>
+        <w:spacing w:line="360" w:lineRule="auto"/>
+        <w:jc w:val="both"/>
+        <w:rPr>
+          <w:sz w:val="24"/>
+          <w:szCs w:val="24"/>
+        </w:rPr>
+      </w:pPr>
+      <w:r>
+        <w:rPr>
+          <w:sz w:val="24"/>
+          <w:szCs w:val="24"/>
+        </w:rPr>
+        <w:t>Das Projekt wird nun mit dem aktuellen Stand auf Ihr System geklont und Sie können theoretisch mit den ersten Arbeiten beginnen. Jedoch fehlt Ihnen noch die korrekte Datenbankanbindung. Damit beschäftigen wir uns im folgenden Schritt.</w:t>
+      </w:r>
+    </w:p>
+    <w:p>
+      <w:pPr>
+        <w:spacing w:line="360" w:lineRule="auto"/>
+        <w:jc w:val="both"/>
+        <w:rPr>
+          <w:sz w:val="24"/>
+          <w:szCs w:val="24"/>
+        </w:rPr>
+      </w:pPr>
+    </w:p>
+    <w:p>
+      <w:pPr>
+        <w:spacing w:line="360" w:lineRule="auto"/>
+        <w:jc w:val="both"/>
+        <w:rPr>
+          <w:b/>
+          <w:bCs/>
+          <w:sz w:val="24"/>
+          <w:szCs w:val="24"/>
+        </w:rPr>
+      </w:pPr>
+      <w:r>
+        <w:rPr>
+          <w:b/>
+          <w:bCs/>
+          <w:sz w:val="24"/>
+          <w:szCs w:val="24"/>
+        </w:rPr>
+        <w:t>2.2   Einrichtung der Datenbank:</w:t>
+      </w:r>
+    </w:p>
+    <w:p>
+      <w:pPr>
+        <w:spacing w:line="360" w:lineRule="auto"/>
+        <w:jc w:val="both"/>
+        <w:rPr>
+          <w:sz w:val="24"/>
+          <w:szCs w:val="24"/>
+        </w:rPr>
+      </w:pPr>
+      <w:r>
+        <w:rPr>
+          <w:sz w:val="24"/>
+          <w:szCs w:val="24"/>
+        </w:rPr>
+        <w:t>Das zugrundeliegende System erhält als einen zentralen Baustein eine anliegende Datenbank. Diese Datenbank gilt es an das System anzubinden. Da jedoch keine aktiven Daten während der Entwicklung benötigt werden, wird während der Entwicklung nicht auf die Datenbank aus der Laufzeitumgebung zurückgegriffen. Viel mehr hat jeder Entwickler eine eigene lokale Datenbank mit eigenen Daten bei sich auf dem Rechner.</w:t>
+      </w:r>
+    </w:p>
+    <w:p>
+      <w:pPr>
+        <w:spacing w:line="360" w:lineRule="auto"/>
+        <w:jc w:val="both"/>
+        <w:rPr>
+          <w:sz w:val="24"/>
+          <w:szCs w:val="24"/>
+        </w:rPr>
+      </w:pPr>
+      <w:r>
+        <w:rPr>
+          <w:sz w:val="24"/>
+          <w:szCs w:val="24"/>
+        </w:rPr>
+        <w:t xml:space="preserve">Die Datenbank basiert auf SQL als Abfragesprache. Dankbarerweise bietet Microsoft mit </w:t>
+      </w:r>
+      <w:hyperlink r:id="rId12" w:history="1">
+        <w:r>
+          <w:rPr>
+            <w:rStyle w:val="Hyperlink"/>
+            <w:b/>
+            <w:bCs/>
+            <w:sz w:val="24"/>
+            <w:szCs w:val="24"/>
+          </w:rPr>
+          <w:t>SQL Server Management Studio</w:t>
+        </w:r>
+      </w:hyperlink>
+      <w:r>
+        <w:rPr>
+          <w:sz w:val="24"/>
+          <w:szCs w:val="24"/>
+        </w:rPr>
+        <w:t xml:space="preserve"> eine zu visuell Studio kompatible Software zur Verwaltung von SQL-infrastruktur an, die den Ansprüchen unseres Projektes genügt.</w:t>
+      </w:r>
+    </w:p>
+    <w:p>
+      <w:pPr>
+        <w:spacing w:line="360" w:lineRule="auto"/>
+        <w:jc w:val="both"/>
+        <w:rPr>
+          <w:sz w:val="24"/>
+          <w:szCs w:val="24"/>
+        </w:rPr>
+      </w:pPr>
+      <w:r>
+        <w:rPr>
+          <w:sz w:val="24"/>
+          <w:szCs w:val="24"/>
+        </w:rPr>
+        <w:lastRenderedPageBreak/>
+        <w:t xml:space="preserve">Laden Sie sich </w:t>
+      </w:r>
+      <w:hyperlink r:id="rId13" w:history="1">
+        <w:r>
+          <w:rPr>
+            <w:rStyle w:val="Hyperlink"/>
+            <w:b/>
+            <w:bCs/>
+            <w:sz w:val="24"/>
+            <w:szCs w:val="24"/>
+          </w:rPr>
+          <w:t>SQL Server Management Studio</w:t>
+        </w:r>
+      </w:hyperlink>
+      <w:r>
+        <w:rPr>
+          <w:sz w:val="24"/>
+          <w:szCs w:val="24"/>
+        </w:rPr>
+        <w:t xml:space="preserve"> aus dem Browser herunter und beginnen Sie mit der Installation.</w:t>
+      </w:r>
+    </w:p>
+    <w:p>
+      <w:pPr>
+        <w:spacing w:line="360" w:lineRule="auto"/>
+        <w:jc w:val="both"/>
+        <w:rPr>
+          <w:sz w:val="24"/>
+          <w:szCs w:val="24"/>
+        </w:rPr>
+      </w:pPr>
+      <w:r>
+        <w:rPr>
+          <w:sz w:val="24"/>
+          <w:szCs w:val="24"/>
+        </w:rPr>
+        <w:t>Starten Sie die Software, sobald die Installation abgeschlossen wurde. Nachdem die Software gestartet wurde, sollte sich folgendes Fenster öffnen:</w:t>
+      </w:r>
+    </w:p>
+    <w:p>
+      <w:pPr>
+        <w:spacing w:line="360" w:lineRule="auto"/>
+        <w:jc w:val="both"/>
+        <w:rPr>
+          <w:sz w:val="24"/>
+          <w:szCs w:val="24"/>
+        </w:rPr>
+      </w:pPr>
+      <w:r>
+        <w:rPr>
+          <w:noProof/>
+        </w:rPr>
+        <w:drawing>
+          <wp:inline distT="0" distB="0" distL="0" distR="0" wp14:anchorId="7399A51B" wp14:editId="1E617BC1">
+            <wp:extent cx="3327400" cy="2101998"/>
+            <wp:effectExtent l="0" t="0" r="6350" b="0"/>
+            <wp:docPr id="559098167" name="Grafik 1" descr="Ein Bild, das Text, Screenshot, Software, Webseite enthält.&#10;&#10;Automatisch generierte Beschreibung"/>
+            <wp:cNvGraphicFramePr>
+              <a:graphicFrameLocks xmlns:a="http://schemas.openxmlformats.org/drawingml/2006/main" noChangeAspect="1"/>
+            </wp:cNvGraphicFramePr>
+            <a:graphic xmlns:a="http://schemas.openxmlformats.org/drawingml/2006/main">
+              <a:graphicData uri="http://schemas.openxmlformats.org/drawingml/2006/picture">
+                <pic:pic xmlns:pic="http://schemas.openxmlformats.org/drawingml/2006/picture">
+                  <pic:nvPicPr>
+                    <pic:cNvPr id="559098167" name="Grafik 1" descr="Ein Bild, das Text, Screenshot, Software, Webseite enthält.&#10;&#10;Automatisch generierte Beschreibung"/>
+                    <pic:cNvPicPr/>
+                  </pic:nvPicPr>
+                  <pic:blipFill>
+                    <a:blip r:embed="rId14"/>
+                    <a:stretch>
+                      <a:fillRect/>
+                    </a:stretch>
+                  </pic:blipFill>
+                  <pic:spPr>
+                    <a:xfrm>
+                      <a:off x="0" y="0"/>
+                      <a:ext cx="3339343" cy="2109543"/>
+                    </a:xfrm>
+                    <a:prstGeom prst="rect">
+                      <a:avLst/>
+                    </a:prstGeom>
+                  </pic:spPr>
+                </pic:pic>
+              </a:graphicData>
+            </a:graphic>
+          </wp:inline>
+        </w:drawing>
+      </w:r>
+    </w:p>
+    <w:p>
+      <w:pPr>
+        <w:spacing w:line="360" w:lineRule="auto"/>
+        <w:jc w:val="both"/>
+        <w:rPr>
+          <w:sz w:val="24"/>
+          <w:szCs w:val="24"/>
+        </w:rPr>
+      </w:pPr>
+      <w:r>
+        <w:rPr>
+          <w:sz w:val="24"/>
+          <w:szCs w:val="24"/>
+        </w:rPr>
+        <w:t>Sollten Sie noch nicht registriert sein, müssen Sie dies vorher noch tun. Folgen Sie dazu den Anweisungen der Software!</w:t>
+      </w:r>
+    </w:p>
+    <w:p>
+      <w:pPr>
+        <w:spacing w:line="360" w:lineRule="auto"/>
+        <w:jc w:val="both"/>
+        <w:rPr>
+          <w:sz w:val="24"/>
+          <w:szCs w:val="24"/>
+        </w:rPr>
+      </w:pPr>
+      <w:r>
+        <w:rPr>
+          <w:sz w:val="24"/>
+          <w:szCs w:val="24"/>
+        </w:rPr>
+        <w:t>An dieser Stelle müssen Sie sich den Servernamen kopieren. Speichern Sie sich den Namen irgendwo ab, wo Sie ihn wiederfinden! Sie werden den Servernamen im späteren Verlauf der Einrichtung noch benötigen. Betätigen Sie anschließend den „Verbinden“-Button.</w:t>
+      </w:r>
+    </w:p>
+    <w:p>
+      <w:pPr>
+        <w:spacing w:line="360" w:lineRule="auto"/>
+        <w:jc w:val="both"/>
+        <w:rPr>
+          <w:sz w:val="24"/>
+          <w:szCs w:val="24"/>
+        </w:rPr>
+      </w:pPr>
+      <w:r>
+        <w:rPr>
+          <w:sz w:val="24"/>
+          <w:szCs w:val="24"/>
+        </w:rPr>
+        <w:t>Im Objekt-Explorer unter dem Punkt Datenbanken finden Sie Ihre Datenbanken. Erstellen Sie hier eine leere Datenbank mit einem von Ihnen gewählten Namen. Speichern Sie sich auch den Namen dieser Datenbank!</w:t>
+      </w:r>
+    </w:p>
+    <w:p>
+      <w:pPr>
+        <w:spacing w:line="360" w:lineRule="auto"/>
+        <w:jc w:val="both"/>
+        <w:rPr>
+          <w:sz w:val="24"/>
+          <w:szCs w:val="24"/>
+        </w:rPr>
+      </w:pPr>
+      <w:r>
+        <w:rPr>
+          <w:noProof/>
+        </w:rPr>
+        <mc:AlternateContent>
+          <mc:Choice Requires="wps">
+            <w:drawing>
+              <wp:anchor distT="0" distB="0" distL="114300" distR="114300" simplePos="0" relativeHeight="251669504" behindDoc="0" locked="0" layoutInCell="1" allowOverlap="1" wp14:anchorId="22A0CBF0" wp14:editId="56A14CD8">
+                <wp:simplePos x="0" y="0"/>
+                <wp:positionH relativeFrom="column">
+                  <wp:posOffset>160997</wp:posOffset>
+                </wp:positionH>
+                <wp:positionV relativeFrom="paragraph">
+                  <wp:posOffset>547468</wp:posOffset>
+                </wp:positionV>
+                <wp:extent cx="955430" cy="146539"/>
+                <wp:effectExtent l="0" t="0" r="16510" b="25400"/>
+                <wp:wrapNone/>
+                <wp:docPr id="2044136982" name="Rechteck 1"/>
+                <wp:cNvGraphicFramePr/>
+                <a:graphic xmlns:a="http://schemas.openxmlformats.org/drawingml/2006/main">
+                  <a:graphicData uri="http://schemas.microsoft.com/office/word/2010/wordprocessingShape">
+                    <wps:wsp>
+                      <wps:cNvSpPr/>
+                      <wps:spPr>
+                        <a:xfrm>
+                          <a:off x="0" y="0"/>
+                          <a:ext cx="955430" cy="146539"/>
+                        </a:xfrm>
+                        <a:prstGeom prst="rect">
+                          <a:avLst/>
+                        </a:prstGeom>
+                        <a:noFill/>
+                        <a:ln w="19050">
+                          <a:solidFill>
+                            <a:srgbClr val="C00000"/>
+                          </a:solidFill>
+                        </a:ln>
+                      </wps:spPr>
+                      <wps:style>
+                        <a:lnRef idx="2">
+                          <a:schemeClr val="accent1">
+                            <a:shade val="15000"/>
+                          </a:schemeClr>
+                        </a:lnRef>
+                        <a:fillRef idx="1">
+                          <a:schemeClr val="accent1"/>
+                        </a:fillRef>
+                        <a:effectRef idx="0">
+                          <a:schemeClr val="accent1"/>
+                        </a:effectRef>
+                        <a:fontRef idx="minor">
+                          <a:schemeClr val="lt1"/>
+                        </a:fontRef>
+                      </wps:style>
+                      <wps:bodyPr rot="0" spcFirstLastPara="0" vertOverflow="overflow" horzOverflow="overflow" vert="horz" wrap="square" lIns="91440" tIns="45720" rIns="91440" bIns="45720" numCol="1" spcCol="0" rtlCol="0" fromWordArt="0" anchor="ctr" anchorCtr="0" forceAA="0" compatLnSpc="1">
+                        <a:prstTxWarp prst="textNoShape">
+                          <a:avLst/>
+                        </a:prstTxWarp>
+                        <a:noAutofit/>
+                      </wps:bodyPr>
+                    </wps:wsp>
+                  </a:graphicData>
+                </a:graphic>
+                <wp14:sizeRelH relativeFrom="margin">
+                  <wp14:pctWidth>0</wp14:pctWidth>
+                </wp14:sizeRelH>
+                <wp14:sizeRelV relativeFrom="margin">
+                  <wp14:pctHeight>0</wp14:pctHeight>
+                </wp14:sizeRelV>
+              </wp:anchor>
+            </w:drawing>
+          </mc:Choice>
+          <mc:Fallback>
+            <w:pict>
+              <v:rect w14:anchorId="54BB49B3" id="Rechteck 1" o:spid="_x0000_s1026" style="position:absolute;margin-left:12.7pt;margin-top:43.1pt;width:75.25pt;height:11.55pt;z-index:251669504;visibility:visible;mso-wrap-style:square;mso-width-percent:0;mso-height-percent:0;mso-wrap-distance-left:9pt;mso-wrap-distance-top:0;mso-wrap-distance-right:9pt;mso-wrap-distance-bottom:0;mso-position-horizontal:absolute;mso-position-horizontal-relative:text;mso-position-vertical:absolute;mso-position-vertical-relative:text;mso-width-percent:0;mso-height-percent:0;mso-width-relative:margin;mso-height-relative:margin;v-text-anchor:middle" o:gfxdata="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" filled="f" strokecolor="#c00000" strokeweight="1.5pt"/>
+            </w:pict>
+          </mc:Fallback>
+        </mc:AlternateContent>
+      </w:r>
+      <w:r>
+        <w:rPr>
+          <w:noProof/>
+        </w:rPr>
+        <w:drawing>
+          <wp:inline distT="0" distB="0" distL="0" distR="0" wp14:anchorId="69C21DC5" wp14:editId="185316B3">
+            <wp:extent cx="2187575" cy="1466850"/>
+            <wp:effectExtent l="19050" t="19050" r="22225" b="19050"/>
+            <wp:docPr id="2126554307" name="Grafik 1" descr="Ein Bild, das Text, Screenshot, Schrift, Software enthält.&#10;&#10;Automatisch generierte Beschreibung"/>
+            <wp:cNvGraphicFramePr>
+              <a:graphicFrameLocks xmlns:a="http://schemas.openxmlformats.org/drawingml/2006/main" noChangeAspect="1"/>
+            </wp:cNvGraphicFramePr>
+            <a:graphic xmlns:a="http://schemas.openxmlformats.org/drawingml/2006/main">
+              <a:graphicData uri="http://schemas.openxmlformats.org/drawingml/2006/picture">
+                <pic:pic xmlns:pic="http://schemas.openxmlformats.org/drawingml/2006/picture">
+                  <pic:nvPicPr>
+                    <pic:cNvPr id="2126554307" name="Grafik 1" descr="Ein Bild, das Text, Screenshot, Schrift, Software enthält.&#10;&#10;Automatisch generierte Beschreibung"/>
+                    <pic:cNvPicPr/>
+                  </pic:nvPicPr>
+                  <pic:blipFill rotWithShape="1">
+                    <a:blip r:embed="rId15"/>
+                    <a:srcRect b="11859"/>
+                    <a:stretch/>
+                  </pic:blipFill>
+                  <pic:spPr bwMode="auto">
+                    <a:xfrm>
+                      <a:off x="0" y="0"/>
+                      <a:ext cx="2196034" cy="1472522"/>
+                    </a:xfrm>
+                    <a:prstGeom prst="rect">
+                      <a:avLst/>
+                    </a:prstGeom>
+                    <a:ln w="9525" cap="flat" cmpd="sng" algn="ctr">
+                      <a:solidFill>
+                        <a:sysClr val="windowText" lastClr="000000"/>
+                      </a:solidFill>
+                      <a:prstDash val="solid"/>
+                      <a:round/>
+                      <a:headEnd type="none" w="med" len="med"/>
+                      <a:tailEnd type="none" w="med" len="med"/>
+                      <a:extLst>
+                        <a:ext uri="{C807C97D-BFC1-408E-A445-0C87EB9F89A2}">
+                          <ask:lineSketchStyleProps xmlns:ask="http://schemas.microsoft.com/office/drawing/2018/sketchyshapes" sd="0">
+                            <a:custGeom>
+                              <a:avLst/>
+                              <a:gdLst/>
+                              <a:ahLst/>
+                              <a:cxnLst/>
+                              <a:rect l="0" t="0" r="0" b="0"/>
+                              <a:pathLst/>
+                            </a:custGeom>
+                            <ask:type/>
+                          </ask:lineSketchStyleProps>
+                        </a:ext>
+                      </a:extLst>
+                    </a:ln>
+                    <a:extLst>
+                      <a:ext uri="{53640926-AAD7-44D8-BBD7-CCE9431645EC}">
+                        <a14:shadowObscured xmlns:a14="http://schemas.microsoft.com/office/drawing/2010/main"/>
+                      </a:ext>
+                    </a:extLst>
+                  </pic:spPr>
+                </pic:pic>
+              </a:graphicData>
+            </a:graphic>
+          </wp:inline>
+        </w:drawing>
+      </w:r>
+    </w:p>
+    <w:p>
+      <w:pPr>
+        <w:spacing w:line="360" w:lineRule="auto"/>
+        <w:jc w:val="both"/>
+        <w:rPr>
+          <w:sz w:val="24"/>
+          <w:szCs w:val="24"/>
+        </w:rPr>
+      </w:pPr>
+      <w:r>
+        <w:rPr>
+          <w:sz w:val="24"/>
+          <w:szCs w:val="24"/>
+        </w:rPr>
+        <w:t>Öffnen Sie nun das Projekt in Visual Studio</w:t>
+      </w:r>
+      <w:r>
+        <w:rPr>
+          <w:sz w:val="24"/>
+          <w:szCs w:val="24"/>
+        </w:rPr>
+        <w:t>!</w:t>
+      </w:r>
+      <w:r>
+        <w:rPr>
+          <w:sz w:val="24"/>
+          <w:szCs w:val="24"/>
+        </w:rPr>
+        <w:t xml:space="preserve"> In dem Solution-Explorer (befindet sich zumeist an der linken oder rechten Fensterseite) finden Sie die Datei </w:t>
+      </w:r>
+      <w:proofErr w:type="spellStart"/>
+      <w:proofErr w:type="gramStart"/>
+      <w:r>
+        <w:rPr>
+          <w:b/>
+          <w:bCs/>
+          <w:sz w:val="24"/>
+          <w:szCs w:val="24"/>
+        </w:rPr>
+        <w:t>appsettings.development</w:t>
+      </w:r>
+      <w:proofErr w:type="gramEnd"/>
+      <w:r>
+        <w:rPr>
+          <w:b/>
+          <w:bCs/>
+          <w:sz w:val="24"/>
+          <w:szCs w:val="24"/>
+        </w:rPr>
+        <w:t>.json</w:t>
+      </w:r>
+      <w:proofErr w:type="spellEnd"/>
+      <w:r>
+        <w:rPr>
+          <w:sz w:val="24"/>
+          <w:szCs w:val="24"/>
+        </w:rPr>
+        <w:t>. Öffnen Sie diese!</w:t>
+      </w:r>
+    </w:p>
+    <w:p>
+      <w:pPr>
+        <w:spacing w:line="360" w:lineRule="auto"/>
+        <w:jc w:val="both"/>
+        <w:rPr>
+          <w:sz w:val="24"/>
+          <w:szCs w:val="24"/>
+        </w:rPr>
+      </w:pPr>
+      <w:r>
+        <w:rPr>
+          <w:noProof/>
+        </w:rPr>
+        <w:lastRenderedPageBreak/>
+        <mc:AlternateContent>
+          <mc:Choice Requires="wps">
+            <w:drawing>
+              <wp:anchor distT="0" distB="0" distL="114300" distR="114300" simplePos="0" relativeHeight="251665408" behindDoc="0" locked="0" layoutInCell="1" allowOverlap="1" wp14:anchorId="295CFB07" wp14:editId="7EB7AED1">
+                <wp:simplePos x="0" y="0"/>
+                <wp:positionH relativeFrom="column">
+                  <wp:posOffset>386080</wp:posOffset>
+                </wp:positionH>
+                <wp:positionV relativeFrom="paragraph">
+                  <wp:posOffset>2267585</wp:posOffset>
+                </wp:positionV>
+                <wp:extent cx="1361440" cy="171133"/>
+                <wp:effectExtent l="0" t="0" r="10160" b="19685"/>
+                <wp:wrapNone/>
+                <wp:docPr id="1172154054" name="Rechteck 1"/>
+                <wp:cNvGraphicFramePr/>
+                <a:graphic xmlns:a="http://schemas.openxmlformats.org/drawingml/2006/main">
+                  <a:graphicData uri="http://schemas.microsoft.com/office/word/2010/wordprocessingShape">
+                    <wps:wsp>
+                      <wps:cNvSpPr/>
+                      <wps:spPr>
+                        <a:xfrm>
+                          <a:off x="0" y="0"/>
+                          <a:ext cx="1361440" cy="171133"/>
+                        </a:xfrm>
+                        <a:prstGeom prst="rect">
+                          <a:avLst/>
+                        </a:prstGeom>
+                        <a:noFill/>
+                        <a:ln w="19050">
+                          <a:solidFill>
+                            <a:srgbClr val="C00000"/>
+                          </a:solidFill>
+                        </a:ln>
+                      </wps:spPr>
+                      <wps:style>
+                        <a:lnRef idx="2">
+                          <a:schemeClr val="accent1">
+                            <a:shade val="15000"/>
+                          </a:schemeClr>
+                        </a:lnRef>
+                        <a:fillRef idx="1">
+                          <a:schemeClr val="accent1"/>
+                        </a:fillRef>
+                        <a:effectRef idx="0">
+                          <a:schemeClr val="accent1"/>
+                        </a:effectRef>
+                        <a:fontRef idx="minor">
+                          <a:schemeClr val="lt1"/>
+                        </a:fontRef>
+                      </wps:style>
+                      <wps:bodyPr rot="0" spcFirstLastPara="0" vertOverflow="overflow" horzOverflow="overflow" vert="horz" wrap="square" lIns="91440" tIns="45720" rIns="91440" bIns="45720" numCol="1" spcCol="0" rtlCol="0" fromWordArt="0" anchor="ctr" anchorCtr="0" forceAA="0" compatLnSpc="1">
+                        <a:prstTxWarp prst="textNoShape">
+                          <a:avLst/>
+                        </a:prstTxWarp>
+                        <a:noAutofit/>
+                      </wps:bodyPr>
+                    </wps:wsp>
+                  </a:graphicData>
+                </a:graphic>
+                <wp14:sizeRelH relativeFrom="margin">
+                  <wp14:pctWidth>0</wp14:pctWidth>
+                </wp14:sizeRelH>
+                <wp14:sizeRelV relativeFrom="margin">
+                  <wp14:pctHeight>0</wp14:pctHeight>
+                </wp14:sizeRelV>
+              </wp:anchor>
+            </w:drawing>
+          </mc:Choice>
+          <mc:Fallback>
+            <w:pict>
+              <v:rect w14:anchorId="39263A3A" id="Rechteck 1" o:spid="_x0000_s1026" style="position:absolute;margin-left:30.4pt;margin-top:178.55pt;width:107.2pt;height:13.5pt;z-index:251665408;visibility:visible;mso-wrap-style:square;mso-width-percent:0;mso-height-percent:0;mso-wrap-distance-left:9pt;mso-wrap-distance-top:0;mso-wrap-distance-right:9pt;mso-wrap-distance-bottom:0;mso-position-horizontal:absolute;mso-position-horizontal-relative:text;mso-position-vertical:absolute;mso-position-vertical-relative:text;mso-width-percent:0;mso-height-percent:0;mso-width-relative:margin;mso-height-relative:margin;v-text-anchor:middle" o:gfxdata="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" filled="f" strokecolor="#c00000" strokeweight="1.5pt"/>
+            </w:pict>
+          </mc:Fallback>
+        </mc:AlternateContent>
+      </w:r>
+      <w:r>
+        <w:rPr>
+          <w:noProof/>
+        </w:rPr>
+        <w:drawing>
+          <wp:inline distT="0" distB="0" distL="0" distR="0" wp14:anchorId="5BE0BA05" wp14:editId="461ED618">
+            <wp:extent cx="2098964" cy="2600210"/>
+            <wp:effectExtent l="0" t="0" r="0" b="0"/>
+            <wp:docPr id="677642841" name="Grafik 1" descr="Ein Bild, das Text, Screenshot, Software, Multimedia-Software enthält.&#10;&#10;Automatisch generierte Beschreibung"/>
+            <wp:cNvGraphicFramePr>
+              <a:graphicFrameLocks xmlns:a="http://schemas.openxmlformats.org/drawingml/2006/main" noChangeAspect="1"/>
+            </wp:cNvGraphicFramePr>
+            <a:graphic xmlns:a="http://schemas.openxmlformats.org/drawingml/2006/main">
+              <a:graphicData uri="http://schemas.openxmlformats.org/drawingml/2006/picture">
+                <pic:pic xmlns:pic="http://schemas.openxmlformats.org/drawingml/2006/picture">
+                  <pic:nvPicPr>
+                    <pic:cNvPr id="677642841" name="Grafik 1" descr="Ein Bild, das Text, Screenshot, Software, Multimedia-Software enthält.&#10;&#10;Automatisch generierte Beschreibung"/>
+                    <pic:cNvPicPr/>
+                  </pic:nvPicPr>
+                  <pic:blipFill rotWithShape="1">
+                    <a:blip r:embed="rId16"/>
+                    <a:srcRect l="4069" t="5392" r="5052" b="13222"/>
+                    <a:stretch/>
+                  </pic:blipFill>
+                  <pic:spPr bwMode="auto">
+                    <a:xfrm>
+                      <a:off x="0" y="0"/>
+                      <a:ext cx="2107318" cy="2610559"/>
+                    </a:xfrm>
+                    <a:prstGeom prst="rect">
+                      <a:avLst/>
+                    </a:prstGeom>
+                    <a:ln>
+                      <a:noFill/>
+                    </a:ln>
+                    <a:extLst>
+                      <a:ext uri="{53640926-AAD7-44D8-BBD7-CCE9431645EC}">
+                        <a14:shadowObscured xmlns:a14="http://schemas.microsoft.com/office/drawing/2010/main"/>
+                      </a:ext>
+                    </a:extLst>
+                  </pic:spPr>
+                </pic:pic>
+              </a:graphicData>
+            </a:graphic>
+          </wp:inline>
+        </w:drawing>
+      </w:r>
+    </w:p>
+    <w:p>
+      <w:pPr>
+        <w:spacing w:line="360" w:lineRule="auto"/>
+        <w:jc w:val="both"/>
+        <w:rPr>
+          <w:sz w:val="24"/>
+          <w:szCs w:val="24"/>
+        </w:rPr>
+      </w:pPr>
+      <w:r>
+        <w:rPr>
+          <w:sz w:val="24"/>
+          <w:szCs w:val="24"/>
+        </w:rPr>
+        <w:t>Sobald Sie die Datei geöffnet haben, sollte sich vor Ihnen folgender Anblick eröffnen:</w:t>
+      </w:r>
+    </w:p>
+    <w:p>
+      <w:pPr>
+        <w:spacing w:line="360" w:lineRule="auto"/>
+        <w:jc w:val="both"/>
+        <w:rPr>
+          <w:sz w:val="24"/>
+          <w:szCs w:val="24"/>
+        </w:rPr>
+      </w:pPr>
+      <w:r>
+        <w:rPr>
+          <w:noProof/>
+        </w:rPr>
+        <mc:AlternateContent>
+          <mc:Choice Requires="wps">
+            <w:drawing>
+              <wp:anchor distT="0" distB="0" distL="114300" distR="114300" simplePos="0" relativeHeight="251667456" behindDoc="0" locked="0" layoutInCell="1" allowOverlap="1" wp14:anchorId="260B4E28" wp14:editId="33785B6E">
+                <wp:simplePos x="0" y="0"/>
+                <wp:positionH relativeFrom="column">
+                  <wp:posOffset>1573774</wp:posOffset>
+                </wp:positionH>
+                <wp:positionV relativeFrom="paragraph">
+                  <wp:posOffset>1090979</wp:posOffset>
+                </wp:positionV>
+                <wp:extent cx="2039816" cy="187569"/>
+                <wp:effectExtent l="0" t="0" r="17780" b="22225"/>
+                <wp:wrapNone/>
+                <wp:docPr id="1430181280" name="Rechteck 1"/>
+                <wp:cNvGraphicFramePr/>
+                <a:graphic xmlns:a="http://schemas.openxmlformats.org/drawingml/2006/main">
+                  <a:graphicData uri="http://schemas.microsoft.com/office/word/2010/wordprocessingShape">
+                    <wps:wsp>
+                      <wps:cNvSpPr/>
+                      <wps:spPr>
+                        <a:xfrm>
+                          <a:off x="0" y="0"/>
+                          <a:ext cx="2039816" cy="187569"/>
+                        </a:xfrm>
+                        <a:prstGeom prst="rect">
+                          <a:avLst/>
+                        </a:prstGeom>
+                        <a:noFill/>
+                        <a:ln w="19050">
+                          <a:solidFill>
+                            <a:srgbClr val="C00000"/>
+                          </a:solidFill>
+                        </a:ln>
+                      </wps:spPr>
+                      <wps:style>
+                        <a:lnRef idx="2">
+                          <a:schemeClr val="accent1">
+                            <a:shade val="15000"/>
+                          </a:schemeClr>
+                        </a:lnRef>
+                        <a:fillRef idx="1">
+                          <a:schemeClr val="accent1"/>
+                        </a:fillRef>
+                        <a:effectRef idx="0">
+                          <a:schemeClr val="accent1"/>
+                        </a:effectRef>
+                        <a:fontRef idx="minor">
+                          <a:schemeClr val="lt1"/>
+                        </a:fontRef>
+                      </wps:style>
+                      <wps:bodyPr rot="0" spcFirstLastPara="0" vertOverflow="overflow" horzOverflow="overflow" vert="horz" wrap="square" lIns="91440" tIns="45720" rIns="91440" bIns="45720" numCol="1" spcCol="0" rtlCol="0" fromWordArt="0" anchor="ctr" anchorCtr="0" forceAA="0" compatLnSpc="1">
+                        <a:prstTxWarp prst="textNoShape">
+                          <a:avLst/>
+                        </a:prstTxWarp>
+                        <a:noAutofit/>
+                      </wps:bodyPr>
+                    </wps:wsp>
+                  </a:graphicData>
+                </a:graphic>
+                <wp14:sizeRelH relativeFrom="margin">
+                  <wp14:pctWidth>0</wp14:pctWidth>
+                </wp14:sizeRelH>
+                <wp14:sizeRelV relativeFrom="margin">
+                  <wp14:pctHeight>0</wp14:pctHeight>
+                </wp14:sizeRelV>
+              </wp:anchor>
+            </w:drawing>
+          </mc:Choice>
+          <mc:Fallback>
+            <w:pict>
+              <v:rect w14:anchorId="6ACF3A7D" id="Rechteck 1" o:spid="_x0000_s1026" style="position:absolute;margin-left:123.9pt;margin-top:85.9pt;width:160.6pt;height:14.75pt;z-index:251667456;visibility:visible;mso-wrap-style:square;mso-width-percent:0;mso-height-percent:0;mso-wrap-distance-left:9pt;mso-wrap-distance-top:0;mso-wrap-distance-right:9pt;mso-wrap-distance-bottom:0;mso-position-horizontal:absolute;mso-position-horizontal-relative:text;mso-position-vertical:absolute;mso-position-vertical-relative:text;mso-width-percent:0;mso-height-percent:0;mso-width-relative:margin;mso-height-relative:margin;v-text-anchor:middle" o:gfxdata="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" filled="f" strokecolor="#c00000" strokeweight="1.5pt"/>
+            </w:pict>
+          </mc:Fallback>
+        </mc:AlternateContent>
+      </w:r>
+      <w:r>
+        <w:rPr>
+          <w:noProof/>
+        </w:rPr>
+        <w:drawing>
+          <wp:inline distT="0" distB="0" distL="0" distR="0" wp14:anchorId="0FEA6F3C" wp14:editId="01BB966B">
+            <wp:extent cx="5760720" cy="1528445"/>
+            <wp:effectExtent l="0" t="0" r="0" b="0"/>
+            <wp:docPr id="1355967035" name="Grafik 1" descr="Ein Bild, das Text, Multimedia-Software, Software, Screenshot enthält.&#10;&#10;Automatisch generierte Beschreibung"/>
+            <wp:cNvGraphicFramePr>
+              <a:graphicFrameLocks xmlns:a="http://schemas.openxmlformats.org/drawingml/2006/main" noChangeAspect="1"/>
+            </wp:cNvGraphicFramePr>
+            <a:graphic xmlns:a="http://schemas.openxmlformats.org/drawingml/2006/main">
+              <a:graphicData uri="http://schemas.openxmlformats.org/drawingml/2006/picture">
+                <pic:pic xmlns:pic="http://schemas.openxmlformats.org/drawingml/2006/picture">
+                  <pic:nvPicPr>
+                    <pic:cNvPr id="1355967035" name="Grafik 1" descr="Ein Bild, das Text, Multimedia-Software, Software, Screenshot enthält.&#10;&#10;Automatisch generierte Beschreibung"/>
+                    <pic:cNvPicPr/>
+                  </pic:nvPicPr>
+                  <pic:blipFill>
+                    <a:blip r:embed="rId17"/>
+                    <a:stretch>
+                      <a:fillRect/>
+                    </a:stretch>
+                  </pic:blipFill>
+                  <pic:spPr>
+                    <a:xfrm>
+                      <a:off x="0" y="0"/>
+                      <a:ext cx="5760720" cy="1528445"/>
+                    </a:xfrm>
+                    <a:prstGeom prst="rect">
+                      <a:avLst/>
+                    </a:prstGeom>
+                  </pic:spPr>
+                </pic:pic>
+              </a:graphicData>
+            </a:graphic>
+          </wp:inline>
+        </w:drawing>
+      </w:r>
+    </w:p>
+    <w:p>
+      <w:pPr>
+        <w:spacing w:line="360" w:lineRule="auto"/>
+        <w:jc w:val="both"/>
+        <w:rPr>
+          <w:sz w:val="24"/>
+          <w:szCs w:val="24"/>
+        </w:rPr>
+      </w:pPr>
+      <w:r>
+        <w:rPr>
+          <w:sz w:val="24"/>
+          <w:szCs w:val="24"/>
+        </w:rPr>
+        <w:t>An dieser Stelle müssen Sie nun zwei Werte eintragen. Tragen Sie zunächst den von Ihnen abgespeicherten Servernamen an der entsprechenden Stelle ein! Danach tragen Sie den von Ihnen gespeicherten Datenbanknamen an der entsprechenden Stelle ein! Speichern Sie Ihre Änderungen!</w:t>
+      </w:r>
+    </w:p>
+    <w:p>
+      <w:pPr>
+        <w:spacing w:line="360" w:lineRule="auto"/>
+        <w:jc w:val="both"/>
+        <w:rPr>
+          <w:sz w:val="24"/>
+          <w:szCs w:val="24"/>
+        </w:rPr>
+      </w:pPr>
+      <w:r>
+        <w:rPr>
+          <w:sz w:val="24"/>
+          <w:szCs w:val="24"/>
+        </w:rPr>
+        <w:t xml:space="preserve">Öffnen Sie nun die Package Manager </w:t>
+      </w:r>
+      <w:proofErr w:type="spellStart"/>
+      <w:r>
+        <w:rPr>
+          <w:sz w:val="24"/>
+          <w:szCs w:val="24"/>
+        </w:rPr>
+        <w:t>Console</w:t>
+      </w:r>
+      <w:proofErr w:type="spellEnd"/>
+      <w:r>
+        <w:rPr>
+          <w:sz w:val="24"/>
+          <w:szCs w:val="24"/>
+        </w:rPr>
+        <w:t>, wie Sie es aus dem unteren Bild entnehmen können!</w:t>
+      </w:r>
+    </w:p>
+    <w:p>
+      <w:pPr>
+        <w:spacing w:line="360" w:lineRule="auto"/>
+        <w:jc w:val="both"/>
+      </w:pPr>
+      <w:r>
+        <w:rPr>
+          <w:noProof/>
+        </w:rPr>
+        <mc:AlternateContent>
+          <mc:Choice Requires="wps">
+            <w:drawing>
+              <wp:anchor distT="0" distB="0" distL="114300" distR="114300" simplePos="0" relativeHeight="251671552" behindDoc="0" locked="0" layoutInCell="1" allowOverlap="1" wp14:anchorId="0206AC23" wp14:editId="0CF63D20">
+                <wp:simplePos x="0" y="0"/>
+                <wp:positionH relativeFrom="column">
+                  <wp:posOffset>2084705</wp:posOffset>
+                </wp:positionH>
+                <wp:positionV relativeFrom="paragraph">
+                  <wp:posOffset>1174962</wp:posOffset>
+                </wp:positionV>
+                <wp:extent cx="981710" cy="162348"/>
+                <wp:effectExtent l="0" t="0" r="27940" b="28575"/>
+                <wp:wrapNone/>
+                <wp:docPr id="112322649" name="Rechteck 1"/>
+                <wp:cNvGraphicFramePr/>
+                <a:graphic xmlns:a="http://schemas.openxmlformats.org/drawingml/2006/main">
+                  <a:graphicData uri="http://schemas.microsoft.com/office/word/2010/wordprocessingShape">
+                    <wps:wsp>
+                      <wps:cNvSpPr/>
+                      <wps:spPr>
+                        <a:xfrm>
+                          <a:off x="0" y="0"/>
+                          <a:ext cx="981710" cy="162348"/>
+                        </a:xfrm>
+                        <a:prstGeom prst="rect">
+                          <a:avLst/>
+                        </a:prstGeom>
+                        <a:noFill/>
+                        <a:ln w="19050">
+                          <a:solidFill>
+                            <a:srgbClr val="C00000"/>
+                          </a:solidFill>
+                        </a:ln>
+                      </wps:spPr>
+                      <wps:style>
+                        <a:lnRef idx="2">
+                          <a:schemeClr val="accent1">
+                            <a:shade val="15000"/>
+                          </a:schemeClr>
+                        </a:lnRef>
+                        <a:fillRef idx="1">
+                          <a:schemeClr val="accent1"/>
+                        </a:fillRef>
+                        <a:effectRef idx="0">
+                          <a:schemeClr val="accent1"/>
+                        </a:effectRef>
+                        <a:fontRef idx="minor">
+                          <a:schemeClr val="lt1"/>
+                        </a:fontRef>
+                      </wps:style>
+                      <wps:bodyPr rot="0" spcFirstLastPara="0" vertOverflow="overflow" horzOverflow="overflow" vert="horz" wrap="square" lIns="91440" tIns="45720" rIns="91440" bIns="45720" numCol="1" spcCol="0" rtlCol="0" fromWordArt="0" anchor="ctr" anchorCtr="0" forceAA="0" compatLnSpc="1">
+                        <a:prstTxWarp prst="textNoShape">
+                          <a:avLst/>
+                        </a:prstTxWarp>
+                        <a:noAutofit/>
+                      </wps:bodyPr>
+                    </wps:wsp>
+                  </a:graphicData>
+                </a:graphic>
+                <wp14:sizeRelH relativeFrom="margin">
+                  <wp14:pctWidth>0</wp14:pctWidth>
+                </wp14:sizeRelH>
+                <wp14:sizeRelV relativeFrom="margin">
+                  <wp14:pctHeight>0</wp14:pctHeight>
+                </wp14:sizeRelV>
+              </wp:anchor>
+            </w:drawing>
+          </mc:Choice>
+          <mc:Fallback>
+            <w:pict>
+              <v:rect w14:anchorId="64D90D37" id="Rechteck 1" o:spid="_x0000_s1026" style="position:absolute;margin-left:164.15pt;margin-top:92.5pt;width:77.3pt;height:12.8pt;z-index:251671552;visibility:visible;mso-wrap-style:square;mso-width-percent:0;mso-height-percent:0;mso-wrap-distance-left:9pt;mso-wrap-distance-top:0;mso-wrap-distance-right:9pt;mso-wrap-distance-bottom:0;mso-position-horizontal:absolute;mso-position-horizontal-relative:text;mso-position-vertical:absolute;mso-position-vertical-relative:text;mso-width-percent:0;mso-height-percent:0;mso-width-relative:margin;mso-height-relative:margin;v-text-anchor:middle" o:gfxdata="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" filled="f" strokecolor="#c00000" strokeweight="1.5pt"/>
+            </w:pict>
+          </mc:Fallback>
+        </mc:AlternateContent>
+      </w:r>
+      <w:r>
+        <w:rPr>
+          <w:noProof/>
+        </w:rPr>
+        <w:drawing>
+          <wp:inline distT="0" distB="0" distL="0" distR="0" wp14:anchorId="582BE658" wp14:editId="65D17D62">
+            <wp:extent cx="3134582" cy="2297723"/>
+            <wp:effectExtent l="0" t="0" r="8890" b="7620"/>
+            <wp:docPr id="2081128150" name="Grafik 1" descr="Ein Bild, das Text, Screenshot, Software, Multimedia-Software enthält.&#10;&#10;Automatisch generierte Beschreibung"/>
+            <wp:cNvGraphicFramePr>
+              <a:graphicFrameLocks xmlns:a="http://schemas.openxmlformats.org/drawingml/2006/main" noChangeAspect="1"/>
+            </wp:cNvGraphicFramePr>
+            <a:graphic xmlns:a="http://schemas.openxmlformats.org/drawingml/2006/main">
+              <a:graphicData uri="http://schemas.openxmlformats.org/drawingml/2006/picture">
+                <pic:pic xmlns:pic="http://schemas.openxmlformats.org/drawingml/2006/picture">
+                  <pic:nvPicPr>
+                    <pic:cNvPr id="2081128150" name="Grafik 1" descr="Ein Bild, das Text, Screenshot, Software, Multimedia-Software enthält.&#10;&#10;Automatisch generierte Beschreibung"/>
+                    <pic:cNvPicPr>
+                      <a:picLocks noChangeAspect="1" noChangeArrowheads="1"/>
+                    </pic:cNvPicPr>
+                  </pic:nvPicPr>
+                  <pic:blipFill rotWithShape="1">
+                    <a:blip r:embed="rId18" cstate="print">
+                      <a:extLst>
+                        <a:ext uri="{28A0092B-C50C-407E-A947-70E740481C1C}">
+                          <a14:useLocalDpi xmlns:a14="http://schemas.microsoft.com/office/drawing/2010/main" val="0"/>
+                        </a:ext>
+                      </a:extLst>
+                    </a:blip>
+                    <a:srcRect l="17503" r="34880" b="37948"/>
+                    <a:stretch/>
+                  </pic:blipFill>
+                  <pic:spPr bwMode="auto">
+                    <a:xfrm>
+                      <a:off x="0" y="0"/>
+                      <a:ext cx="3155886" cy="2313339"/>
+                    </a:xfrm>
+                    <a:prstGeom prst="rect">
+                      <a:avLst/>
+                    </a:prstGeom>
+                    <a:noFill/>
+                    <a:ln>
+                      <a:noFill/>
+                    </a:ln>
+                    <a:extLst>
+                      <a:ext uri="{53640926-AAD7-44D8-BBD7-CCE9431645EC}">
+                        <a14:shadowObscured xmlns:a14="http://schemas.microsoft.com/office/drawing/2010/main"/>
+                      </a:ext>
+                    </a:extLst>
+                  </pic:spPr>
+                </pic:pic>
+              </a:graphicData>
+            </a:graphic>
+          </wp:inline>
+        </w:drawing>
+      </w:r>
+    </w:p>
+    <w:p>
+      <w:pPr>
+        <w:spacing w:line="360" w:lineRule="auto"/>
+        <w:jc w:val="both"/>
+        <w:rPr>
+          <w:sz w:val="24"/>
+          <w:szCs w:val="24"/>
+        </w:rPr>
+      </w:pPr>
+      <w:r>
+        <w:rPr>
+          <w:sz w:val="24"/>
+          <w:szCs w:val="24"/>
+        </w:rPr>
+        <w:lastRenderedPageBreak/>
+        <w:t>Tragen Sie hier nun folgende Befehle nacheinander ein:</w:t>
+      </w:r>
+    </w:p>
+    <w:p>
+      <w:pPr>
+        <w:pStyle w:val="Listenabsatz"/>
+        <w:numPr>
+          <w:ilvl w:val="0"/>
+          <w:numId w:val="2"/>
+        </w:numPr>
+        <w:spacing w:line="360" w:lineRule="auto"/>
+        <w:jc w:val="both"/>
+        <w:rPr>
+          <w:sz w:val="24"/>
+          <w:szCs w:val="24"/>
+        </w:rPr>
+      </w:pPr>
+      <w:proofErr w:type="spellStart"/>
+      <w:r>
+        <w:rPr>
+          <w:sz w:val="24"/>
+          <w:szCs w:val="24"/>
+        </w:rPr>
+        <w:t>add</w:t>
+      </w:r>
+      <w:proofErr w:type="spellEnd"/>
+      <w:r>
+        <w:rPr>
+          <w:sz w:val="24"/>
+          <w:szCs w:val="24"/>
+        </w:rPr>
+        <w:t>-migration [</w:t>
+      </w:r>
+      <w:proofErr w:type="spellStart"/>
+      <w:r>
+        <w:rPr>
+          <w:sz w:val="24"/>
+          <w:szCs w:val="24"/>
+        </w:rPr>
+        <w:t>Migrationname</w:t>
+      </w:r>
+      <w:proofErr w:type="spellEnd"/>
+      <w:r>
+        <w:rPr>
+          <w:sz w:val="24"/>
+          <w:szCs w:val="24"/>
+        </w:rPr>
+        <w:t>]</w:t>
+      </w:r>
+    </w:p>
+    <w:p>
+      <w:pPr>
+        <w:pStyle w:val="Listenabsatz"/>
+        <w:numPr>
+          <w:ilvl w:val="0"/>
+          <w:numId w:val="2"/>
+        </w:numPr>
+        <w:spacing w:line="360" w:lineRule="auto"/>
+        <w:jc w:val="both"/>
+        <w:rPr>
+          <w:sz w:val="24"/>
+          <w:szCs w:val="24"/>
+        </w:rPr>
+      </w:pPr>
+      <w:r>
+        <w:rPr>
+          <w:sz w:val="24"/>
+          <w:szCs w:val="24"/>
+        </w:rPr>
+        <w:t>update-</w:t>
+      </w:r>
+      <w:proofErr w:type="spellStart"/>
+      <w:r>
+        <w:rPr>
+          <w:sz w:val="24"/>
+          <w:szCs w:val="24"/>
+        </w:rPr>
+        <w:t>database</w:t>
+      </w:r>
+      <w:proofErr w:type="spellEnd"/>
+    </w:p>
+    <w:p>
+      <w:pPr>
+        <w:spacing w:line="360" w:lineRule="auto"/>
+        <w:jc w:val="both"/>
+        <w:rPr>
+          <w:sz w:val="24"/>
+          <w:szCs w:val="24"/>
+        </w:rPr>
+      </w:pPr>
+      <w:r>
+        <w:rPr>
+          <w:sz w:val="24"/>
+          <w:szCs w:val="24"/>
+        </w:rPr>
+        <w:t xml:space="preserve">Den </w:t>
+      </w:r>
+      <w:proofErr w:type="spellStart"/>
+      <w:r>
+        <w:rPr>
+          <w:sz w:val="24"/>
+          <w:szCs w:val="24"/>
+        </w:rPr>
+        <w:t>Migrationname</w:t>
+      </w:r>
+      <w:r>
+        <w:rPr>
+          <w:sz w:val="24"/>
+          <w:szCs w:val="24"/>
+        </w:rPr>
+        <w:t>n</w:t>
+      </w:r>
+      <w:proofErr w:type="spellEnd"/>
+      <w:r>
+        <w:rPr>
+          <w:sz w:val="24"/>
+          <w:szCs w:val="24"/>
+        </w:rPr>
+        <w:t xml:space="preserve"> dürfen Sie selbst wählen.</w:t>
+      </w:r>
+    </w:p>
+    <w:p>
+      <w:pPr>
+        <w:spacing w:line="360" w:lineRule="auto"/>
+        <w:jc w:val="both"/>
+        <w:rPr>
+          <w:sz w:val="24"/>
+          <w:szCs w:val="24"/>
+        </w:rPr>
+      </w:pPr>
+      <w:r>
+        <w:rPr>
+          <w:sz w:val="24"/>
+          <w:szCs w:val="24"/>
+        </w:rPr>
+        <w:t>Damit haben Sie die Einrichtung der Datenbank abgeschlossen.</w:t>
+      </w:r>
+    </w:p>
+    <w:p>
+      <w:pPr>
+        <w:spacing w:line="360" w:lineRule="auto"/>
+        <w:jc w:val="both"/>
+        <w:rPr>
+          <w:sz w:val="24"/>
+          <w:szCs w:val="24"/>
+        </w:rPr>
+      </w:pPr>
+    </w:p>
+    <w:p>
+      <w:pPr>
+        <w:spacing w:line="360" w:lineRule="auto"/>
+        <w:jc w:val="both"/>
+        <w:rPr>
+          <w:b/>
+          <w:bCs/>
+          <w:sz w:val="24"/>
+          <w:szCs w:val="24"/>
+        </w:rPr>
+      </w:pPr>
+      <w:r>
+        <w:rPr>
+          <w:b/>
+          <w:bCs/>
+          <w:sz w:val="24"/>
+          <w:szCs w:val="24"/>
+        </w:rPr>
+        <w:t>2.3   Test</w:t>
+      </w:r>
+      <w:r>
+        <w:rPr>
+          <w:b/>
+          <w:bCs/>
+          <w:sz w:val="24"/>
+          <w:szCs w:val="24"/>
+        </w:rPr>
+        <w:t>en</w:t>
+      </w:r>
+    </w:p>
+    <w:p>
+      <w:pPr>
+        <w:spacing w:line="360" w:lineRule="auto"/>
+        <w:jc w:val="both"/>
+        <w:rPr>
+          <w:sz w:val="24"/>
+          <w:szCs w:val="24"/>
+        </w:rPr>
+      </w:pPr>
+      <w:r>
+        <w:rPr>
+          <w:sz w:val="24"/>
+          <w:szCs w:val="24"/>
+        </w:rPr>
+        <w:t xml:space="preserve">Dankbarerweise stellen sowohl Visual </w:t>
+      </w:r>
+      <w:proofErr w:type="gramStart"/>
+      <w:r>
+        <w:rPr>
+          <w:sz w:val="24"/>
+          <w:szCs w:val="24"/>
+        </w:rPr>
+        <w:t>Studio,</w:t>
+      </w:r>
+      <w:proofErr w:type="gramEnd"/>
+      <w:r>
+        <w:rPr>
+          <w:sz w:val="24"/>
+          <w:szCs w:val="24"/>
+        </w:rPr>
+        <w:t xml:space="preserve"> als auch Rider einen integrierten Test-Server zur Verfügung, so dass ein weitergehendes Setup nicht von Nöten ist. Starten Sie einfach den Debugger aus ihrer IDE heraus, um zu testen.</w:t>
+      </w:r>
+    </w:p>
+    <w:p>
+      <w:pPr>
+        <w:rPr>
+          <w:sz w:val="32"/>
+          <w:szCs w:val="32"/>
+        </w:rPr>
+      </w:pPr>
+      <w:r>
+        <w:rPr>
+          <w:sz w:val="32"/>
+          <w:szCs w:val="32"/>
+        </w:rPr>
+        <w:br w:type="page"/>
+      </w:r>
+    </w:p>
+    <w:p>
+      <w:pPr>
+        <w:spacing w:before="240" w:line="360" w:lineRule="auto"/>
+        <w:rPr>
+          <w:b/>
+          <w:bCs/>
+          <w:sz w:val="32"/>
+          <w:szCs w:val="32"/>
+        </w:rPr>
+      </w:pPr>
+      <w:r>
+        <w:rPr>
+          <w:b/>
+          <w:bCs/>
+          <w:sz w:val="32"/>
+          <w:szCs w:val="32"/>
+        </w:rPr>
+        <w:lastRenderedPageBreak/>
+        <w:t>3   Programmaufbau</w:t>
+      </w:r>
+    </w:p>
+    <w:p>
+      <w:pPr>
+        <w:spacing w:line="360" w:lineRule="auto"/>
+        <w:jc w:val="both"/>
+        <w:rPr>
+          <w:sz w:val="24"/>
+          <w:szCs w:val="24"/>
+        </w:rPr>
+      </w:pPr>
+      <w:r>
+        <w:rPr>
+          <w:sz w:val="24"/>
+          <w:szCs w:val="24"/>
+        </w:rPr>
+        <w:t xml:space="preserve">Dieses Kapitel soll Informationen über den Aufbau und die Funktionsweise des Eventmanagementsystems vermitteln, um so Rückschlüsse auf die Deckweise und die Ideen hinter </w:t>
+      </w:r>
+      <w:r>
+        <w:rPr>
+          <w:sz w:val="24"/>
+          <w:szCs w:val="24"/>
+        </w:rPr>
+        <w:t>vereinzelten</w:t>
+      </w:r>
+      <w:r>
+        <w:rPr>
+          <w:sz w:val="24"/>
+          <w:szCs w:val="24"/>
+        </w:rPr>
+        <w:t xml:space="preserve"> operativen </w:t>
+      </w:r>
+      <w:r>
+        <w:rPr>
+          <w:sz w:val="24"/>
+          <w:szCs w:val="24"/>
+        </w:rPr>
+        <w:t>Entscheidungen zu</w:t>
+      </w:r>
+      <w:r>
+        <w:rPr>
+          <w:sz w:val="24"/>
+          <w:szCs w:val="24"/>
+        </w:rPr>
+        <w:t xml:space="preserve"> </w:t>
+      </w:r>
+      <w:r>
+        <w:rPr>
+          <w:sz w:val="24"/>
+          <w:szCs w:val="24"/>
+        </w:rPr>
+        <w:t>ermöglichen</w:t>
+      </w:r>
+      <w:r>
+        <w:rPr>
+          <w:sz w:val="24"/>
+          <w:szCs w:val="24"/>
+        </w:rPr>
+        <w:t>.</w:t>
+      </w:r>
+    </w:p>
+    <w:p>
+      <w:pPr>
+        <w:spacing w:after="0" w:line="360" w:lineRule="auto"/>
+        <w:rPr>
+          <w:sz w:val="24"/>
+          <w:szCs w:val="24"/>
+        </w:rPr>
+      </w:pPr>
+    </w:p>
+    <w:p>
+      <w:pPr>
+        <w:spacing w:line="360" w:lineRule="auto"/>
+        <w:rPr>
+          <w:b/>
+          <w:bCs/>
+          <w:sz w:val="24"/>
+          <w:szCs w:val="24"/>
+        </w:rPr>
+      </w:pPr>
+      <w:proofErr w:type="gramStart"/>
+      <w:r>
+        <w:rPr>
+          <w:b/>
+          <w:bCs/>
+          <w:sz w:val="24"/>
+          <w:szCs w:val="24"/>
+        </w:rPr>
+        <w:t>3.1  Allgemein</w:t>
+      </w:r>
+      <w:proofErr w:type="gramEnd"/>
+    </w:p>
+    <w:p>
+      <w:pPr>
+        <w:spacing w:line="360" w:lineRule="auto"/>
+        <w:jc w:val="both"/>
+        <w:rPr>
+          <w:sz w:val="24"/>
+          <w:szCs w:val="24"/>
+        </w:rPr>
+      </w:pPr>
+      <w:r>
+        <w:rPr>
+          <w:sz w:val="24"/>
+          <w:szCs w:val="24"/>
+        </w:rPr>
+        <w:t>Das System ist auf dem MVC-Pattern aufgebaut. Dies dient der klaren Trennung von Darstellung (View), Logik (Controller) und Daten (Model)</w:t>
+      </w:r>
+      <w:r>
+        <w:rPr>
+          <w:sz w:val="24"/>
+          <w:szCs w:val="24"/>
+        </w:rPr>
+        <w:t xml:space="preserve">, was die Wartbarkeit, Erweiterbarkeit, wie auch die anfängliche Entwicklung in klarer Arbeitsteilung deutlich erleichtert. </w:t>
+      </w:r>
+      <w:r>
+        <w:rPr>
+          <w:sz w:val="24"/>
+          <w:szCs w:val="24"/>
+        </w:rPr>
+        <w:t xml:space="preserve">Eine klare Trennung zwischen Backend, Frontend, sowie innerhalb der Abteilungen wird dadurch möglich und verhindert zugleich, dass ein weitreichender Eingriff in den jeweils anderen Zuständigkeitsbereich nur minimale Komplikationen hervorruft. </w:t>
+      </w:r>
+      <w:r>
+        <w:rPr>
+          <w:sz w:val="24"/>
+          <w:szCs w:val="24"/>
+        </w:rPr>
+        <w:t>Dies war</w:t>
+      </w:r>
+      <w:r>
+        <w:rPr>
+          <w:sz w:val="24"/>
+          <w:szCs w:val="24"/>
+        </w:rPr>
+        <w:t>en</w:t>
+      </w:r>
+      <w:r>
+        <w:rPr>
+          <w:sz w:val="24"/>
+          <w:szCs w:val="24"/>
+        </w:rPr>
+        <w:t xml:space="preserve"> auch </w:t>
+      </w:r>
+      <w:r>
+        <w:rPr>
+          <w:sz w:val="24"/>
+          <w:szCs w:val="24"/>
+        </w:rPr>
+        <w:t>die</w:t>
+      </w:r>
+      <w:r>
+        <w:rPr>
+          <w:sz w:val="24"/>
+          <w:szCs w:val="24"/>
+        </w:rPr>
+        <w:t xml:space="preserve"> zentrale</w:t>
+      </w:r>
+      <w:r>
+        <w:rPr>
+          <w:sz w:val="24"/>
+          <w:szCs w:val="24"/>
+        </w:rPr>
+        <w:t>n</w:t>
+      </w:r>
+      <w:r>
+        <w:rPr>
+          <w:sz w:val="24"/>
+          <w:szCs w:val="24"/>
+        </w:rPr>
+        <w:t xml:space="preserve"> Gedanke</w:t>
+      </w:r>
+      <w:r>
+        <w:rPr>
+          <w:sz w:val="24"/>
+          <w:szCs w:val="24"/>
+        </w:rPr>
+        <w:t>n</w:t>
+      </w:r>
+      <w:r>
+        <w:rPr>
+          <w:sz w:val="24"/>
+          <w:szCs w:val="24"/>
+        </w:rPr>
+        <w:t xml:space="preserve"> dahinter, auf dieses Design-Pattern zurückzugreifen</w:t>
+      </w:r>
+      <w:r>
+        <w:rPr>
+          <w:sz w:val="24"/>
+          <w:szCs w:val="24"/>
+        </w:rPr>
+        <w:t>.</w:t>
+      </w:r>
+    </w:p>
+    <w:p>
+      <w:pPr>
+        <w:spacing w:line="360" w:lineRule="auto"/>
+        <w:jc w:val="both"/>
+        <w:rPr>
+          <w:sz w:val="24"/>
+          <w:szCs w:val="24"/>
+        </w:rPr>
+      </w:pPr>
+      <w:r>
+        <w:rPr>
+          <w:sz w:val="24"/>
+          <w:szCs w:val="24"/>
+        </w:rPr>
+        <w:t>Dankbarerweise stellt Microsoft mit Visual Studio ein entsprechendes Project-Template zur Verfügung. Dieses hat für das vorliegende System als Vorlage gedient</w:t>
+      </w:r>
+      <w:r>
+        <w:rPr>
+          <w:sz w:val="24"/>
+          <w:szCs w:val="24"/>
+        </w:rPr>
+        <w:t>.</w:t>
+      </w:r>
+      <w:r>
+        <w:rPr>
+          <w:sz w:val="24"/>
+          <w:szCs w:val="24"/>
+        </w:rPr>
+        <w:t xml:space="preserve"> Es hat den großen Vorteil, dass dieses Template auf ASP.Net-Entwicklung und damit auf die Entwicklung von </w:t>
+      </w:r>
+      <w:proofErr w:type="spellStart"/>
+      <w:r>
+        <w:rPr>
+          <w:sz w:val="24"/>
+          <w:szCs w:val="24"/>
+        </w:rPr>
+        <w:t>WebApps</w:t>
+      </w:r>
+      <w:proofErr w:type="spellEnd"/>
+      <w:r>
+        <w:rPr>
+          <w:sz w:val="24"/>
+          <w:szCs w:val="24"/>
+        </w:rPr>
+        <w:t>, optimiert ist. Dieser Umstand war ein weiteres Kriterium für unsere Entscheidung zu diesem Template.</w:t>
+      </w:r>
+    </w:p>
+    <w:p>
+      <w:pPr>
+        <w:spacing w:line="360" w:lineRule="auto"/>
+        <w:jc w:val="both"/>
+        <w:rPr>
+          <w:sz w:val="24"/>
+          <w:szCs w:val="24"/>
+        </w:rPr>
+      </w:pPr>
+      <w:r>
+        <w:rPr>
+          <w:sz w:val="24"/>
+          <w:szCs w:val="24"/>
+        </w:rPr>
+        <w:t>Im Folgenden soll dieser Aufbau etwas genauer aufgeschlüsselt werden. Zusätzlich wird an einem exemplarischen Beispiel die Funktionsweise einer exemplarischen Funktion gezeigt, um so dass Verständnis noch einmal weitereichend zu vertiefen.</w:t>
+      </w:r>
+    </w:p>
+    <w:p>
+      <w:pPr>
+        <w:rPr>
+          <w:sz w:val="24"/>
+          <w:szCs w:val="24"/>
+        </w:rPr>
+      </w:pPr>
+      <w:r>
+        <w:rPr>
+          <w:sz w:val="24"/>
+          <w:szCs w:val="24"/>
+        </w:rPr>
+        <w:br w:type="page"/>
+      </w:r>
+    </w:p>
+    <w:p>
+      <w:pPr>
+        <w:spacing w:line="360" w:lineRule="auto"/>
+        <w:rPr>
+          <w:b/>
+          <w:bCs/>
+          <w:sz w:val="24"/>
+          <w:szCs w:val="24"/>
+        </w:rPr>
+      </w:pPr>
+      <w:proofErr w:type="gramStart"/>
+      <w:r>
+        <w:rPr>
+          <w:b/>
+          <w:bCs/>
+          <w:sz w:val="24"/>
+          <w:szCs w:val="24"/>
+        </w:rPr>
+        <w:lastRenderedPageBreak/>
+        <w:t xml:space="preserve">3.2  </w:t>
+      </w:r>
+      <w:r>
+        <w:rPr>
+          <w:b/>
+          <w:bCs/>
+          <w:sz w:val="24"/>
+          <w:szCs w:val="24"/>
+        </w:rPr>
+        <w:t>Klassend</w:t>
+      </w:r>
+      <w:r>
+        <w:rPr>
+          <w:b/>
+          <w:bCs/>
+          <w:sz w:val="24"/>
+          <w:szCs w:val="24"/>
+        </w:rPr>
+        <w:t>iagramm</w:t>
+      </w:r>
+      <w:proofErr w:type="gramEnd"/>
+    </w:p>
+    <w:p>
+      <w:pPr>
+        <w:spacing w:line="360" w:lineRule="auto"/>
+        <w:rPr>
+          <w:sz w:val="24"/>
+          <w:szCs w:val="24"/>
+        </w:rPr>
+      </w:pPr>
+      <w:r>
+        <w:rPr>
+          <w:sz w:val="24"/>
+          <w:szCs w:val="24"/>
+          <w:highlight w:val="yellow"/>
+        </w:rPr>
+        <w:t>Klassendiagramm</w:t>
+      </w:r>
+    </w:p>
+    <w:p>
+      <w:pPr>
+        <w:spacing w:after="0" w:line="360" w:lineRule="auto"/>
+        <w:rPr>
+          <w:sz w:val="24"/>
+          <w:szCs w:val="24"/>
+        </w:rPr>
+      </w:pPr>
+    </w:p>
+    <w:p>
+      <w:pPr>
+        <w:spacing w:line="360" w:lineRule="auto"/>
+        <w:rPr>
+          <w:b/>
+          <w:bCs/>
+          <w:sz w:val="24"/>
+          <w:szCs w:val="24"/>
+        </w:rPr>
+      </w:pPr>
+      <w:proofErr w:type="gramStart"/>
+      <w:r>
+        <w:rPr>
+          <w:b/>
+          <w:bCs/>
+          <w:sz w:val="24"/>
+          <w:szCs w:val="24"/>
+        </w:rPr>
+        <w:t>3.3  Beispielhaftes</w:t>
+      </w:r>
+      <w:proofErr w:type="gramEnd"/>
+      <w:r>
+        <w:rPr>
+          <w:b/>
+          <w:bCs/>
+          <w:sz w:val="24"/>
+          <w:szCs w:val="24"/>
+        </w:rPr>
+        <w:t xml:space="preserve"> Ablaufdiagramm</w:t>
+      </w:r>
+    </w:p>
+    <w:p>
+      <w:pPr>
+        <w:spacing w:line="360" w:lineRule="auto"/>
+        <w:rPr>
+          <w:sz w:val="24"/>
+          <w:szCs w:val="24"/>
+        </w:rPr>
+      </w:pPr>
+      <w:r>
+        <w:rPr>
+          <w:sz w:val="24"/>
+          <w:szCs w:val="24"/>
+          <w:highlight w:val="yellow"/>
+        </w:rPr>
+        <w:t>Kaufprozess</w:t>
+      </w:r>
+    </w:p>
+    <w:p>
+      <w:pPr>
+        <w:spacing w:line="360" w:lineRule="auto"/>
+        <w:rPr>
+          <w:sz w:val="24"/>
+          <w:szCs w:val="24"/>
+        </w:rPr>
+      </w:pPr>
+      <w:r>
+        <w:rPr>
+          <w:sz w:val="24"/>
+          <w:szCs w:val="24"/>
+        </w:rPr>
+        <w:br w:type="page"/>
+      </w:r>
+    </w:p>
+    <w:p>
+      <w:pPr>
+        <w:spacing w:before="240" w:line="360" w:lineRule="auto"/>
+        <w:rPr>
+          <w:b/>
+          <w:bCs/>
+          <w:sz w:val="32"/>
+          <w:szCs w:val="32"/>
+        </w:rPr>
+      </w:pPr>
+      <w:r>
+        <w:rPr>
+          <w:b/>
+          <w:bCs/>
+          <w:sz w:val="32"/>
+          <w:szCs w:val="32"/>
+        </w:rPr>
+        <w:lastRenderedPageBreak/>
+        <w:t xml:space="preserve">4   </w:t>
+      </w:r>
+      <w:proofErr w:type="gramStart"/>
+      <w:r>
+        <w:rPr>
+          <w:b/>
+          <w:bCs/>
+          <w:sz w:val="32"/>
+          <w:szCs w:val="32"/>
+        </w:rPr>
+        <w:t>Potenzielle Erweiterungsmöglichkeiten</w:t>
+      </w:r>
+      <w:proofErr w:type="gramEnd"/>
+    </w:p>
+    <w:p>
+      <w:pPr>
+        <w:spacing w:before="240" w:line="360" w:lineRule="auto"/>
+        <w:jc w:val="both"/>
+        <w:rPr>
+          <w:sz w:val="24"/>
+          <w:szCs w:val="24"/>
+        </w:rPr>
+      </w:pPr>
+      <w:r>
+        <w:rPr>
+          <w:sz w:val="24"/>
+          <w:szCs w:val="24"/>
+        </w:rPr>
+        <w:t>Dieses Kapitel wird die aktuellen Pläne für mögliche zukünftige Erweiterungen aufschlüsseln. Hier wird also gezeigt, was in der Zukunft noch kommen könnte. Außerdem zeigt dieses Kapitel für zwei dieser Funktionalität, wie eine mögliche Umsetzung aussehen kann.</w:t>
+      </w:r>
+    </w:p>
+    <w:p>
+      <w:pPr>
+        <w:spacing w:before="240" w:after="0" w:line="360" w:lineRule="auto"/>
+        <w:rPr>
+          <w:sz w:val="24"/>
+          <w:szCs w:val="24"/>
+        </w:rPr>
+      </w:pPr>
+    </w:p>
+    <w:p>
+      <w:pPr>
+        <w:spacing w:before="240" w:line="360" w:lineRule="auto"/>
+        <w:rPr>
+          <w:b/>
+          <w:bCs/>
+          <w:sz w:val="24"/>
+          <w:szCs w:val="24"/>
+        </w:rPr>
+      </w:pPr>
+      <w:proofErr w:type="gramStart"/>
+      <w:r>
+        <w:rPr>
+          <w:b/>
+          <w:bCs/>
+          <w:sz w:val="24"/>
+          <w:szCs w:val="24"/>
+        </w:rPr>
+        <w:t>4.1  Allgemein</w:t>
+      </w:r>
+      <w:proofErr w:type="gramEnd"/>
+    </w:p>
+    <w:p>
+      <w:pPr>
+        <w:spacing w:before="240" w:line="360" w:lineRule="auto"/>
+        <w:jc w:val="both"/>
+        <w:rPr>
+          <w:sz w:val="24"/>
+          <w:szCs w:val="24"/>
+        </w:rPr>
+      </w:pPr>
+      <w:r>
+        <w:rPr>
+          <w:sz w:val="24"/>
+          <w:szCs w:val="24"/>
+        </w:rPr>
+        <w:t>Im Zusammenhang des anfänglichen Brainstormings sind folgende Features entstanden. Sämtliche Features wurden von als Sinnvoll bestimmt möglicherweise weiter verfolgt zu werden, wenn Kapazitäten frei werden sollten. Da sich dies jedoch nicht in der Zeit ergeben hat, bietet es sich an, diese als sinnvolle Features für die Zukunft heranzuziehen. Folgende Features haben sich herausentwickelt:</w:t>
+      </w:r>
+    </w:p>
+    <w:p>
+      <w:pPr>
+        <w:pStyle w:val="Listenabsatz"/>
+        <w:numPr>
+          <w:ilvl w:val="0"/>
+          <w:numId w:val="3"/>
+        </w:numPr>
+        <w:spacing w:before="240" w:line="360" w:lineRule="auto"/>
+        <w:jc w:val="both"/>
+        <w:rPr>
+          <w:sz w:val="24"/>
+          <w:szCs w:val="24"/>
+        </w:rPr>
+      </w:pPr>
+      <w:r>
+        <w:rPr>
+          <w:sz w:val="24"/>
+          <w:szCs w:val="24"/>
+        </w:rPr>
+        <w:t>Kommentarfunktion für Events</w:t>
+      </w:r>
+    </w:p>
+    <w:p>
+      <w:pPr>
+        <w:pStyle w:val="Listenabsatz"/>
+        <w:numPr>
+          <w:ilvl w:val="0"/>
+          <w:numId w:val="3"/>
+        </w:numPr>
+        <w:spacing w:before="240" w:line="360" w:lineRule="auto"/>
+        <w:jc w:val="both"/>
+        <w:rPr>
+          <w:sz w:val="24"/>
+          <w:szCs w:val="24"/>
+        </w:rPr>
+      </w:pPr>
+      <w:r>
+        <w:rPr>
+          <w:sz w:val="24"/>
+          <w:szCs w:val="24"/>
+        </w:rPr>
+        <w:t>Bilder für Events</w:t>
+      </w:r>
+    </w:p>
+    <w:p>
+      <w:pPr>
+        <w:pStyle w:val="Listenabsatz"/>
+        <w:numPr>
+          <w:ilvl w:val="1"/>
+          <w:numId w:val="3"/>
+        </w:numPr>
+        <w:spacing w:before="240" w:line="360" w:lineRule="auto"/>
+        <w:jc w:val="both"/>
+        <w:rPr>
+          <w:sz w:val="24"/>
+          <w:szCs w:val="24"/>
+        </w:rPr>
+      </w:pPr>
+      <w:r>
+        <w:rPr>
+          <w:sz w:val="24"/>
+          <w:szCs w:val="24"/>
+        </w:rPr>
+        <w:t>Zum Zeitpunkt der Erstellung dieser Dokumentation erhält jedes Event ein generisches Bild. Der Kunde sollte jedoch die Möglichkeit erhalten, selbst zu entscheiden, wie er sein Event darstellen will.</w:t>
+      </w:r>
+    </w:p>
+    <w:p>
+      <w:pPr>
+        <w:pStyle w:val="Listenabsatz"/>
+        <w:numPr>
+          <w:ilvl w:val="0"/>
+          <w:numId w:val="3"/>
+        </w:numPr>
+        <w:spacing w:before="240" w:line="360" w:lineRule="auto"/>
+        <w:jc w:val="both"/>
+        <w:rPr>
+          <w:sz w:val="24"/>
+          <w:szCs w:val="24"/>
+        </w:rPr>
+      </w:pPr>
+      <w:r>
+        <w:rPr>
+          <w:sz w:val="24"/>
+          <w:szCs w:val="24"/>
+        </w:rPr>
+        <w:t>Such- und Filterfunktionen</w:t>
+      </w:r>
+      <w:r>
+        <w:rPr>
+          <w:sz w:val="24"/>
+          <w:szCs w:val="24"/>
+        </w:rPr>
+        <w:t xml:space="preserve"> für Events</w:t>
+      </w:r>
+    </w:p>
+    <w:p>
+      <w:pPr>
+        <w:pStyle w:val="Listenabsatz"/>
+        <w:numPr>
+          <w:ilvl w:val="0"/>
+          <w:numId w:val="3"/>
+        </w:numPr>
+        <w:spacing w:before="240" w:line="360" w:lineRule="auto"/>
+        <w:jc w:val="both"/>
+        <w:rPr>
+          <w:sz w:val="24"/>
+          <w:szCs w:val="24"/>
+        </w:rPr>
+      </w:pPr>
+      <w:r>
+        <w:rPr>
+          <w:sz w:val="24"/>
+          <w:szCs w:val="24"/>
+        </w:rPr>
+        <w:t>Zuordnung von Kunden zu bestimmten Kundengruppen (VIP, etc.)</w:t>
+      </w:r>
+    </w:p>
+    <w:p>
+      <w:pPr>
+        <w:pStyle w:val="Listenabsatz"/>
+        <w:numPr>
+          <w:ilvl w:val="0"/>
+          <w:numId w:val="3"/>
+        </w:numPr>
+        <w:spacing w:before="240" w:line="360" w:lineRule="auto"/>
+        <w:jc w:val="both"/>
+        <w:rPr>
+          <w:sz w:val="24"/>
+          <w:szCs w:val="24"/>
+        </w:rPr>
+      </w:pPr>
+      <w:r>
+        <w:rPr>
+          <w:sz w:val="24"/>
+          <w:szCs w:val="24"/>
+        </w:rPr>
+        <w:t>Zugriffsrechte auf Tickets für bestimmte Gruppen</w:t>
+      </w:r>
+    </w:p>
+    <w:p>
+      <w:pPr>
+        <w:pStyle w:val="Listenabsatz"/>
+        <w:numPr>
+          <w:ilvl w:val="1"/>
+          <w:numId w:val="3"/>
+        </w:numPr>
+        <w:spacing w:before="240" w:line="360" w:lineRule="auto"/>
+        <w:jc w:val="both"/>
+        <w:rPr>
+          <w:sz w:val="24"/>
+          <w:szCs w:val="24"/>
+        </w:rPr>
+      </w:pPr>
+      <w:r>
+        <w:rPr>
+          <w:sz w:val="24"/>
+          <w:szCs w:val="24"/>
+        </w:rPr>
+        <w:t>Bsp.: Nur VIP-Kunden erhalten Zugriff auf bestimmte Events.</w:t>
+      </w:r>
+    </w:p>
+    <w:p>
+      <w:pPr>
+        <w:pStyle w:val="Listenabsatz"/>
+        <w:numPr>
+          <w:ilvl w:val="0"/>
+          <w:numId w:val="3"/>
+        </w:numPr>
+        <w:spacing w:before="240" w:line="360" w:lineRule="auto"/>
+        <w:jc w:val="both"/>
+        <w:rPr>
+          <w:sz w:val="24"/>
+          <w:szCs w:val="24"/>
+        </w:rPr>
+      </w:pPr>
+      <w:r>
+        <w:rPr>
+          <w:sz w:val="24"/>
+          <w:szCs w:val="24"/>
+        </w:rPr>
+        <w:t>Erstellen von Rabatt-Codes</w:t>
+      </w:r>
+    </w:p>
+    <w:p>
+      <w:pPr>
+        <w:pStyle w:val="Listenabsatz"/>
+        <w:numPr>
+          <w:ilvl w:val="1"/>
+          <w:numId w:val="3"/>
+        </w:numPr>
+        <w:spacing w:before="240" w:line="360" w:lineRule="auto"/>
+        <w:jc w:val="both"/>
+        <w:rPr>
+          <w:sz w:val="24"/>
+          <w:szCs w:val="24"/>
+        </w:rPr>
+      </w:pPr>
+      <w:r>
+        <w:rPr>
+          <w:sz w:val="24"/>
+          <w:szCs w:val="24"/>
+        </w:rPr>
+        <w:t xml:space="preserve">Diese Codes kann der </w:t>
+      </w:r>
+      <w:r>
+        <w:rPr>
+          <w:sz w:val="24"/>
+          <w:szCs w:val="24"/>
+        </w:rPr>
+        <w:t>Verkäufer persönlich an seine potenziellen Kunden rausgeben und ist somit nur für die Kunden bekannt, an die der Verkäufer den Rabatt-Code rausgegeben hat.</w:t>
+      </w:r>
+    </w:p>
+    <w:p>
+      <w:pPr>
+        <w:pStyle w:val="Listenabsatz"/>
+        <w:numPr>
+          <w:ilvl w:val="0"/>
+          <w:numId w:val="3"/>
+        </w:numPr>
+        <w:spacing w:before="240" w:line="360" w:lineRule="auto"/>
+        <w:jc w:val="both"/>
+        <w:rPr>
+          <w:sz w:val="24"/>
+          <w:szCs w:val="24"/>
+        </w:rPr>
+      </w:pPr>
+      <w:r>
+        <w:rPr>
+          <w:sz w:val="24"/>
+          <w:szCs w:val="24"/>
+        </w:rPr>
+        <w:t>Einbau von Rabatten und Angeboten</w:t>
+      </w:r>
+    </w:p>
+    <w:p>
+      <w:pPr>
+        <w:pStyle w:val="Listenabsatz"/>
+        <w:numPr>
+          <w:ilvl w:val="1"/>
+          <w:numId w:val="3"/>
+        </w:numPr>
+        <w:spacing w:before="240" w:line="360" w:lineRule="auto"/>
+        <w:jc w:val="both"/>
+        <w:rPr>
+          <w:sz w:val="24"/>
+          <w:szCs w:val="24"/>
+        </w:rPr>
+      </w:pPr>
+      <w:r>
+        <w:rPr>
+          <w:sz w:val="24"/>
+          <w:szCs w:val="24"/>
+        </w:rPr>
+        <w:t>Dieser Punkt unterscheidet sich vom vorherigen. Der Unterschied liegt darin, dass diese Rabatte jedem Kunden automatisch angerechnet werden.</w:t>
+      </w:r>
+    </w:p>
+    <w:p>
+      <w:pPr>
+        <w:pStyle w:val="Listenabsatz"/>
+        <w:numPr>
+          <w:ilvl w:val="0"/>
+          <w:numId w:val="3"/>
+        </w:numPr>
+        <w:spacing w:before="240" w:line="360" w:lineRule="auto"/>
+        <w:jc w:val="both"/>
+        <w:rPr>
+          <w:sz w:val="24"/>
+          <w:szCs w:val="24"/>
+        </w:rPr>
+      </w:pPr>
+      <w:r>
+        <w:rPr>
+          <w:sz w:val="24"/>
+          <w:szCs w:val="24"/>
+        </w:rPr>
+        <w:lastRenderedPageBreak/>
+        <w:t>Das System errechnet automatisch eine Summe, die zusätzlich auf den Preis</w:t>
+      </w:r>
+      <w:r>
+        <w:rPr>
+          <w:sz w:val="24"/>
+          <w:szCs w:val="24"/>
+        </w:rPr>
+        <w:t xml:space="preserve"> des Verkäufers</w:t>
+      </w:r>
+      <w:r>
+        <w:rPr>
+          <w:sz w:val="24"/>
+          <w:szCs w:val="24"/>
+        </w:rPr>
+        <w:t xml:space="preserve"> als Anbieter-Gebühr aufgeschlagen wird.</w:t>
+      </w:r>
+    </w:p>
+    <w:p>
+      <w:pPr>
+        <w:pStyle w:val="Listenabsatz"/>
+        <w:numPr>
+          <w:ilvl w:val="0"/>
+          <w:numId w:val="3"/>
+        </w:numPr>
+        <w:spacing w:before="240" w:line="360" w:lineRule="auto"/>
+        <w:jc w:val="both"/>
+        <w:rPr>
+          <w:sz w:val="24"/>
+          <w:szCs w:val="24"/>
+        </w:rPr>
+      </w:pPr>
+      <w:r>
+        <w:rPr>
+          <w:sz w:val="24"/>
+          <w:szCs w:val="24"/>
+        </w:rPr>
+        <w:t>Unterscheidung der Karten nach Kategorien</w:t>
+      </w:r>
+    </w:p>
+    <w:p>
+      <w:pPr>
+        <w:pStyle w:val="Listenabsatz"/>
+        <w:numPr>
+          <w:ilvl w:val="1"/>
+          <w:numId w:val="3"/>
+        </w:numPr>
+        <w:spacing w:before="240" w:line="360" w:lineRule="auto"/>
+        <w:jc w:val="both"/>
+        <w:rPr>
+          <w:sz w:val="24"/>
+          <w:szCs w:val="24"/>
+        </w:rPr>
+      </w:pPr>
+      <w:r>
+        <w:rPr>
+          <w:sz w:val="24"/>
+          <w:szCs w:val="24"/>
+        </w:rPr>
+        <w:t>Bsp.: Sitzplätze unterscheiden sich von Stehplätzen.</w:t>
+      </w:r>
+    </w:p>
+    <w:p>
+      <w:pPr>
+        <w:spacing w:before="240" w:line="360" w:lineRule="auto"/>
+        <w:jc w:val="both"/>
+        <w:rPr>
+          <w:sz w:val="24"/>
+          <w:szCs w:val="24"/>
+        </w:rPr>
+      </w:pPr>
+      <w:r>
+        <w:rPr>
+          <w:sz w:val="24"/>
+          <w:szCs w:val="24"/>
+        </w:rPr>
+        <w:t xml:space="preserve">Jede der aufgelisteten Funktionalitäten verbessert das Kundenerlebnis signifikant und baut den Plattform-Charakter des Systems weiter aus. </w:t>
+      </w:r>
+      <w:r>
+        <w:rPr>
+          <w:sz w:val="24"/>
+          <w:szCs w:val="24"/>
+        </w:rPr>
+        <w:t>Daher sind sie besonders geeignet als weitere Features um so den Kundenkreis schnellstmöglich ausbauen zu können.</w:t>
+      </w:r>
+    </w:p>
+    <w:p>
+      <w:pPr>
+        <w:spacing w:before="240" w:line="360" w:lineRule="auto"/>
+        <w:jc w:val="both"/>
+        <w:rPr>
+          <w:sz w:val="24"/>
+          <w:szCs w:val="24"/>
+        </w:rPr>
+      </w:pPr>
+    </w:p>
+    <w:p>
+      <w:pPr>
+        <w:rPr>
+          <w:b/>
+          <w:bCs/>
+          <w:sz w:val="24"/>
+          <w:szCs w:val="24"/>
+        </w:rPr>
+      </w:pPr>
+      <w:proofErr w:type="gramStart"/>
+      <w:r>
+        <w:rPr>
+          <w:b/>
+          <w:bCs/>
+          <w:sz w:val="24"/>
+          <w:szCs w:val="24"/>
+        </w:rPr>
+        <w:t>4.2  Exemplarisches</w:t>
+      </w:r>
+      <w:proofErr w:type="gramEnd"/>
+      <w:r>
+        <w:rPr>
+          <w:b/>
+          <w:bCs/>
+          <w:sz w:val="24"/>
+          <w:szCs w:val="24"/>
+        </w:rPr>
+        <w:t xml:space="preserve"> Beispiel (1)</w:t>
+      </w:r>
+    </w:p>
+    <w:p>
+      <w:pPr>
+        <w:spacing w:before="240" w:line="360" w:lineRule="auto"/>
+        <w:rPr>
+          <w:b/>
+          <w:bCs/>
+          <w:sz w:val="24"/>
+          <w:szCs w:val="24"/>
+        </w:rPr>
+      </w:pPr>
+      <w:r>
+        <w:rPr>
+          <w:sz w:val="24"/>
+          <w:szCs w:val="24"/>
+          <w:highlight w:val="yellow"/>
+        </w:rPr>
+        <w:t>Sitzplätze</w:t>
+      </w:r>
+    </w:p>
+    <w:p>
+      <w:pPr>
+        <w:spacing w:before="240" w:after="0" w:line="360" w:lineRule="auto"/>
+        <w:rPr>
+          <w:sz w:val="24"/>
+          <w:szCs w:val="24"/>
+        </w:rPr>
+      </w:pPr>
+    </w:p>
+    <w:p>
+      <w:pPr>
+        <w:spacing w:before="240" w:line="360" w:lineRule="auto"/>
+        <w:rPr>
+          <w:b/>
+          <w:bCs/>
+          <w:sz w:val="24"/>
+          <w:szCs w:val="24"/>
+        </w:rPr>
+      </w:pPr>
+      <w:proofErr w:type="gramStart"/>
+      <w:r>
+        <w:rPr>
+          <w:b/>
+          <w:bCs/>
+          <w:sz w:val="24"/>
+          <w:szCs w:val="24"/>
+        </w:rPr>
+        <w:t>4.3  Exemplarisches</w:t>
+      </w:r>
+      <w:proofErr w:type="gramEnd"/>
+      <w:r>
+        <w:rPr>
+          <w:b/>
+          <w:bCs/>
+          <w:sz w:val="24"/>
+          <w:szCs w:val="24"/>
+        </w:rPr>
+        <w:t xml:space="preserve"> Beispiel (2)</w:t>
+      </w:r>
+    </w:p>
+    <w:p>
+      <w:pPr>
+        <w:spacing w:before="240" w:line="360" w:lineRule="auto"/>
+        <w:rPr>
+          <w:sz w:val="24"/>
+          <w:szCs w:val="24"/>
+        </w:rPr>
+      </w:pPr>
+      <w:r>
+        <w:rPr>
+          <w:sz w:val="24"/>
+          <w:szCs w:val="24"/>
+          <w:highlight w:val="yellow"/>
+        </w:rPr>
+        <w:t>Kommentarfunktion für Events</w:t>
+      </w:r>
+    </w:p>
     <w:sectPr>
       <w:pgSz w:w="11906" w:h="16838"/>
       <w:pgMar w:top="1417" w:right="1417" w:bottom="1134" w:left="1417" w:header="708" w:footer="708" w:gutter="0"/>
@@ -637,6 +4466,311 @@
     </w:sectPr>
   </w:body>
 </w:document>
+</file>
+
+<file path=word/numbering.xml><?xml version="1.0" encoding="utf-8"?>
+<w:numbering xmlns:wpc="http://schemas.microsoft.com/office/word/2010/wordprocessingCanvas" xmlns:cx="http://schemas.microsoft.com/office/drawing/2014/chartex" xmlns:cx1="http://schemas.microsoft.com/office/drawing/2015/9/8/chartex" xmlns:cx2="http://schemas.microsoft.com/office/drawing/2015/10/21/chartex" xmlns:cx3="http://schemas.microsoft.com/office/drawing/2016/5/9/chartex" xmlns:cx4="http://schemas.microsoft.com/office/drawing/2016/5/10/chartex" xmlns:cx5="http://schemas.microsoft.com/office/drawing/2016/5/11/chartex" xmlns:cx6="http://schemas.microsoft.com/office/drawing/2016/5/12/chartex" xmlns:cx7="http://schemas.microsoft.com/office/drawing/2016/5/13/chartex" xmlns:cx8="http://schemas.microsoft.com/office/drawing/2016/5/14/chartex" xmlns:mc="http://schemas.openxmlformats.org/markup-compatibility/2006" xmlns:aink="http://schemas.microsoft.com/office/drawing/2016/ink" xmlns:am3d="http://schemas.microsoft.com/office/drawing/2017/model3d" xmlns:o="urn:schemas-microsoft-com:office:office" xmlns:oel="http://schemas.microsoft.com/office/2019/extlst" xmlns:r="http://schemas.openxmlformats.org/officeDocument/2006/relationships" xmlns:m="http://schemas.openxmlformats.org/officeDocument/2006/math" xmlns:v="urn:schemas-microsoft-com:vml" xmlns:wp14="http://schemas.microsoft.com/office/word/2010/wordprocessingDrawing" xmlns:wp="http://schemas.openxmlformats.org/drawingml/2006/wordprocessingDrawing" xmlns:w10="urn:schemas-microsoft-com:office:word" xmlns:w="http://schemas.openxmlformats.org/wordprocessingml/2006/main" xmlns:w14="http://schemas.microsoft.com/office/word/2010/wordml" xmlns:w15="http://schemas.microsoft.com/office/word/2012/wordml" xmlns:w16cex="http://schemas.microsoft.com/office/word/2018/wordml/cex" xmlns:w16cid="http://schemas.microsoft.com/office/word/2016/wordml/cid" xmlns:w16="http://schemas.microsoft.com/office/word/2018/wordml" xmlns:w16du="http://schemas.microsoft.com/office/word/2023/wordml/word16du" xmlns:w16sdtdh="http://schemas.microsoft.com/office/word/2020/wordml/sdtdatahash" xmlns:w16se="http://schemas.microsoft.com/office/word/2015/wordml/symex" xmlns:wpg="http://schemas.microsoft.com/office/word/2010/wordprocessingGroup" xmlns:wpi="http://schemas.microsoft.com/office/word/2010/wordprocessingInk" xmlns:wne="http://schemas.microsoft.com/office/word/2006/wordml" xmlns:wps="http://schemas.microsoft.com/office/word/2010/wordprocessingShape" mc:Ignorable="w14 w15 w16se w16cid w16 w16cex w16sdtdh w16du wp14">
+  <w:abstractNum w:abstractNumId="0" w15:restartNumberingAfterBreak="0">
+    <w:nsid w:val="0A7A2447"/>
+    <w:multiLevelType w:val="hybridMultilevel"/>
+    <w:tmpl w:val="2210110C"/>
+    <w:lvl w:ilvl="0" w:tplc="8DA2FAC0">
+      <w:start w:val="1"/>
+      <w:numFmt w:val="decimal"/>
+      <w:lvlText w:val="%1.)"/>
+      <w:lvlJc w:val="left"/>
+      <w:pPr>
+        <w:ind w:left="720" w:hanging="360"/>
+      </w:pPr>
+      <w:rPr>
+        <w:rFonts w:hint="default"/>
+      </w:rPr>
+    </w:lvl>
+    <w:lvl w:ilvl="1" w:tplc="04070019" w:tentative="1">
+      <w:start w:val="1"/>
+      <w:numFmt w:val="lowerLetter"/>
+      <w:lvlText w:val="%2."/>
+      <w:lvlJc w:val="left"/>
+      <w:pPr>
+        <w:ind w:left="1440" w:hanging="360"/>
+      </w:pPr>
+    </w:lvl>
+    <w:lvl w:ilvl="2" w:tplc="0407001B" w:tentative="1">
+      <w:start w:val="1"/>
+      <w:numFmt w:val="lowerRoman"/>
+      <w:lvlText w:val="%3."/>
+      <w:lvlJc w:val="right"/>
+      <w:pPr>
+        <w:ind w:left="2160" w:hanging="180"/>
+      </w:pPr>
+    </w:lvl>
+    <w:lvl w:ilvl="3" w:tplc="0407000F" w:tentative="1">
+      <w:start w:val="1"/>
+      <w:numFmt w:val="decimal"/>
+      <w:lvlText w:val="%4."/>
+      <w:lvlJc w:val="left"/>
+      <w:pPr>
+        <w:ind w:left="2880" w:hanging="360"/>
+      </w:pPr>
+    </w:lvl>
+    <w:lvl w:ilvl="4" w:tplc="04070019" w:tentative="1">
+      <w:start w:val="1"/>
+      <w:numFmt w:val="lowerLetter"/>
+      <w:lvlText w:val="%5."/>
+      <w:lvlJc w:val="left"/>
+      <w:pPr>
+        <w:ind w:left="3600" w:hanging="360"/>
+      </w:pPr>
+    </w:lvl>
+    <w:lvl w:ilvl="5" w:tplc="0407001B" w:tentative="1">
+      <w:start w:val="1"/>
+      <w:numFmt w:val="lowerRoman"/>
+      <w:lvlText w:val="%6."/>
+      <w:lvlJc w:val="right"/>
+      <w:pPr>
+        <w:ind w:left="4320" w:hanging="180"/>
+      </w:pPr>
+    </w:lvl>
+    <w:lvl w:ilvl="6" w:tplc="0407000F" w:tentative="1">
+      <w:start w:val="1"/>
+      <w:numFmt w:val="decimal"/>
+      <w:lvlText w:val="%7."/>
+      <w:lvlJc w:val="left"/>
+      <w:pPr>
+        <w:ind w:left="5040" w:hanging="360"/>
+      </w:pPr>
+    </w:lvl>
+    <w:lvl w:ilvl="7" w:tplc="04070019" w:tentative="1">
+      <w:start w:val="1"/>
+      <w:numFmt w:val="lowerLetter"/>
+      <w:lvlText w:val="%8."/>
+      <w:lvlJc w:val="left"/>
+      <w:pPr>
+        <w:ind w:left="5760" w:hanging="360"/>
+      </w:pPr>
+    </w:lvl>
+    <w:lvl w:ilvl="8" w:tplc="0407001B" w:tentative="1">
+      <w:start w:val="1"/>
+      <w:numFmt w:val="lowerRoman"/>
+      <w:lvlText w:val="%9."/>
+      <w:lvlJc w:val="right"/>
+      <w:pPr>
+        <w:ind w:left="6480" w:hanging="180"/>
+      </w:pPr>
+    </w:lvl>
+  </w:abstractNum>
+  <w:abstractNum w:abstractNumId="1" w15:restartNumberingAfterBreak="0">
+    <w:nsid w:val="617459F1"/>
+    <w:multiLevelType w:val="hybridMultilevel"/>
+    <w:tmpl w:val="8E04D032"/>
+    <w:lvl w:ilvl="0" w:tplc="04070001">
+      <w:start w:val="1"/>
+      <w:numFmt w:val="bullet"/>
+      <w:lvlText w:val=""/>
+      <w:lvlJc w:val="left"/>
+      <w:pPr>
+        <w:ind w:left="720" w:hanging="360"/>
+      </w:pPr>
+      <w:rPr>
+        <w:rFonts w:ascii="Symbol" w:hAnsi="Symbol" w:hint="default"/>
+      </w:rPr>
+    </w:lvl>
+    <w:lvl w:ilvl="1" w:tplc="04070003">
+      <w:start w:val="1"/>
+      <w:numFmt w:val="bullet"/>
+      <w:lvlText w:val="o"/>
+      <w:lvlJc w:val="left"/>
+      <w:pPr>
+        <w:ind w:left="1440" w:hanging="360"/>
+      </w:pPr>
+      <w:rPr>
+        <w:rFonts w:ascii="Courier New" w:hAnsi="Courier New" w:cs="Courier New" w:hint="default"/>
+      </w:rPr>
+    </w:lvl>
+    <w:lvl w:ilvl="2" w:tplc="04070005" w:tentative="1">
+      <w:start w:val="1"/>
+      <w:numFmt w:val="bullet"/>
+      <w:lvlText w:val=""/>
+      <w:lvlJc w:val="left"/>
+      <w:pPr>
+        <w:ind w:left="2160" w:hanging="360"/>
+      </w:pPr>
+      <w:rPr>
+        <w:rFonts w:ascii="Wingdings" w:hAnsi="Wingdings" w:hint="default"/>
+      </w:rPr>
+    </w:lvl>
+    <w:lvl w:ilvl="3" w:tplc="04070001" w:tentative="1">
+      <w:start w:val="1"/>
+      <w:numFmt w:val="bullet"/>
+      <w:lvlText w:val=""/>
+      <w:lvlJc w:val="left"/>
+      <w:pPr>
+        <w:ind w:left="2880" w:hanging="360"/>
+      </w:pPr>
+      <w:rPr>
+        <w:rFonts w:ascii="Symbol" w:hAnsi="Symbol" w:hint="default"/>
+      </w:rPr>
+    </w:lvl>
+    <w:lvl w:ilvl="4" w:tplc="04070003" w:tentative="1">
+      <w:start w:val="1"/>
+      <w:numFmt w:val="bullet"/>
+      <w:lvlText w:val="o"/>
+      <w:lvlJc w:val="left"/>
+      <w:pPr>
+        <w:ind w:left="3600" w:hanging="360"/>
+      </w:pPr>
+      <w:rPr>
+        <w:rFonts w:ascii="Courier New" w:hAnsi="Courier New" w:cs="Courier New" w:hint="default"/>
+      </w:rPr>
+    </w:lvl>
+    <w:lvl w:ilvl="5" w:tplc="04070005" w:tentative="1">
+      <w:start w:val="1"/>
+      <w:numFmt w:val="bullet"/>
+      <w:lvlText w:val=""/>
+      <w:lvlJc w:val="left"/>
+      <w:pPr>
+        <w:ind w:left="4320" w:hanging="360"/>
+      </w:pPr>
+      <w:rPr>
+        <w:rFonts w:ascii="Wingdings" w:hAnsi="Wingdings" w:hint="default"/>
+      </w:rPr>
+    </w:lvl>
+    <w:lvl w:ilvl="6" w:tplc="04070001" w:tentative="1">
+      <w:start w:val="1"/>
+      <w:numFmt w:val="bullet"/>
+      <w:lvlText w:val=""/>
+      <w:lvlJc w:val="left"/>
+      <w:pPr>
+        <w:ind w:left="5040" w:hanging="360"/>
+      </w:pPr>
+      <w:rPr>
+        <w:rFonts w:ascii="Symbol" w:hAnsi="Symbol" w:hint="default"/>
+      </w:rPr>
+    </w:lvl>
+    <w:lvl w:ilvl="7" w:tplc="04070003" w:tentative="1">
+      <w:start w:val="1"/>
+      <w:numFmt w:val="bullet"/>
+      <w:lvlText w:val="o"/>
+      <w:lvlJc w:val="left"/>
+      <w:pPr>
+        <w:ind w:left="5760" w:hanging="360"/>
+      </w:pPr>
+      <w:rPr>
+        <w:rFonts w:ascii="Courier New" w:hAnsi="Courier New" w:cs="Courier New" w:hint="default"/>
+      </w:rPr>
+    </w:lvl>
+    <w:lvl w:ilvl="8" w:tplc="04070005" w:tentative="1">
+      <w:start w:val="1"/>
+      <w:numFmt w:val="bullet"/>
+      <w:lvlText w:val=""/>
+      <w:lvlJc w:val="left"/>
+      <w:pPr>
+        <w:ind w:left="6480" w:hanging="360"/>
+      </w:pPr>
+      <w:rPr>
+        <w:rFonts w:ascii="Wingdings" w:hAnsi="Wingdings" w:hint="default"/>
+      </w:rPr>
+    </w:lvl>
+  </w:abstractNum>
+  <w:abstractNum w:abstractNumId="2" w15:restartNumberingAfterBreak="0">
+    <w:nsid w:val="74BD448E"/>
+    <w:multiLevelType w:val="hybridMultilevel"/>
+    <w:tmpl w:val="7FE0335A"/>
+    <w:lvl w:ilvl="0" w:tplc="8DA2FAC0">
+      <w:start w:val="1"/>
+      <w:numFmt w:val="decimal"/>
+      <w:lvlText w:val="%1.)"/>
+      <w:lvlJc w:val="left"/>
+      <w:pPr>
+        <w:ind w:left="720" w:hanging="360"/>
+      </w:pPr>
+      <w:rPr>
+        <w:rFonts w:hint="default"/>
+      </w:rPr>
+    </w:lvl>
+    <w:lvl w:ilvl="1" w:tplc="04070019" w:tentative="1">
+      <w:start w:val="1"/>
+      <w:numFmt w:val="lowerLetter"/>
+      <w:lvlText w:val="%2."/>
+      <w:lvlJc w:val="left"/>
+      <w:pPr>
+        <w:ind w:left="1440" w:hanging="360"/>
+      </w:pPr>
+    </w:lvl>
+    <w:lvl w:ilvl="2" w:tplc="0407001B" w:tentative="1">
+      <w:start w:val="1"/>
+      <w:numFmt w:val="lowerRoman"/>
+      <w:lvlText w:val="%3."/>
+      <w:lvlJc w:val="right"/>
+      <w:pPr>
+        <w:ind w:left="2160" w:hanging="180"/>
+      </w:pPr>
+    </w:lvl>
+    <w:lvl w:ilvl="3" w:tplc="0407000F" w:tentative="1">
+      <w:start w:val="1"/>
+      <w:numFmt w:val="decimal"/>
+      <w:lvlText w:val="%4."/>
+      <w:lvlJc w:val="left"/>
+      <w:pPr>
+        <w:ind w:left="2880" w:hanging="360"/>
+      </w:pPr>
+    </w:lvl>
+    <w:lvl w:ilvl="4" w:tplc="04070019" w:tentative="1">
+      <w:start w:val="1"/>
+      <w:numFmt w:val="lowerLetter"/>
+      <w:lvlText w:val="%5."/>
+      <w:lvlJc w:val="left"/>
+      <w:pPr>
+        <w:ind w:left="3600" w:hanging="360"/>
+      </w:pPr>
+    </w:lvl>
+    <w:lvl w:ilvl="5" w:tplc="0407001B" w:tentative="1">
+      <w:start w:val="1"/>
+      <w:numFmt w:val="lowerRoman"/>
+      <w:lvlText w:val="%6."/>
+      <w:lvlJc w:val="right"/>
+      <w:pPr>
+        <w:ind w:left="4320" w:hanging="180"/>
+      </w:pPr>
+    </w:lvl>
+    <w:lvl w:ilvl="6" w:tplc="0407000F" w:tentative="1">
+      <w:start w:val="1"/>
+      <w:numFmt w:val="decimal"/>
+      <w:lvlText w:val="%7."/>
+      <w:lvlJc w:val="left"/>
+      <w:pPr>
+        <w:ind w:left="5040" w:hanging="360"/>
+      </w:pPr>
+    </w:lvl>
+    <w:lvl w:ilvl="7" w:tplc="04070019" w:tentative="1">
+      <w:start w:val="1"/>
+      <w:numFmt w:val="lowerLetter"/>
+      <w:lvlText w:val="%8."/>
+      <w:lvlJc w:val="left"/>
+      <w:pPr>
+        <w:ind w:left="5760" w:hanging="360"/>
+      </w:pPr>
+    </w:lvl>
+    <w:lvl w:ilvl="8" w:tplc="0407001B" w:tentative="1">
+      <w:start w:val="1"/>
+      <w:numFmt w:val="lowerRoman"/>
+      <w:lvlText w:val="%9."/>
+      <w:lvlJc w:val="right"/>
+      <w:pPr>
+        <w:ind w:left="6480" w:hanging="180"/>
+      </w:pPr>
+    </w:lvl>
+  </w:abstractNum>
+  <w:num w:numId="1" w16cid:durableId="1536456032">
+    <w:abstractNumId w:val="0"/>
+  </w:num>
+  <w:num w:numId="2" w16cid:durableId="1004165485">
+    <w:abstractNumId w:val="2"/>
+  </w:num>
+  <w:num w:numId="3" w16cid:durableId="810564093">
+    <w:abstractNumId w:val="1"/>
+  </w:num>
+</w:numbering>
 </file>
 
 <file path=word/styles.xml><?xml version="1.0" encoding="utf-8"?>
@@ -1576,6 +5710,48 @@
       </w:tblBorders>
     </w:tblPr>
   </w:style>
+  <w:style w:type="character" w:styleId="Hyperlink">
+    <w:name w:val="Hyperlink"/>
+    <w:basedOn w:val="Absatz-Standardschriftart"/>
+    <w:uiPriority w:val="99"/>
+    <w:unhideWhenUsed/>
+    <w:rsid w:val="00B400BC"/>
+    <w:rPr>
+      <w:color w:val="467886" w:themeColor="hyperlink"/>
+      <w:u w:val="single"/>
+    </w:rPr>
+  </w:style>
+  <w:style w:type="character" w:styleId="NichtaufgelsteErwhnung">
+    <w:name w:val="Unresolved Mention"/>
+    <w:basedOn w:val="Absatz-Standardschriftart"/>
+    <w:uiPriority w:val="99"/>
+    <w:semiHidden/>
+    <w:unhideWhenUsed/>
+    <w:rsid w:val="00B400BC"/>
+    <w:rPr>
+      <w:color w:val="605E5C"/>
+      <w:shd w:val="clear" w:color="auto" w:fill="E1DFDD"/>
+    </w:rPr>
+  </w:style>
+  <w:style w:type="paragraph" w:styleId="StandardWeb">
+    <w:name w:val="Normal (Web)"/>
+    <w:basedOn w:val="Standard"/>
+    <w:uiPriority w:val="99"/>
+    <w:semiHidden/>
+    <w:unhideWhenUsed/>
+    <w:rsid w:val="00844A13"/>
+    <w:pPr>
+      <w:spacing w:before="100" w:beforeAutospacing="1" w:after="100" w:afterAutospacing="1" w:line="240" w:lineRule="auto"/>
+    </w:pPr>
+    <w:rPr>
+      <w:rFonts w:ascii="Times New Roman" w:eastAsia="Times New Roman" w:hAnsi="Times New Roman" w:cs="Times New Roman"/>
+      <w:kern w:val="0"/>
+      <w:sz w:val="24"/>
+      <w:szCs w:val="24"/>
+      <w:lang w:eastAsia="de-DE"/>
+      <w14:ligatures w14:val="none"/>
+    </w:rPr>
+  </w:style>
 </w:styles>
 </file>
 
@@ -1872,4 +6048,16 @@
     </a:ext>
   </a:extLst>
 </a:theme>
+</file>
+
+<file path=customXml/item1.xml><?xml version="1.0" encoding="utf-8"?>
+<b:Sources xmlns:b="http://schemas.openxmlformats.org/officeDocument/2006/bibliography" xmlns="http://schemas.openxmlformats.org/officeDocument/2006/bibliography" SelectedStyle="\APASixthEditionOfficeOnline.xsl" StyleName="APA" Version="6"/>
+</file>
+
+<file path=customXml/itemProps1.xml><?xml version="1.0" encoding="utf-8"?>
+<ds:datastoreItem xmlns:ds="http://schemas.openxmlformats.org/officeDocument/2006/customXml" ds:itemID="{A1403F18-5969-4251-9DC0-DB28C786C669}">
+  <ds:schemaRefs>
+    <ds:schemaRef ds:uri="http://schemas.openxmlformats.org/officeDocument/2006/bibliography"/>
+  </ds:schemaRefs>
+</ds:datastoreItem>
 </file>
</xml_diff>

<commit_message>
Macht die Entwicklerdoku so weit wie möglich fertig
</commit_message>
<xml_diff>
--- a/DocumentationFiles/Entwicklerdokumentation.docx
+++ b/DocumentationFiles/Entwicklerdokumentation.docx
@@ -235,17 +235,8 @@
                 <w:sz w:val="24"/>
                 <w:szCs w:val="24"/>
               </w:rPr>
-              <w:t xml:space="preserve">Dr. Thomas </w:t>
+              <w:t>Dr. Thomas Nindel</w:t>
             </w:r>
-            <w:proofErr w:type="spellStart"/>
-            <w:r>
-              <w:rPr>
-                <w:sz w:val="24"/>
-                <w:szCs w:val="24"/>
-              </w:rPr>
-              <w:t>Nindel</w:t>
-            </w:r>
-            <w:proofErr w:type="spellEnd"/>
           </w:p>
           <w:p>
             <w:pPr>
@@ -304,23 +295,7 @@
                 <w:sz w:val="24"/>
                 <w:szCs w:val="24"/>
               </w:rPr>
-              <w:t xml:space="preserve">Abdul Hadi </w:t>
-            </w:r>
-            <w:proofErr w:type="spellStart"/>
-            <w:r>
-              <w:rPr>
-                <w:sz w:val="24"/>
-                <w:szCs w:val="24"/>
-              </w:rPr>
-              <w:t>AlQawas</w:t>
-            </w:r>
-            <w:proofErr w:type="spellEnd"/>
-            <w:r>
-              <w:rPr>
-                <w:sz w:val="24"/>
-                <w:szCs w:val="24"/>
-              </w:rPr>
-              <w:t>,</w:t>
+              <w:t>Abdul Hadi AlQawas,</w:t>
             </w:r>
             <w:r>
               <w:rPr>
@@ -334,23 +309,7 @@
                 <w:sz w:val="24"/>
                 <w:szCs w:val="24"/>
               </w:rPr>
-              <w:t xml:space="preserve">Carolin Feurich, Roman </w:t>
-            </w:r>
-            <w:proofErr w:type="spellStart"/>
-            <w:r>
-              <w:rPr>
-                <w:sz w:val="24"/>
-                <w:szCs w:val="24"/>
-              </w:rPr>
-              <w:t>Kosovtsev</w:t>
-            </w:r>
-            <w:proofErr w:type="spellEnd"/>
-            <w:r>
-              <w:rPr>
-                <w:sz w:val="24"/>
-                <w:szCs w:val="24"/>
-              </w:rPr>
-              <w:t>, Jennifer Schön</w:t>
+              <w:t>Carolin Feurich, Roman Kosovtsev, Jennifer Schön</w:t>
             </w:r>
             <w:r>
               <w:rPr>
@@ -411,7 +370,6 @@
                 <w:szCs w:val="24"/>
               </w:rPr>
             </w:pPr>
-            <w:proofErr w:type="gramStart"/>
             <w:r>
               <w:rPr>
                 <w:sz w:val="24"/>
@@ -424,15 +382,7 @@
                 <w:sz w:val="24"/>
                 <w:szCs w:val="24"/>
               </w:rPr>
-              <w:t>3</w:t>
-            </w:r>
-            <w:proofErr w:type="gramEnd"/>
-            <w:r>
-              <w:rPr>
-                <w:sz w:val="24"/>
-                <w:szCs w:val="24"/>
-              </w:rPr>
-              <w:t>IM-STECH-00</w:t>
+              <w:t>3IM-STECH-00</w:t>
             </w:r>
           </w:p>
           <w:p>
@@ -651,6 +601,7 @@
         <w:tc>
           <w:tcPr>
             <w:tcW w:w="7933" w:type="dxa"/>
+            <w:vAlign w:val="center"/>
           </w:tcPr>
           <w:p>
             <w:pPr>
@@ -660,7 +611,6 @@
                 <w:szCs w:val="24"/>
               </w:rPr>
             </w:pPr>
-            <w:proofErr w:type="gramStart"/>
             <w:r>
               <w:rPr>
                 <w:sz w:val="24"/>
@@ -673,15 +623,7 @@
                 <w:sz w:val="24"/>
                 <w:szCs w:val="24"/>
               </w:rPr>
-              <w:t>Einrichtung</w:t>
-            </w:r>
-            <w:proofErr w:type="gramEnd"/>
-            <w:r>
-              <w:rPr>
-                <w:sz w:val="24"/>
-                <w:szCs w:val="24"/>
-              </w:rPr>
-              <w:t xml:space="preserve"> der Laufzeitumgebung….</w:t>
+              <w:t>Einrichtung der Laufzeitumgebung….</w:t>
             </w:r>
             <w:r>
               <w:rPr>
@@ -695,6 +637,7 @@
         <w:tc>
           <w:tcPr>
             <w:tcW w:w="1129" w:type="dxa"/>
+            <w:vAlign w:val="bottom"/>
           </w:tcPr>
           <w:p>
             <w:pPr>
@@ -704,6 +647,13 @@
                 <w:szCs w:val="24"/>
               </w:rPr>
             </w:pPr>
+            <w:r>
+              <w:rPr>
+                <w:sz w:val="24"/>
+                <w:szCs w:val="24"/>
+              </w:rPr>
+              <w:t>o</w:t>
+            </w:r>
           </w:p>
         </w:tc>
       </w:tr>
@@ -711,6 +661,7 @@
         <w:tc>
           <w:tcPr>
             <w:tcW w:w="7933" w:type="dxa"/>
+            <w:vAlign w:val="center"/>
           </w:tcPr>
           <w:p>
             <w:pPr>
@@ -720,7 +671,6 @@
                 <w:szCs w:val="24"/>
               </w:rPr>
             </w:pPr>
-            <w:proofErr w:type="gramStart"/>
             <w:r>
               <w:rPr>
                 <w:sz w:val="24"/>
@@ -740,15 +690,7 @@
                 <w:sz w:val="24"/>
                 <w:szCs w:val="24"/>
               </w:rPr>
-              <w:t>Einrichtung</w:t>
-            </w:r>
-            <w:proofErr w:type="gramEnd"/>
-            <w:r>
-              <w:rPr>
-                <w:sz w:val="24"/>
-                <w:szCs w:val="24"/>
-              </w:rPr>
-              <w:t xml:space="preserve"> der Entwicklungsumgebung……………………………………………</w:t>
+              <w:t>Einrichtung der Entwicklungsumgebung……………………………………………</w:t>
             </w:r>
             <w:r>
               <w:rPr>
@@ -762,6 +704,7 @@
         <w:tc>
           <w:tcPr>
             <w:tcW w:w="1129" w:type="dxa"/>
+            <w:vAlign w:val="bottom"/>
           </w:tcPr>
           <w:p>
             <w:pPr>
@@ -785,6 +728,7 @@
         <w:tc>
           <w:tcPr>
             <w:tcW w:w="7933" w:type="dxa"/>
+            <w:vAlign w:val="center"/>
           </w:tcPr>
           <w:p>
             <w:pPr>
@@ -794,27 +738,19 @@
                 <w:szCs w:val="24"/>
               </w:rPr>
             </w:pPr>
-            <w:proofErr w:type="gramStart"/>
             <w:r>
               <w:rPr>
                 <w:sz w:val="24"/>
                 <w:szCs w:val="24"/>
               </w:rPr>
-              <w:t>2.1  Einrichtung</w:t>
-            </w:r>
-            <w:proofErr w:type="gramEnd"/>
-            <w:r>
-              <w:rPr>
-                <w:sz w:val="24"/>
-                <w:szCs w:val="24"/>
-              </w:rPr>
-              <w:t xml:space="preserve"> der IDE………………………………………………………………………</w:t>
+              <w:t>2.1  Einrichtung der IDE………………………………………………………………………</w:t>
             </w:r>
           </w:p>
         </w:tc>
         <w:tc>
           <w:tcPr>
             <w:tcW w:w="1129" w:type="dxa"/>
+            <w:vAlign w:val="bottom"/>
           </w:tcPr>
           <w:p>
             <w:pPr>
@@ -838,6 +774,7 @@
         <w:tc>
           <w:tcPr>
             <w:tcW w:w="7933" w:type="dxa"/>
+            <w:vAlign w:val="center"/>
           </w:tcPr>
           <w:p>
             <w:pPr>
@@ -847,27 +784,19 @@
                 <w:szCs w:val="24"/>
               </w:rPr>
             </w:pPr>
-            <w:proofErr w:type="gramStart"/>
             <w:r>
               <w:rPr>
                 <w:sz w:val="24"/>
                 <w:szCs w:val="24"/>
               </w:rPr>
-              <w:t>2.2  Einrichtung</w:t>
-            </w:r>
-            <w:proofErr w:type="gramEnd"/>
-            <w:r>
-              <w:rPr>
-                <w:sz w:val="24"/>
-                <w:szCs w:val="24"/>
-              </w:rPr>
-              <w:t xml:space="preserve"> der Datenbank…………………………………………………………...</w:t>
+              <w:t>2.2  Einrichtung der Datenbank…………………………………………………………...</w:t>
             </w:r>
           </w:p>
         </w:tc>
         <w:tc>
           <w:tcPr>
             <w:tcW w:w="1129" w:type="dxa"/>
+            <w:vAlign w:val="bottom"/>
           </w:tcPr>
           <w:p>
             <w:pPr>
@@ -891,6 +820,7 @@
         <w:tc>
           <w:tcPr>
             <w:tcW w:w="7933" w:type="dxa"/>
+            <w:vAlign w:val="center"/>
           </w:tcPr>
           <w:p>
             <w:pPr>
@@ -900,27 +830,19 @@
                 <w:szCs w:val="24"/>
               </w:rPr>
             </w:pPr>
-            <w:proofErr w:type="gramStart"/>
             <w:r>
               <w:rPr>
                 <w:sz w:val="24"/>
                 <w:szCs w:val="24"/>
               </w:rPr>
-              <w:t>2.3  Testen</w:t>
-            </w:r>
-            <w:proofErr w:type="gramEnd"/>
-            <w:r>
-              <w:rPr>
-                <w:sz w:val="24"/>
-                <w:szCs w:val="24"/>
-              </w:rPr>
-              <w:t>………………………………………………………………………………………..</w:t>
+              <w:t>2.3  Testen………………………………………………………………………………………..</w:t>
             </w:r>
           </w:p>
         </w:tc>
         <w:tc>
           <w:tcPr>
             <w:tcW w:w="1129" w:type="dxa"/>
+            <w:vAlign w:val="bottom"/>
           </w:tcPr>
           <w:p>
             <w:pPr>
@@ -944,6 +866,7 @@
         <w:tc>
           <w:tcPr>
             <w:tcW w:w="7933" w:type="dxa"/>
+            <w:vAlign w:val="center"/>
           </w:tcPr>
           <w:p>
             <w:pPr>
@@ -953,21 +876,12 @@
                 <w:szCs w:val="24"/>
               </w:rPr>
             </w:pPr>
-            <w:proofErr w:type="gramStart"/>
             <w:r>
               <w:rPr>
                 <w:sz w:val="24"/>
                 <w:szCs w:val="24"/>
               </w:rPr>
-              <w:t>3  Programmaufbau</w:t>
-            </w:r>
-            <w:proofErr w:type="gramEnd"/>
-            <w:r>
-              <w:rPr>
-                <w:sz w:val="24"/>
-                <w:szCs w:val="24"/>
-              </w:rPr>
-              <w:t>…………………………..</w:t>
+              <w:t>3  Programmaufbau…………………………..</w:t>
             </w:r>
             <w:r>
               <w:rPr>
@@ -981,6 +895,7 @@
         <w:tc>
           <w:tcPr>
             <w:tcW w:w="1129" w:type="dxa"/>
+            <w:vAlign w:val="bottom"/>
           </w:tcPr>
           <w:p>
             <w:pPr>
@@ -1004,6 +919,7 @@
         <w:tc>
           <w:tcPr>
             <w:tcW w:w="7933" w:type="dxa"/>
+            <w:vAlign w:val="center"/>
           </w:tcPr>
           <w:p>
             <w:pPr>
@@ -1013,27 +929,19 @@
                 <w:szCs w:val="24"/>
               </w:rPr>
             </w:pPr>
-            <w:proofErr w:type="gramStart"/>
             <w:r>
               <w:rPr>
                 <w:sz w:val="24"/>
                 <w:szCs w:val="24"/>
               </w:rPr>
-              <w:t>3.1  Allgemein</w:t>
-            </w:r>
-            <w:proofErr w:type="gramEnd"/>
-            <w:r>
-              <w:rPr>
-                <w:sz w:val="24"/>
-                <w:szCs w:val="24"/>
-              </w:rPr>
-              <w:t>…………………………………………………………………………………..</w:t>
+              <w:t>3.1  Allgemein…………………………………………………………………………………..</w:t>
             </w:r>
           </w:p>
         </w:tc>
         <w:tc>
           <w:tcPr>
             <w:tcW w:w="1129" w:type="dxa"/>
+            <w:vAlign w:val="bottom"/>
           </w:tcPr>
           <w:p>
             <w:pPr>
@@ -1057,6 +965,7 @@
         <w:tc>
           <w:tcPr>
             <w:tcW w:w="7933" w:type="dxa"/>
+            <w:vAlign w:val="center"/>
           </w:tcPr>
           <w:p>
             <w:pPr>
@@ -1066,7 +975,6 @@
                 <w:szCs w:val="24"/>
               </w:rPr>
             </w:pPr>
-            <w:proofErr w:type="gramStart"/>
             <w:r>
               <w:rPr>
                 <w:sz w:val="24"/>
@@ -1086,21 +994,14 @@
                 <w:sz w:val="24"/>
                 <w:szCs w:val="24"/>
               </w:rPr>
-              <w:t>iagramm</w:t>
-            </w:r>
-            <w:proofErr w:type="gramEnd"/>
-            <w:r>
-              <w:rPr>
-                <w:sz w:val="24"/>
-                <w:szCs w:val="24"/>
-              </w:rPr>
-              <w:t>………………………………………………………………………..</w:t>
+              <w:t>iagramm………………………………………………………………………..</w:t>
             </w:r>
           </w:p>
         </w:tc>
         <w:tc>
           <w:tcPr>
             <w:tcW w:w="1129" w:type="dxa"/>
+            <w:vAlign w:val="bottom"/>
           </w:tcPr>
           <w:p>
             <w:pPr>
@@ -1110,6 +1011,13 @@
                 <w:szCs w:val="24"/>
               </w:rPr>
             </w:pPr>
+            <w:r>
+              <w:rPr>
+                <w:sz w:val="24"/>
+                <w:szCs w:val="24"/>
+              </w:rPr>
+              <w:t>o</w:t>
+            </w:r>
           </w:p>
         </w:tc>
       </w:tr>
@@ -1117,6 +1025,7 @@
         <w:tc>
           <w:tcPr>
             <w:tcW w:w="7933" w:type="dxa"/>
+            <w:vAlign w:val="center"/>
           </w:tcPr>
           <w:p>
             <w:pPr>
@@ -1126,80 +1035,19 @@
                 <w:szCs w:val="24"/>
               </w:rPr>
             </w:pPr>
-            <w:proofErr w:type="gramStart"/>
             <w:r>
               <w:rPr>
                 <w:sz w:val="24"/>
                 <w:szCs w:val="24"/>
               </w:rPr>
-              <w:t>3.3  Beispielhaftes</w:t>
-            </w:r>
-            <w:proofErr w:type="gramEnd"/>
-            <w:r>
-              <w:rPr>
-                <w:sz w:val="24"/>
-                <w:szCs w:val="24"/>
-              </w:rPr>
-              <w:t xml:space="preserve"> Ablaufdiagramm…………………………………………………….</w:t>
+              <w:t>3.3  Beispielhaftes Ablaufdiagramm…………………………………………………….</w:t>
             </w:r>
           </w:p>
         </w:tc>
         <w:tc>
           <w:tcPr>
             <w:tcW w:w="1129" w:type="dxa"/>
-          </w:tcPr>
-          <w:p>
-            <w:pPr>
-              <w:spacing w:line="480" w:lineRule="auto"/>
-              <w:rPr>
-                <w:sz w:val="24"/>
-                <w:szCs w:val="24"/>
-              </w:rPr>
-            </w:pPr>
-          </w:p>
-        </w:tc>
-      </w:tr>
-      <w:tr>
-        <w:tc>
-          <w:tcPr>
-            <w:tcW w:w="7933" w:type="dxa"/>
-          </w:tcPr>
-          <w:p>
-            <w:pPr>
-              <w:spacing w:before="240" w:line="360" w:lineRule="auto"/>
-              <w:rPr>
-                <w:sz w:val="24"/>
-                <w:szCs w:val="24"/>
-              </w:rPr>
-            </w:pPr>
-            <w:proofErr w:type="gramStart"/>
-            <w:r>
-              <w:rPr>
-                <w:sz w:val="24"/>
-                <w:szCs w:val="24"/>
-              </w:rPr>
-              <w:t>4  Potenzielle</w:t>
-            </w:r>
-            <w:proofErr w:type="gramEnd"/>
-            <w:r>
-              <w:rPr>
-                <w:sz w:val="24"/>
-                <w:szCs w:val="24"/>
-              </w:rPr>
-              <w:t xml:space="preserve"> Erweiterungsmöglichkeiten….</w:t>
-            </w:r>
-            <w:r>
-              <w:rPr>
-                <w:sz w:val="24"/>
-                <w:szCs w:val="24"/>
-              </w:rPr>
-              <w:t>………………………………………….</w:t>
-            </w:r>
-          </w:p>
-        </w:tc>
-        <w:tc>
-          <w:tcPr>
-            <w:tcW w:w="1129" w:type="dxa"/>
+            <w:vAlign w:val="bottom"/>
           </w:tcPr>
           <w:p>
             <w:pPr>
@@ -1223,6 +1071,7 @@
         <w:tc>
           <w:tcPr>
             <w:tcW w:w="7933" w:type="dxa"/>
+            <w:vAlign w:val="center"/>
           </w:tcPr>
           <w:p>
             <w:pPr>
@@ -1232,27 +1081,26 @@
                 <w:szCs w:val="24"/>
               </w:rPr>
             </w:pPr>
-            <w:proofErr w:type="gramStart"/>
             <w:r>
               <w:rPr>
                 <w:sz w:val="24"/>
                 <w:szCs w:val="24"/>
               </w:rPr>
-              <w:t>4.1  Allgemein</w:t>
+              <w:t>4  Potenzielle Erweiterungsmöglichkeiten….</w:t>
             </w:r>
-            <w:proofErr w:type="gramEnd"/>
             <w:r>
               <w:rPr>
                 <w:sz w:val="24"/>
                 <w:szCs w:val="24"/>
               </w:rPr>
-              <w:t>…………………………………………………………………………………..</w:t>
+              <w:t>………………………………………….</w:t>
             </w:r>
           </w:p>
         </w:tc>
         <w:tc>
           <w:tcPr>
             <w:tcW w:w="1129" w:type="dxa"/>
+            <w:vAlign w:val="bottom"/>
           </w:tcPr>
           <w:p>
             <w:pPr>
@@ -1276,6 +1124,7 @@
         <w:tc>
           <w:tcPr>
             <w:tcW w:w="7933" w:type="dxa"/>
+            <w:vAlign w:val="center"/>
           </w:tcPr>
           <w:p>
             <w:pPr>
@@ -1285,27 +1134,19 @@
                 <w:szCs w:val="24"/>
               </w:rPr>
             </w:pPr>
-            <w:proofErr w:type="gramStart"/>
             <w:r>
               <w:rPr>
                 <w:sz w:val="24"/>
                 <w:szCs w:val="24"/>
               </w:rPr>
-              <w:t>4.2  Exemplarisches</w:t>
-            </w:r>
-            <w:proofErr w:type="gramEnd"/>
-            <w:r>
-              <w:rPr>
-                <w:sz w:val="24"/>
-                <w:szCs w:val="24"/>
-              </w:rPr>
-              <w:t xml:space="preserve"> Beispiel (1)…………………………………………………………..</w:t>
+              <w:t>4.1  Allgemein…………………………………………………………………………………..</w:t>
             </w:r>
           </w:p>
         </w:tc>
         <w:tc>
           <w:tcPr>
             <w:tcW w:w="1129" w:type="dxa"/>
+            <w:vAlign w:val="bottom"/>
           </w:tcPr>
           <w:p>
             <w:pPr>
@@ -1315,6 +1156,13 @@
                 <w:szCs w:val="24"/>
               </w:rPr>
             </w:pPr>
+            <w:r>
+              <w:rPr>
+                <w:sz w:val="24"/>
+                <w:szCs w:val="24"/>
+              </w:rPr>
+              <w:t>x</w:t>
+            </w:r>
           </w:p>
         </w:tc>
       </w:tr>
@@ -1322,6 +1170,7 @@
         <w:tc>
           <w:tcPr>
             <w:tcW w:w="7933" w:type="dxa"/>
+            <w:vAlign w:val="center"/>
           </w:tcPr>
           <w:p>
             <w:pPr>
@@ -1331,27 +1180,26 @@
                 <w:szCs w:val="24"/>
               </w:rPr>
             </w:pPr>
-            <w:proofErr w:type="gramStart"/>
             <w:r>
               <w:rPr>
                 <w:sz w:val="24"/>
                 <w:szCs w:val="24"/>
               </w:rPr>
-              <w:t>4.3  Exemplarisches</w:t>
+              <w:t xml:space="preserve">4.2  Exemplarisches Beispiel </w:t>
             </w:r>
-            <w:proofErr w:type="gramEnd"/>
             <w:r>
               <w:rPr>
                 <w:sz w:val="24"/>
                 <w:szCs w:val="24"/>
               </w:rPr>
-              <w:t xml:space="preserve"> Beispiel (2)…………………………………………………………..</w:t>
+              <w:t>zur Implementation…………………………………..</w:t>
             </w:r>
           </w:p>
         </w:tc>
         <w:tc>
           <w:tcPr>
             <w:tcW w:w="1129" w:type="dxa"/>
+            <w:vAlign w:val="bottom"/>
           </w:tcPr>
           <w:p>
             <w:pPr>
@@ -1697,21 +1545,12 @@
         </w:rPr>
         <w:t xml:space="preserve">von </w:t>
       </w:r>
-      <w:proofErr w:type="spellStart"/>
-      <w:r>
-        <w:rPr>
-          <w:sz w:val="24"/>
-          <w:szCs w:val="24"/>
-        </w:rPr>
-        <w:t>JetBrains</w:t>
-      </w:r>
-      <w:proofErr w:type="spellEnd"/>
-      <w:r>
-        <w:rPr>
-          <w:sz w:val="24"/>
-          <w:szCs w:val="24"/>
-        </w:rPr>
-        <w:t xml:space="preserve">, kostenpflichtig) zu verwenden. Wir empfehlen in diesem Zusammenhang </w:t>
+      <w:r>
+        <w:rPr>
+          <w:sz w:val="24"/>
+          <w:szCs w:val="24"/>
+        </w:rPr>
+        <w:t xml:space="preserve">JetBrains, kostenpflichtig) zu verwenden. Wir empfehlen in diesem Zusammenhang </w:t>
       </w:r>
       <w:r>
         <w:rPr>
@@ -2542,16 +2381,16 @@
         <mc:AlternateContent>
           <mc:Choice Requires="wps">
             <w:drawing>
-              <wp:anchor distT="0" distB="0" distL="114300" distR="114300" simplePos="0" relativeHeight="251669504" behindDoc="0" locked="0" layoutInCell="1" allowOverlap="1" wp14:anchorId="22A0CBF0" wp14:editId="56A14CD8">
+              <wp:anchor distT="0" distB="0" distL="114300" distR="114300" simplePos="0" relativeHeight="251669504" behindDoc="0" locked="0" layoutInCell="1" allowOverlap="1" wp14:anchorId="22A0CBF0" wp14:editId="1B3B121B">
                 <wp:simplePos x="0" y="0"/>
                 <wp:positionH relativeFrom="column">
-                  <wp:posOffset>160997</wp:posOffset>
+                  <wp:posOffset>290195</wp:posOffset>
                 </wp:positionH>
                 <wp:positionV relativeFrom="paragraph">
-                  <wp:posOffset>547468</wp:posOffset>
+                  <wp:posOffset>781685</wp:posOffset>
                 </wp:positionV>
-                <wp:extent cx="955430" cy="146539"/>
-                <wp:effectExtent l="0" t="0" r="16510" b="25400"/>
+                <wp:extent cx="1114425" cy="190500"/>
+                <wp:effectExtent l="0" t="0" r="28575" b="19050"/>
                 <wp:wrapNone/>
                 <wp:docPr id="2044136982" name="Rechteck 1"/>
                 <wp:cNvGraphicFramePr/>
@@ -2562,7 +2401,7 @@
                       <wps:spPr>
                         <a:xfrm>
                           <a:off x="0" y="0"/>
-                          <a:ext cx="955430" cy="146539"/>
+                          <a:ext cx="1114425" cy="190500"/>
                         </a:xfrm>
                         <a:prstGeom prst="rect">
                           <a:avLst/>
@@ -2610,7 +2449,7 @@
           </mc:Choice>
           <mc:Fallback>
             <w:pict>
-              <v:rect w14:anchorId="54BB49B3" id="Rechteck 1" o:spid="_x0000_s1026" style="position:absolute;margin-left:12.7pt;margin-top:43.1pt;width:75.25pt;height:11.55pt;z-index:251669504;visibility:visible;mso-wrap-style:square;mso-width-percent:0;mso-height-percent:0;mso-wrap-distance-left:9pt;mso-wrap-distance-top:0;mso-wrap-distance-right:9pt;mso-wrap-distance-bottom:0;mso-position-horizontal:absolute;mso-position-horizontal-relative:text;mso-position-vertical:absolute;mso-position-vertical-relative:text;mso-width-percent:0;mso-height-percent:0;mso-width-relative:margin;mso-height-relative:margin;v-text-anchor:middle" o:gfxdata="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" filled="f" strokecolor="#c00000" strokeweight="1.5pt"/>
+              <v:rect w14:anchorId="03A34D4A" id="Rechteck 1" o:spid="_x0000_s1026" style="position:absolute;margin-left:22.85pt;margin-top:61.55pt;width:87.75pt;height:15pt;z-index:251669504;visibility:visible;mso-wrap-style:square;mso-width-percent:0;mso-height-percent:0;mso-wrap-distance-left:9pt;mso-wrap-distance-top:0;mso-wrap-distance-right:9pt;mso-wrap-distance-bottom:0;mso-position-horizontal:absolute;mso-position-horizontal-relative:text;mso-position-vertical:absolute;mso-position-vertical-relative:text;mso-width-percent:0;mso-height-percent:0;mso-width-relative:margin;mso-height-relative:margin;v-text-anchor:middle" o:gfxdata="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" filled="f" strokecolor="#c00000" strokeweight="1.5pt"/>
             </w:pict>
           </mc:Fallback>
         </mc:AlternateContent>
@@ -2620,9 +2459,9 @@
           <w:noProof/>
         </w:rPr>
         <w:drawing>
-          <wp:inline distT="0" distB="0" distL="0" distR="0" wp14:anchorId="69C21DC5" wp14:editId="185316B3">
-            <wp:extent cx="2187575" cy="1466850"/>
-            <wp:effectExtent l="19050" t="19050" r="22225" b="19050"/>
+          <wp:inline distT="0" distB="0" distL="0" distR="0" wp14:anchorId="69C21DC5" wp14:editId="6D0FFE91">
+            <wp:extent cx="3110902" cy="2085975"/>
+            <wp:effectExtent l="19050" t="19050" r="13335" b="9525"/>
             <wp:docPr id="2126554307" name="Grafik 1" descr="Ein Bild, das Text, Screenshot, Schrift, Software enthält.&#10;&#10;Automatisch generierte Beschreibung"/>
             <wp:cNvGraphicFramePr>
               <a:graphicFrameLocks xmlns:a="http://schemas.openxmlformats.org/drawingml/2006/main" noChangeAspect="1"/>
@@ -2642,7 +2481,7 @@
                   <pic:spPr bwMode="auto">
                     <a:xfrm>
                       <a:off x="0" y="0"/>
-                      <a:ext cx="2196034" cy="1472522"/>
+                      <a:ext cx="3136226" cy="2102956"/>
                     </a:xfrm>
                     <a:prstGeom prst="rect">
                       <a:avLst/>
@@ -2698,6 +2537,7 @@
           <w:sz w:val="24"/>
           <w:szCs w:val="24"/>
         </w:rPr>
+        <w:lastRenderedPageBreak/>
         <w:t>Öffnen Sie nun das Projekt in Visual Studio</w:t>
       </w:r>
       <w:r>
@@ -2714,8 +2554,6 @@
         </w:rPr>
         <w:t xml:space="preserve"> In dem Solution-Explorer (befindet sich zumeist an der linken oder rechten Fensterseite) finden Sie die Datei </w:t>
       </w:r>
-      <w:proofErr w:type="spellStart"/>
-      <w:proofErr w:type="gramStart"/>
       <w:r>
         <w:rPr>
           <w:b/>
@@ -2723,19 +2561,8 @@
           <w:sz w:val="24"/>
           <w:szCs w:val="24"/>
         </w:rPr>
-        <w:t>appsettings.development</w:t>
-      </w:r>
-      <w:proofErr w:type="gramEnd"/>
-      <w:r>
-        <w:rPr>
-          <w:b/>
-          <w:bCs/>
-          <w:sz w:val="24"/>
-          <w:szCs w:val="24"/>
-        </w:rPr>
-        <w:t>.json</w:t>
-      </w:r>
-      <w:proofErr w:type="spellEnd"/>
+        <w:t>appsettings.development.json</w:t>
+      </w:r>
       <w:r>
         <w:rPr>
           <w:sz w:val="24"/>
@@ -2757,20 +2584,19 @@
         <w:rPr>
           <w:noProof/>
         </w:rPr>
-        <w:lastRenderedPageBreak/>
         <mc:AlternateContent>
           <mc:Choice Requires="wps">
             <w:drawing>
-              <wp:anchor distT="0" distB="0" distL="114300" distR="114300" simplePos="0" relativeHeight="251665408" behindDoc="0" locked="0" layoutInCell="1" allowOverlap="1" wp14:anchorId="295CFB07" wp14:editId="7EB7AED1">
+              <wp:anchor distT="0" distB="0" distL="114300" distR="114300" simplePos="0" relativeHeight="251665408" behindDoc="0" locked="0" layoutInCell="1" allowOverlap="1" wp14:anchorId="295CFB07" wp14:editId="52F77077">
                 <wp:simplePos x="0" y="0"/>
                 <wp:positionH relativeFrom="column">
-                  <wp:posOffset>386080</wp:posOffset>
+                  <wp:posOffset>500379</wp:posOffset>
                 </wp:positionH>
                 <wp:positionV relativeFrom="paragraph">
-                  <wp:posOffset>2267585</wp:posOffset>
+                  <wp:posOffset>2676525</wp:posOffset>
                 </wp:positionV>
-                <wp:extent cx="1361440" cy="171133"/>
-                <wp:effectExtent l="0" t="0" r="10160" b="19685"/>
+                <wp:extent cx="1457325" cy="180975"/>
+                <wp:effectExtent l="0" t="0" r="28575" b="28575"/>
                 <wp:wrapNone/>
                 <wp:docPr id="1172154054" name="Rechteck 1"/>
                 <wp:cNvGraphicFramePr/>
@@ -2781,7 +2607,7 @@
                       <wps:spPr>
                         <a:xfrm>
                           <a:off x="0" y="0"/>
-                          <a:ext cx="1361440" cy="171133"/>
+                          <a:ext cx="1457325" cy="180975"/>
                         </a:xfrm>
                         <a:prstGeom prst="rect">
                           <a:avLst/>
@@ -2829,7 +2655,7 @@
           </mc:Choice>
           <mc:Fallback>
             <w:pict>
-              <v:rect w14:anchorId="39263A3A" id="Rechteck 1" o:spid="_x0000_s1026" style="position:absolute;margin-left:30.4pt;margin-top:178.55pt;width:107.2pt;height:13.5pt;z-index:251665408;visibility:visible;mso-wrap-style:square;mso-width-percent:0;mso-height-percent:0;mso-wrap-distance-left:9pt;mso-wrap-distance-top:0;mso-wrap-distance-right:9pt;mso-wrap-distance-bottom:0;mso-position-horizontal:absolute;mso-position-horizontal-relative:text;mso-position-vertical:absolute;mso-position-vertical-relative:text;mso-width-percent:0;mso-height-percent:0;mso-width-relative:margin;mso-height-relative:margin;v-text-anchor:middle" o:gfxdata="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" filled="f" strokecolor="#c00000" strokeweight="1.5pt"/>
+              <v:rect w14:anchorId="08050361" id="Rechteck 1" o:spid="_x0000_s1026" style="position:absolute;margin-left:39.4pt;margin-top:210.75pt;width:114.75pt;height:14.25pt;z-index:251665408;visibility:visible;mso-wrap-style:square;mso-width-percent:0;mso-height-percent:0;mso-wrap-distance-left:9pt;mso-wrap-distance-top:0;mso-wrap-distance-right:9pt;mso-wrap-distance-bottom:0;mso-position-horizontal:absolute;mso-position-horizontal-relative:text;mso-position-vertical:absolute;mso-position-vertical-relative:text;mso-width-percent:0;mso-height-percent:0;mso-width-relative:margin;mso-height-relative:margin;v-text-anchor:middle" o:gfxdata="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" filled="f" strokecolor="#c00000" strokeweight="1.5pt"/>
             </w:pict>
           </mc:Fallback>
         </mc:AlternateContent>
@@ -2839,9 +2665,9 @@
           <w:noProof/>
         </w:rPr>
         <w:drawing>
-          <wp:inline distT="0" distB="0" distL="0" distR="0" wp14:anchorId="5BE0BA05" wp14:editId="461ED618">
-            <wp:extent cx="2098964" cy="2600210"/>
-            <wp:effectExtent l="0" t="0" r="0" b="0"/>
+          <wp:inline distT="0" distB="0" distL="0" distR="0" wp14:anchorId="5BE0BA05" wp14:editId="461FD473">
+            <wp:extent cx="2475810" cy="3067050"/>
+            <wp:effectExtent l="0" t="0" r="1270" b="0"/>
             <wp:docPr id="677642841" name="Grafik 1" descr="Ein Bild, das Text, Screenshot, Software, Multimedia-Software enthält.&#10;&#10;Automatisch generierte Beschreibung"/>
             <wp:cNvGraphicFramePr>
               <a:graphicFrameLocks xmlns:a="http://schemas.openxmlformats.org/drawingml/2006/main" noChangeAspect="1"/>
@@ -2861,7 +2687,7 @@
                   <pic:spPr bwMode="auto">
                     <a:xfrm>
                       <a:off x="0" y="0"/>
-                      <a:ext cx="2107318" cy="2610559"/>
+                      <a:ext cx="2490284" cy="3084981"/>
                     </a:xfrm>
                     <a:prstGeom prst="rect">
                       <a:avLst/>
@@ -3048,6 +2874,21 @@
     </w:p>
     <w:p>
       <w:pPr>
+        <w:rPr>
+          <w:sz w:val="24"/>
+          <w:szCs w:val="24"/>
+        </w:rPr>
+      </w:pPr>
+      <w:r>
+        <w:rPr>
+          <w:sz w:val="24"/>
+          <w:szCs w:val="24"/>
+        </w:rPr>
+        <w:br w:type="page"/>
+      </w:r>
+    </w:p>
+    <w:p>
+      <w:pPr>
         <w:spacing w:line="360" w:lineRule="auto"/>
         <w:jc w:val="both"/>
         <w:rPr>
@@ -3060,23 +2901,8 @@
           <w:sz w:val="24"/>
           <w:szCs w:val="24"/>
         </w:rPr>
-        <w:t xml:space="preserve">Öffnen Sie nun die Package Manager </w:t>
-      </w:r>
-      <w:proofErr w:type="spellStart"/>
-      <w:r>
-        <w:rPr>
-          <w:sz w:val="24"/>
-          <w:szCs w:val="24"/>
-        </w:rPr>
-        <w:t>Console</w:t>
-      </w:r>
-      <w:proofErr w:type="spellEnd"/>
-      <w:r>
-        <w:rPr>
-          <w:sz w:val="24"/>
-          <w:szCs w:val="24"/>
-        </w:rPr>
-        <w:t>, wie Sie es aus dem unteren Bild entnehmen können!</w:t>
+        <w:lastRenderedPageBreak/>
+        <w:t>Öffnen Sie nun die Package Manager Console, wie Sie es aus dem unteren Bild entnehmen können!</w:t>
       </w:r>
     </w:p>
     <w:p>
@@ -3091,16 +2917,16 @@
         <mc:AlternateContent>
           <mc:Choice Requires="wps">
             <w:drawing>
-              <wp:anchor distT="0" distB="0" distL="114300" distR="114300" simplePos="0" relativeHeight="251671552" behindDoc="0" locked="0" layoutInCell="1" allowOverlap="1" wp14:anchorId="0206AC23" wp14:editId="0CF63D20">
+              <wp:anchor distT="0" distB="0" distL="114300" distR="114300" simplePos="0" relativeHeight="251671552" behindDoc="0" locked="0" layoutInCell="1" allowOverlap="1" wp14:anchorId="0206AC23" wp14:editId="2897D3E4">
                 <wp:simplePos x="0" y="0"/>
                 <wp:positionH relativeFrom="column">
-                  <wp:posOffset>2084705</wp:posOffset>
+                  <wp:posOffset>3348355</wp:posOffset>
                 </wp:positionH>
                 <wp:positionV relativeFrom="paragraph">
-                  <wp:posOffset>1174962</wp:posOffset>
+                  <wp:posOffset>1917065</wp:posOffset>
                 </wp:positionV>
-                <wp:extent cx="981710" cy="162348"/>
-                <wp:effectExtent l="0" t="0" r="27940" b="28575"/>
+                <wp:extent cx="1447800" cy="180975"/>
+                <wp:effectExtent l="0" t="0" r="19050" b="28575"/>
                 <wp:wrapNone/>
                 <wp:docPr id="112322649" name="Rechteck 1"/>
                 <wp:cNvGraphicFramePr/>
@@ -3111,7 +2937,7 @@
                       <wps:spPr>
                         <a:xfrm>
                           <a:off x="0" y="0"/>
-                          <a:ext cx="981710" cy="162348"/>
+                          <a:ext cx="1447800" cy="180975"/>
                         </a:xfrm>
                         <a:prstGeom prst="rect">
                           <a:avLst/>
@@ -3159,7 +2985,7 @@
           </mc:Choice>
           <mc:Fallback>
             <w:pict>
-              <v:rect w14:anchorId="64D90D37" id="Rechteck 1" o:spid="_x0000_s1026" style="position:absolute;margin-left:164.15pt;margin-top:92.5pt;width:77.3pt;height:12.8pt;z-index:251671552;visibility:visible;mso-wrap-style:square;mso-width-percent:0;mso-height-percent:0;mso-wrap-distance-left:9pt;mso-wrap-distance-top:0;mso-wrap-distance-right:9pt;mso-wrap-distance-bottom:0;mso-position-horizontal:absolute;mso-position-horizontal-relative:text;mso-position-vertical:absolute;mso-position-vertical-relative:text;mso-width-percent:0;mso-height-percent:0;mso-width-relative:margin;mso-height-relative:margin;v-text-anchor:middle" o:gfxdata="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" filled="f" strokecolor="#c00000" strokeweight="1.5pt"/>
+              <v:rect w14:anchorId="38C7ACF6" id="Rechteck 1" o:spid="_x0000_s1026" style="position:absolute;margin-left:263.65pt;margin-top:150.95pt;width:114pt;height:14.25pt;z-index:251671552;visibility:visible;mso-wrap-style:square;mso-width-percent:0;mso-height-percent:0;mso-wrap-distance-left:9pt;mso-wrap-distance-top:0;mso-wrap-distance-right:9pt;mso-wrap-distance-bottom:0;mso-position-horizontal:absolute;mso-position-horizontal-relative:text;mso-position-vertical:absolute;mso-position-vertical-relative:text;mso-width-percent:0;mso-height-percent:0;mso-width-relative:margin;mso-height-relative:margin;v-text-anchor:middle" o:gfxdata="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" filled="f" strokecolor="#c00000" strokeweight="1.5pt"/>
             </w:pict>
           </mc:Fallback>
         </mc:AlternateContent>
@@ -3169,9 +2995,9 @@
           <w:noProof/>
         </w:rPr>
         <w:drawing>
-          <wp:inline distT="0" distB="0" distL="0" distR="0" wp14:anchorId="582BE658" wp14:editId="65D17D62">
-            <wp:extent cx="3134582" cy="2297723"/>
-            <wp:effectExtent l="0" t="0" r="8890" b="7620"/>
+          <wp:inline distT="0" distB="0" distL="0" distR="0" wp14:anchorId="582BE658" wp14:editId="14F7E831">
+            <wp:extent cx="4963755" cy="3638550"/>
+            <wp:effectExtent l="0" t="0" r="8890" b="0"/>
             <wp:docPr id="2081128150" name="Grafik 1" descr="Ein Bild, das Text, Screenshot, Software, Multimedia-Software enthält.&#10;&#10;Automatisch generierte Beschreibung"/>
             <wp:cNvGraphicFramePr>
               <a:graphicFrameLocks xmlns:a="http://schemas.openxmlformats.org/drawingml/2006/main" noChangeAspect="1"/>
@@ -3199,7 +3025,7 @@
                   <pic:spPr bwMode="auto">
                     <a:xfrm>
                       <a:off x="0" y="0"/>
-                      <a:ext cx="3155886" cy="2313339"/>
+                      <a:ext cx="5024605" cy="3683155"/>
                     </a:xfrm>
                     <a:prstGeom prst="rect">
                       <a:avLst/>
@@ -3235,7 +3061,6 @@
           <w:sz w:val="24"/>
           <w:szCs w:val="24"/>
         </w:rPr>
-        <w:lastRenderedPageBreak/>
         <w:t>Tragen Sie hier nun folgende Befehle nacheinander ein:</w:t>
       </w:r>
     </w:p>
@@ -3253,23 +3078,13 @@
           <w:szCs w:val="24"/>
         </w:rPr>
       </w:pPr>
-      <w:proofErr w:type="spellStart"/>
-      <w:r>
-        <w:rPr>
-          <w:sz w:val="24"/>
-          <w:szCs w:val="24"/>
-        </w:rPr>
-        <w:t>add</w:t>
-      </w:r>
-      <w:proofErr w:type="spellEnd"/>
-      <w:r>
-        <w:rPr>
-          <w:sz w:val="24"/>
-          <w:szCs w:val="24"/>
-        </w:rPr>
-        <w:t>-migration [</w:t>
-      </w:r>
-      <w:proofErr w:type="spellStart"/>
+      <w:r>
+        <w:rPr>
+          <w:sz w:val="24"/>
+          <w:szCs w:val="24"/>
+        </w:rPr>
+        <w:t>add-migration [</w:t>
+      </w:r>
       <w:r>
         <w:rPr>
           <w:sz w:val="24"/>
@@ -3277,7 +3092,6 @@
         </w:rPr>
         <w:t>Migrationname</w:t>
       </w:r>
-      <w:proofErr w:type="spellEnd"/>
       <w:r>
         <w:rPr>
           <w:sz w:val="24"/>
@@ -3305,17 +3119,8 @@
           <w:sz w:val="24"/>
           <w:szCs w:val="24"/>
         </w:rPr>
-        <w:t>update-</w:t>
-      </w:r>
-      <w:proofErr w:type="spellStart"/>
-      <w:r>
-        <w:rPr>
-          <w:sz w:val="24"/>
-          <w:szCs w:val="24"/>
-        </w:rPr>
-        <w:t>database</w:t>
-      </w:r>
-      <w:proofErr w:type="spellEnd"/>
+        <w:t>update-database</w:t>
+      </w:r>
     </w:p>
     <w:p>
       <w:pPr>
@@ -3331,15 +3136,7 @@
           <w:sz w:val="24"/>
           <w:szCs w:val="24"/>
         </w:rPr>
-        <w:t xml:space="preserve">Den </w:t>
-      </w:r>
-      <w:proofErr w:type="spellStart"/>
-      <w:r>
-        <w:rPr>
-          <w:sz w:val="24"/>
-          <w:szCs w:val="24"/>
-        </w:rPr>
-        <w:t>Migrationname</w:t>
+        <w:t>Den Migrationname</w:t>
       </w:r>
       <w:r>
         <w:rPr>
@@ -3348,7 +3145,6 @@
         </w:rPr>
         <w:t>n</w:t>
       </w:r>
-      <w:proofErr w:type="spellEnd"/>
       <w:r>
         <w:rPr>
           <w:sz w:val="24"/>
@@ -3428,23 +3224,7 @@
           <w:sz w:val="24"/>
           <w:szCs w:val="24"/>
         </w:rPr>
-        <w:t xml:space="preserve">Dankbarerweise stellen sowohl Visual </w:t>
-      </w:r>
-      <w:proofErr w:type="gramStart"/>
-      <w:r>
-        <w:rPr>
-          <w:sz w:val="24"/>
-          <w:szCs w:val="24"/>
-        </w:rPr>
-        <w:t>Studio,</w:t>
-      </w:r>
-      <w:proofErr w:type="gramEnd"/>
-      <w:r>
-        <w:rPr>
-          <w:sz w:val="24"/>
-          <w:szCs w:val="24"/>
-        </w:rPr>
-        <w:t xml:space="preserve"> als auch Rider einen integrierten Test-Server zur Verfügung, so dass ein weitergehendes Setup nicht von Nöten ist. Starten Sie einfach den Debugger aus ihrer IDE heraus, um zu testen.</w:t>
+        <w:t>Dankbarerweise stellen sowohl Visual Studio, als auch Rider einen integrierten Test-Server zur Verfügung, so dass ein weitergehendes Setup nicht von Nöten ist. Starten Sie einfach den Debugger aus ihrer IDE heraus, um zu testen.</w:t>
       </w:r>
     </w:p>
     <w:p>
@@ -3561,7 +3341,6 @@
           <w:szCs w:val="24"/>
         </w:rPr>
       </w:pPr>
-      <w:proofErr w:type="gramStart"/>
       <w:r>
         <w:rPr>
           <w:b/>
@@ -3571,7 +3350,6 @@
         </w:rPr>
         <w:t>3.1  Allgemein</w:t>
       </w:r>
-      <w:proofErr w:type="gramEnd"/>
     </w:p>
     <w:p>
       <w:pPr>
@@ -3702,23 +3480,7 @@
           <w:sz w:val="24"/>
           <w:szCs w:val="24"/>
         </w:rPr>
-        <w:t xml:space="preserve"> Es hat den großen Vorteil, dass dieses Template auf ASP.Net-Entwicklung und damit auf die Entwicklung von </w:t>
-      </w:r>
-      <w:proofErr w:type="spellStart"/>
-      <w:r>
-        <w:rPr>
-          <w:sz w:val="24"/>
-          <w:szCs w:val="24"/>
-        </w:rPr>
-        <w:t>WebApps</w:t>
-      </w:r>
-      <w:proofErr w:type="spellEnd"/>
-      <w:r>
-        <w:rPr>
-          <w:sz w:val="24"/>
-          <w:szCs w:val="24"/>
-        </w:rPr>
-        <w:t>, optimiert ist. Dieser Umstand war ein weiteres Kriterium für unsere Entscheidung zu diesem Template.</w:t>
+        <w:t xml:space="preserve"> Es hat den großen Vorteil, dass dieses Template auf ASP.Net-Entwicklung und damit auf die Entwicklung von WebApps, optimiert ist. Dieser Umstand war ein weiteres Kriterium für unsere Entscheidung zu diesem Template.</w:t>
       </w:r>
     </w:p>
     <w:p>
@@ -3745,25 +3507,23 @@
           <w:szCs w:val="24"/>
         </w:rPr>
       </w:pPr>
-      <w:r>
-        <w:rPr>
-          <w:sz w:val="24"/>
-          <w:szCs w:val="24"/>
-        </w:rPr>
-        <w:br w:type="page"/>
-      </w:r>
-    </w:p>
-    <w:p>
-      <w:pPr>
-        <w:spacing w:line="360" w:lineRule="auto"/>
+    </w:p>
+    <w:p>
+      <w:pPr>
+        <w:rPr>
+          <w:sz w:val="24"/>
+          <w:szCs w:val="24"/>
+        </w:rPr>
+      </w:pPr>
+      <w:r>
         <w:rPr>
           <w:b/>
           <w:bCs/>
           <w:sz w:val="24"/>
           <w:szCs w:val="24"/>
         </w:rPr>
-      </w:pPr>
-      <w:proofErr w:type="gramStart"/>
+        <w:t>3</w:t>
+      </w:r>
       <w:r>
         <w:rPr>
           <w:b/>
@@ -3771,8 +3531,7 @@
           <w:sz w:val="24"/>
           <w:szCs w:val="24"/>
         </w:rPr>
-        <w:lastRenderedPageBreak/>
-        <w:t xml:space="preserve">3.2  </w:t>
+        <w:t xml:space="preserve">.2  </w:t>
       </w:r>
       <w:r>
         <w:rPr>
@@ -3792,7 +3551,6 @@
         </w:rPr>
         <w:t>iagramm</w:t>
       </w:r>
-      <w:proofErr w:type="gramEnd"/>
     </w:p>
     <w:p>
       <w:pPr>
@@ -3806,9 +3564,41 @@
         <w:rPr>
           <w:sz w:val="24"/>
           <w:szCs w:val="24"/>
+        </w:rPr>
+        <w:t>xxx</w:t>
+      </w:r>
+    </w:p>
+    <w:p>
+      <w:pPr>
+        <w:spacing w:line="360" w:lineRule="auto"/>
+        <w:rPr>
+          <w:sz w:val="24"/>
+          <w:szCs w:val="24"/>
+        </w:rPr>
+      </w:pPr>
+      <w:r>
+        <w:rPr>
+          <w:sz w:val="24"/>
+          <w:szCs w:val="24"/>
           <w:highlight w:val="yellow"/>
         </w:rPr>
         <w:t>Klassendiagramm</w:t>
+      </w:r>
+    </w:p>
+    <w:p>
+      <w:pPr>
+        <w:spacing w:after="0" w:line="360" w:lineRule="auto"/>
+        <w:rPr>
+          <w:sz w:val="24"/>
+          <w:szCs w:val="24"/>
+        </w:rPr>
+      </w:pPr>
+      <w:r>
+        <w:rPr>
+          <w:sz w:val="24"/>
+          <w:szCs w:val="24"/>
+        </w:rPr>
+        <w:t>xxx</w:t>
       </w:r>
     </w:p>
     <w:p>
@@ -3830,7 +3620,6 @@
           <w:szCs w:val="24"/>
         </w:rPr>
       </w:pPr>
-      <w:proofErr w:type="gramStart"/>
       <w:r>
         <w:rPr>
           <w:b/>
@@ -3838,39 +3627,512 @@
           <w:sz w:val="24"/>
           <w:szCs w:val="24"/>
         </w:rPr>
-        <w:t>3.3  Beispielhaftes</w:t>
-      </w:r>
-      <w:proofErr w:type="gramEnd"/>
+        <w:t>3.3  Beispielhaftes Ablaufdiagramm</w:t>
+      </w:r>
+    </w:p>
+    <w:p>
+      <w:pPr>
+        <w:spacing w:line="360" w:lineRule="auto"/>
+        <w:jc w:val="both"/>
+        <w:rPr>
+          <w:sz w:val="24"/>
+          <w:szCs w:val="24"/>
+        </w:rPr>
+      </w:pPr>
+      <w:r>
+        <w:rPr>
+          <w:sz w:val="24"/>
+          <w:szCs w:val="24"/>
+        </w:rPr>
+        <w:lastRenderedPageBreak/>
+        <w:t>Im Folgenden betrachten wir einen exemplarischen Prozess aus dem zugrundeliegenden System. Dafür wurde eine Ablaufdiagramm erstellt. Bei dem Prozess handelt es sich um den Kaufprozess durch den Kunden mitsamt der Auswahl des Events, der Eingabe von der Anzahl der gewünschten Tickets bis hin zu der Eingabe und Überprüfung der Zahlungsdaten und der Speicherung der Buchung in der anliegenden Datenbank. Betrachten wir zunächst den vollständigen Ablauf.</w:t>
+      </w:r>
+    </w:p>
+    <w:p>
+      <w:pPr>
+        <w:keepNext/>
+        <w:spacing w:line="360" w:lineRule="auto"/>
+      </w:pPr>
+      <w:r>
+        <w:rPr>
+          <w:sz w:val="24"/>
+          <w:szCs w:val="24"/>
+        </w:rPr>
+        <w:drawing>
+          <wp:inline distT="0" distB="0" distL="0" distR="0" wp14:anchorId="3A9C58CF" wp14:editId="553373AC">
+            <wp:extent cx="5753100" cy="4813275"/>
+            <wp:effectExtent l="0" t="0" r="0" b="6985"/>
+            <wp:docPr id="138324731" name="Grafik 1"/>
+            <wp:cNvGraphicFramePr>
+              <a:graphicFrameLocks xmlns:a="http://schemas.openxmlformats.org/drawingml/2006/main" noChangeAspect="1"/>
+            </wp:cNvGraphicFramePr>
+            <a:graphic xmlns:a="http://schemas.openxmlformats.org/drawingml/2006/main">
+              <a:graphicData uri="http://schemas.openxmlformats.org/drawingml/2006/picture">
+                <pic:pic xmlns:pic="http://schemas.openxmlformats.org/drawingml/2006/picture">
+                  <pic:nvPicPr>
+                    <pic:cNvPr id="138324731" name=""/>
+                    <pic:cNvPicPr/>
+                  </pic:nvPicPr>
+                  <pic:blipFill rotWithShape="1">
+                    <a:blip r:embed="rId19">
+                      <a:extLst>
+                        <a:ext uri="{96DAC541-7B7A-43D3-8B79-37D633B846F1}">
+                          <asvg:svgBlip xmlns:asvg="http://schemas.microsoft.com/office/drawing/2016/SVG/main" r:embed="rId20"/>
+                        </a:ext>
+                      </a:extLst>
+                    </a:blip>
+                    <a:srcRect b="40847"/>
+                    <a:stretch/>
+                  </pic:blipFill>
+                  <pic:spPr bwMode="auto">
+                    <a:xfrm>
+                      <a:off x="0" y="0"/>
+                      <a:ext cx="5762625" cy="4821244"/>
+                    </a:xfrm>
+                    <a:prstGeom prst="rect">
+                      <a:avLst/>
+                    </a:prstGeom>
+                    <a:ln>
+                      <a:noFill/>
+                    </a:ln>
+                    <a:extLst>
+                      <a:ext uri="{53640926-AAD7-44D8-BBD7-CCE9431645EC}">
+                        <a14:shadowObscured xmlns:a14="http://schemas.microsoft.com/office/drawing/2010/main"/>
+                      </a:ext>
+                    </a:extLst>
+                  </pic:spPr>
+                </pic:pic>
+              </a:graphicData>
+            </a:graphic>
+          </wp:inline>
+        </w:drawing>
+      </w:r>
+    </w:p>
+    <w:p>
+      <w:pPr>
+        <w:pStyle w:val="Beschriftung"/>
+        <w:jc w:val="right"/>
+        <w:rPr>
+          <w:color w:val="auto"/>
+          <w:sz w:val="24"/>
+          <w:szCs w:val="24"/>
+        </w:rPr>
+      </w:pPr>
+      <w:r>
+        <w:rPr>
+          <w:color w:val="auto"/>
+        </w:rPr>
+        <w:t xml:space="preserve">Abbildung </w:t>
+      </w:r>
+      <w:r>
+        <w:rPr>
+          <w:color w:val="auto"/>
+        </w:rPr>
+        <w:fldChar w:fldCharType="begin"/>
+      </w:r>
+      <w:r>
+        <w:rPr>
+          <w:color w:val="auto"/>
+        </w:rPr>
+        <w:instrText xml:space="preserve"> SEQ Abbildung \* ARABIC </w:instrText>
+      </w:r>
+      <w:r>
+        <w:rPr>
+          <w:color w:val="auto"/>
+        </w:rPr>
+        <w:fldChar w:fldCharType="separate"/>
+      </w:r>
+      <w:r>
+        <w:rPr>
+          <w:noProof/>
+          <w:color w:val="auto"/>
+        </w:rPr>
+        <w:t>1</w:t>
+      </w:r>
+      <w:r>
+        <w:rPr>
+          <w:color w:val="auto"/>
+        </w:rPr>
+        <w:fldChar w:fldCharType="end"/>
+      </w:r>
+      <w:r>
+        <w:rPr>
+          <w:color w:val="auto"/>
+        </w:rPr>
+        <w:t xml:space="preserve"> Ablaufdiagramm (</w:t>
+      </w:r>
       <w:r>
         <w:rPr>
           <w:b/>
           <w:bCs/>
-          <w:sz w:val="24"/>
-          <w:szCs w:val="24"/>
-        </w:rPr>
-        <w:t xml:space="preserve"> Ablaufdiagramm</w:t>
+          <w:color w:val="0070C0"/>
+        </w:rPr>
+        <w:t>SVG-Version finde</w:t>
+      </w:r>
+      <w:r>
+        <w:rPr>
+          <w:b/>
+          <w:bCs/>
+          <w:color w:val="0070C0"/>
+        </w:rPr>
+        <w:t>t sich zusätzlich</w:t>
+      </w:r>
+      <w:r>
+        <w:rPr>
+          <w:b/>
+          <w:bCs/>
+          <w:color w:val="0070C0"/>
+        </w:rPr>
+        <w:t xml:space="preserve"> im Ordner </w:t>
+      </w:r>
+      <w:r>
+        <w:rPr>
+          <w:b/>
+          <w:bCs/>
+          <w:color w:val="0070C0"/>
+        </w:rPr>
+        <w:t>Dokumentation</w:t>
+      </w:r>
+      <w:r>
+        <w:rPr>
+          <w:color w:val="auto"/>
+        </w:rPr>
+        <w:t>)</w:t>
       </w:r>
     </w:p>
     <w:p>
       <w:pPr>
         <w:spacing w:line="360" w:lineRule="auto"/>
-        <w:rPr>
-          <w:sz w:val="24"/>
-          <w:szCs w:val="24"/>
-        </w:rPr>
-      </w:pPr>
-      <w:r>
-        <w:rPr>
-          <w:sz w:val="24"/>
-          <w:szCs w:val="24"/>
-          <w:highlight w:val="yellow"/>
-        </w:rPr>
-        <w:t>Kaufprozess</w:t>
+        <w:jc w:val="both"/>
+        <w:rPr>
+          <w:sz w:val="24"/>
+          <w:szCs w:val="24"/>
+        </w:rPr>
+      </w:pPr>
+      <w:r>
+        <w:rPr>
+          <w:sz w:val="24"/>
+          <w:szCs w:val="24"/>
+        </w:rPr>
+        <w:t>Der Prozess selbst umfasst 45 Teilschritte und 8 Klassen. Wie Sie feststellen werden, sind jedoch zwei weitere Instanzen in dem Ablaufdiagramm eingezeichnet, den Nutzer und den Zahlungszustand. Um den Ablauf besser verstehen zu können, empfiehlt es sich diese Instanzen kurz zu beleuchten.</w:t>
       </w:r>
     </w:p>
     <w:p>
       <w:pPr>
         <w:spacing w:line="360" w:lineRule="auto"/>
+        <w:jc w:val="both"/>
+        <w:rPr>
+          <w:sz w:val="24"/>
+          <w:szCs w:val="24"/>
+        </w:rPr>
+      </w:pPr>
+      <w:r>
+        <w:rPr>
+          <w:sz w:val="24"/>
+          <w:szCs w:val="24"/>
+        </w:rPr>
+        <w:t>Die Nutzer-Instanz dient als Repräsentant des Anwenders. Seine Eingaben werden hier als Ausgangspunkt des Prozesses, sowie seinen Teilschritten verstanden. Die Eingabe des Nutzers im Browser wird hier durch seine Lebenslinie widergespiegelt.</w:t>
+      </w:r>
+    </w:p>
+    <w:p>
+      <w:pPr>
+        <w:spacing w:line="360" w:lineRule="auto"/>
+        <w:jc w:val="both"/>
+        <w:rPr>
+          <w:sz w:val="24"/>
+          <w:szCs w:val="24"/>
+        </w:rPr>
+      </w:pPr>
+      <w:r>
+        <w:rPr>
+          <w:sz w:val="24"/>
+          <w:szCs w:val="24"/>
+        </w:rPr>
+        <w:lastRenderedPageBreak/>
+        <w:t>Der Za</w:t>
+      </w:r>
+      <w:r>
+        <w:rPr>
+          <w:sz w:val="24"/>
+          <w:szCs w:val="24"/>
+        </w:rPr>
+        <w:t>h</w:t>
+      </w:r>
+      <w:r>
+        <w:rPr>
+          <w:sz w:val="24"/>
+          <w:szCs w:val="24"/>
+        </w:rPr>
+        <w:t>lungszustand</w:t>
+      </w:r>
+      <w:r>
+        <w:rPr>
+          <w:sz w:val="24"/>
+          <w:szCs w:val="24"/>
+        </w:rPr>
+        <w:t xml:space="preserve"> ist eine abstrahierte Darstellung integrierter Funktionen des MVC-Templates von C#. Durch Mitgeben von Eigenschaften in der URL (hier die EventId, die Anzahl der Tickets, etc.) lässt sich der Zustand der Zahlung im Prozess widerspiegeln, wodurch das System ermitteln kann, in welchem Schritt der Buchung es sich aktuell befindet. Folgende </w:t>
+      </w:r>
+      <w:r>
+        <w:rPr>
+          <w:sz w:val="24"/>
+          <w:szCs w:val="24"/>
+        </w:rPr>
+        <w:t>Zustände</w:t>
+      </w:r>
+      <w:r>
+        <w:rPr>
+          <w:sz w:val="24"/>
+          <w:szCs w:val="24"/>
+        </w:rPr>
+        <w:t xml:space="preserve"> sind dabei im System </w:t>
+      </w:r>
+      <w:r>
+        <w:rPr>
+          <w:sz w:val="24"/>
+          <w:szCs w:val="24"/>
+        </w:rPr>
+        <w:t>vorhanden</w:t>
+      </w:r>
+      <w:r>
+        <w:rPr>
+          <w:sz w:val="24"/>
+          <w:szCs w:val="24"/>
+        </w:rPr>
+        <w:t>:</w:t>
+      </w:r>
+    </w:p>
+    <w:p>
+      <w:pPr>
+        <w:keepNext/>
+        <w:spacing w:line="360" w:lineRule="auto"/>
+        <w:jc w:val="both"/>
+      </w:pPr>
+      <w:r>
+        <w:rPr>
+          <w:noProof/>
+        </w:rPr>
+        <w:drawing>
+          <wp:inline distT="0" distB="0" distL="0" distR="0" wp14:anchorId="74EE04BC" wp14:editId="0F256703">
+            <wp:extent cx="5760720" cy="2665095"/>
+            <wp:effectExtent l="0" t="0" r="0" b="1905"/>
+            <wp:docPr id="701719898" name="Grafik 1" descr="Ein Bild, das Text, Screenshot, Diagramm, Schrift enthält.&#10;&#10;Automatisch generierte Beschreibung"/>
+            <wp:cNvGraphicFramePr>
+              <a:graphicFrameLocks xmlns:a="http://schemas.openxmlformats.org/drawingml/2006/main" noChangeAspect="1"/>
+            </wp:cNvGraphicFramePr>
+            <a:graphic xmlns:a="http://schemas.openxmlformats.org/drawingml/2006/main">
+              <a:graphicData uri="http://schemas.openxmlformats.org/drawingml/2006/picture">
+                <pic:pic xmlns:pic="http://schemas.openxmlformats.org/drawingml/2006/picture">
+                  <pic:nvPicPr>
+                    <pic:cNvPr id="701719898" name="Grafik 1" descr="Ein Bild, das Text, Screenshot, Diagramm, Schrift enthält.&#10;&#10;Automatisch generierte Beschreibung"/>
+                    <pic:cNvPicPr/>
+                  </pic:nvPicPr>
+                  <pic:blipFill>
+                    <a:blip r:embed="rId21"/>
+                    <a:stretch>
+                      <a:fillRect/>
+                    </a:stretch>
+                  </pic:blipFill>
+                  <pic:spPr>
+                    <a:xfrm>
+                      <a:off x="0" y="0"/>
+                      <a:ext cx="5760720" cy="2665095"/>
+                    </a:xfrm>
+                    <a:prstGeom prst="rect">
+                      <a:avLst/>
+                    </a:prstGeom>
+                  </pic:spPr>
+                </pic:pic>
+              </a:graphicData>
+            </a:graphic>
+          </wp:inline>
+        </w:drawing>
+      </w:r>
+    </w:p>
+    <w:p>
+      <w:pPr>
+        <w:pStyle w:val="Beschriftung"/>
+        <w:jc w:val="right"/>
+        <w:rPr>
+          <w:color w:val="auto"/>
+        </w:rPr>
+      </w:pPr>
+      <w:r>
+        <w:rPr>
+          <w:color w:val="auto"/>
+        </w:rPr>
+        <w:t xml:space="preserve">Abbildung </w:t>
+      </w:r>
+      <w:r>
+        <w:rPr>
+          <w:color w:val="auto"/>
+        </w:rPr>
+        <w:fldChar w:fldCharType="begin"/>
+      </w:r>
+      <w:r>
+        <w:rPr>
+          <w:color w:val="auto"/>
+        </w:rPr>
+        <w:instrText xml:space="preserve"> SEQ Abbildung \* ARABIC </w:instrText>
+      </w:r>
+      <w:r>
+        <w:rPr>
+          <w:color w:val="auto"/>
+        </w:rPr>
+        <w:fldChar w:fldCharType="separate"/>
+      </w:r>
+      <w:r>
+        <w:rPr>
+          <w:noProof/>
+          <w:color w:val="auto"/>
+        </w:rPr>
+        <w:t>2</w:t>
+      </w:r>
+      <w:r>
+        <w:rPr>
+          <w:color w:val="auto"/>
+        </w:rPr>
+        <w:fldChar w:fldCharType="end"/>
+      </w:r>
+      <w:r>
+        <w:rPr>
+          <w:color w:val="auto"/>
+        </w:rPr>
+        <w:t xml:space="preserve"> Zustandsdiagramm (</w:t>
+      </w:r>
+      <w:r>
+        <w:rPr>
+          <w:b/>
+          <w:bCs/>
+          <w:color w:val="0070C0"/>
+        </w:rPr>
+        <w:t>PNG-File befindet sich im Ordner Dokumentation</w:t>
+      </w:r>
+      <w:r>
+        <w:rPr>
+          <w:color w:val="auto"/>
+        </w:rPr>
+        <w:t>)</w:t>
+      </w:r>
+    </w:p>
+    <w:p/>
+    <w:p>
+      <w:pPr>
+        <w:spacing w:line="360" w:lineRule="auto"/>
+        <w:jc w:val="both"/>
+        <w:rPr>
+          <w:sz w:val="24"/>
+          <w:szCs w:val="24"/>
+        </w:rPr>
+      </w:pPr>
+      <w:r>
+        <w:rPr>
+          <w:sz w:val="24"/>
+          <w:szCs w:val="24"/>
+        </w:rPr>
+        <w:t>Aus diesen Informationen lässt sich ein klares Bild für den Prozess zeichnen.</w:t>
+      </w:r>
+      <w:r>
+        <w:rPr>
+          <w:sz w:val="24"/>
+          <w:szCs w:val="24"/>
+        </w:rPr>
+        <w:t xml:space="preserve"> Anhand der Zustände lassen werden unterschiedliche Klassen angesprochen und in den Programmablauf einbezogen. Man den Prozess grob in drei Abschnitte einteilen: Alle Messages von 1 bis 10, von 11 bis 34 und von 35 bis 45. In jedem wird zunächst der Grundaufbau aus Model, View und Controller durch den Controller hergestellt.</w:t>
+      </w:r>
+    </w:p>
+    <w:p>
+      <w:pPr>
+        <w:spacing w:line="360" w:lineRule="auto"/>
+        <w:jc w:val="both"/>
+        <w:rPr>
+          <w:sz w:val="24"/>
+          <w:szCs w:val="24"/>
+        </w:rPr>
+      </w:pPr>
+      <w:r>
+        <w:rPr>
+          <w:sz w:val="24"/>
+          <w:szCs w:val="24"/>
+        </w:rPr>
+        <w:t xml:space="preserve">Im ersten und dritten Abschnitt wird zusätzlich die EventService-Klasse zugegriffen, welche als Schnittstelle an die Datenbank fungiert. Sie greift sowohl die Daten für die Events ab und sendet am Ende die Buchungsinformationen wieder </w:t>
+      </w:r>
+      <w:r>
+        <w:rPr>
+          <w:sz w:val="24"/>
+          <w:szCs w:val="24"/>
+        </w:rPr>
+        <w:t>dorthin</w:t>
+      </w:r>
+      <w:r>
+        <w:rPr>
+          <w:sz w:val="24"/>
+          <w:szCs w:val="24"/>
+        </w:rPr>
+        <w:t xml:space="preserve"> zurück.</w:t>
+      </w:r>
+    </w:p>
+    <w:p>
+      <w:pPr>
+        <w:spacing w:line="360" w:lineRule="auto"/>
+        <w:jc w:val="both"/>
+        <w:rPr>
+          <w:sz w:val="24"/>
+          <w:szCs w:val="24"/>
+        </w:rPr>
+      </w:pPr>
+      <w:r>
+        <w:rPr>
+          <w:sz w:val="24"/>
+          <w:szCs w:val="24"/>
+        </w:rPr>
+        <w:t>Im zweiten Abschnitt wird statt dem EventService auf die PaymentService-Klasse zugegriffen. Diese überprüft die Eingaben der Zahlungsdaten hinsichtlich der Validität. Was wir an daran sehen ist, dass zusätzlich zum klassischen MVC-Pattern Services verwendet werden, um zusätzlich Funktionalitäten auf Server-Seite, die nicht klar einem Controller zuordbar sind beizufügen.</w:t>
+      </w:r>
+    </w:p>
+    <w:p>
+      <w:pPr>
+        <w:spacing w:line="360" w:lineRule="auto"/>
+        <w:jc w:val="both"/>
+        <w:rPr>
+          <w:sz w:val="24"/>
+          <w:szCs w:val="24"/>
+        </w:rPr>
+      </w:pPr>
+      <w:r>
+        <w:rPr>
+          <w:sz w:val="24"/>
+          <w:szCs w:val="24"/>
+        </w:rPr>
+        <w:lastRenderedPageBreak/>
+        <w:t xml:space="preserve">Darüber hinaus findet sich im zweiten Abschnitt die Verwendung von einem ViewModel. Diese dienen dazu Eingabedaten aus der View serverseitig ablegen zu können, um mit den eingegebenen Daten arbeiten zu können. Wir machen hier </w:t>
+      </w:r>
+      <w:r>
+        <w:rPr>
+          <w:sz w:val="24"/>
+          <w:szCs w:val="24"/>
+        </w:rPr>
+        <w:t>eine Unterscheidung</w:t>
+      </w:r>
+      <w:r>
+        <w:rPr>
+          <w:sz w:val="24"/>
+          <w:szCs w:val="24"/>
+        </w:rPr>
+        <w:t xml:space="preserve"> zu den klassischen Models auf, da ein Model dazu dient eine Datenbankstruktur zu repräsentieren, während ein ViewModel nur als Speicherklasse für die Eingabe der View dient.</w:t>
+      </w:r>
+    </w:p>
+    <w:p>
+      <w:pPr>
+        <w:spacing w:line="360" w:lineRule="auto"/>
+        <w:jc w:val="both"/>
+        <w:rPr>
+          <w:sz w:val="24"/>
+          <w:szCs w:val="24"/>
+        </w:rPr>
+      </w:pPr>
+    </w:p>
+    <w:p>
+      <w:pPr>
+        <w:spacing w:line="360" w:lineRule="auto"/>
+        <w:jc w:val="both"/>
         <w:rPr>
           <w:sz w:val="24"/>
           <w:szCs w:val="24"/>
@@ -3902,67 +4164,54 @@
           <w:szCs w:val="32"/>
         </w:rPr>
         <w:lastRenderedPageBreak/>
-        <w:t xml:space="preserve">4   </w:t>
-      </w:r>
-      <w:proofErr w:type="gramStart"/>
-      <w:r>
+        <w:t>4   Potenzielle Erweiterungsmöglichkeiten</w:t>
+      </w:r>
+    </w:p>
+    <w:p>
+      <w:pPr>
+        <w:spacing w:before="240" w:line="360" w:lineRule="auto"/>
+        <w:jc w:val="both"/>
+        <w:rPr>
+          <w:sz w:val="24"/>
+          <w:szCs w:val="24"/>
+        </w:rPr>
+      </w:pPr>
+      <w:r>
+        <w:rPr>
+          <w:sz w:val="24"/>
+          <w:szCs w:val="24"/>
+        </w:rPr>
+        <w:t>Dieses Kapitel wird die aktuellen Pläne für mögliche zukünftige Erweiterungen aufschlüsseln. Hier wird also gezeigt, was in der Zukunft noch kommen könnte. Außerdem zeigt dieses Kapitel für zwei dieser Funktionalität, wie eine mögliche Umsetzung aussehen kann.</w:t>
+      </w:r>
+    </w:p>
+    <w:p>
+      <w:pPr>
+        <w:spacing w:before="240" w:after="0" w:line="360" w:lineRule="auto"/>
+        <w:rPr>
+          <w:sz w:val="24"/>
+          <w:szCs w:val="24"/>
+        </w:rPr>
+      </w:pPr>
+    </w:p>
+    <w:p>
+      <w:pPr>
+        <w:spacing w:before="240" w:line="360" w:lineRule="auto"/>
         <w:rPr>
           <w:b/>
           <w:bCs/>
-          <w:sz w:val="32"/>
-          <w:szCs w:val="32"/>
-        </w:rPr>
-        <w:t>Potenzielle Erweiterungsmöglichkeiten</w:t>
-      </w:r>
-      <w:proofErr w:type="gramEnd"/>
-    </w:p>
-    <w:p>
-      <w:pPr>
-        <w:spacing w:before="240" w:line="360" w:lineRule="auto"/>
-        <w:jc w:val="both"/>
-        <w:rPr>
-          <w:sz w:val="24"/>
-          <w:szCs w:val="24"/>
-        </w:rPr>
-      </w:pPr>
-      <w:r>
-        <w:rPr>
-          <w:sz w:val="24"/>
-          <w:szCs w:val="24"/>
-        </w:rPr>
-        <w:t>Dieses Kapitel wird die aktuellen Pläne für mögliche zukünftige Erweiterungen aufschlüsseln. Hier wird also gezeigt, was in der Zukunft noch kommen könnte. Außerdem zeigt dieses Kapitel für zwei dieser Funktionalität, wie eine mögliche Umsetzung aussehen kann.</w:t>
-      </w:r>
-    </w:p>
-    <w:p>
-      <w:pPr>
-        <w:spacing w:before="240" w:after="0" w:line="360" w:lineRule="auto"/>
-        <w:rPr>
-          <w:sz w:val="24"/>
-          <w:szCs w:val="24"/>
-        </w:rPr>
-      </w:pPr>
-    </w:p>
-    <w:p>
-      <w:pPr>
-        <w:spacing w:before="240" w:line="360" w:lineRule="auto"/>
+          <w:sz w:val="24"/>
+          <w:szCs w:val="24"/>
+        </w:rPr>
+      </w:pPr>
+      <w:r>
         <w:rPr>
           <w:b/>
           <w:bCs/>
           <w:sz w:val="24"/>
           <w:szCs w:val="24"/>
         </w:rPr>
-      </w:pPr>
-      <w:proofErr w:type="gramStart"/>
-      <w:r>
-        <w:rPr>
-          <w:b/>
-          <w:bCs/>
-          <w:sz w:val="24"/>
-          <w:szCs w:val="24"/>
-        </w:rPr>
         <w:t>4.1  Allgemein</w:t>
       </w:r>
-      <w:proofErr w:type="gramEnd"/>
     </w:p>
     <w:p>
       <w:pPr>
@@ -4361,7 +4610,6 @@
           <w:szCs w:val="24"/>
         </w:rPr>
       </w:pPr>
-      <w:proofErr w:type="gramStart"/>
       <w:r>
         <w:rPr>
           <w:b/>
@@ -4369,9 +4617,8 @@
           <w:sz w:val="24"/>
           <w:szCs w:val="24"/>
         </w:rPr>
-        <w:t>4.2  Exemplarisches</w:t>
-      </w:r>
-      <w:proofErr w:type="gramEnd"/>
+        <w:t>4.2  Exemplarisches Beispiel</w:t>
+      </w:r>
       <w:r>
         <w:rPr>
           <w:b/>
@@ -4379,83 +4626,295 @@
           <w:sz w:val="24"/>
           <w:szCs w:val="24"/>
         </w:rPr>
-        <w:t xml:space="preserve"> Beispiel (1)</w:t>
+        <w:t xml:space="preserve"> zur Implementation</w:t>
       </w:r>
     </w:p>
     <w:p>
       <w:pPr>
         <w:spacing w:before="240" w:line="360" w:lineRule="auto"/>
-        <w:rPr>
-          <w:b/>
-          <w:bCs/>
-          <w:sz w:val="24"/>
-          <w:szCs w:val="24"/>
-        </w:rPr>
-      </w:pPr>
-      <w:r>
-        <w:rPr>
-          <w:sz w:val="24"/>
-          <w:szCs w:val="24"/>
-          <w:highlight w:val="yellow"/>
-        </w:rPr>
-        <w:t>Sitzplätze</w:t>
-      </w:r>
-    </w:p>
-    <w:p>
-      <w:pPr>
-        <w:spacing w:before="240" w:after="0" w:line="360" w:lineRule="auto"/>
-        <w:rPr>
-          <w:sz w:val="24"/>
-          <w:szCs w:val="24"/>
-        </w:rPr>
-      </w:pPr>
+        <w:jc w:val="both"/>
+        <w:rPr>
+          <w:sz w:val="24"/>
+          <w:szCs w:val="24"/>
+        </w:rPr>
+      </w:pPr>
+      <w:r>
+        <w:rPr>
+          <w:sz w:val="24"/>
+          <w:szCs w:val="24"/>
+        </w:rPr>
+        <w:t xml:space="preserve">Betrachten wir exemplarisch das Beispiel </w:t>
+      </w:r>
+      <w:r>
+        <w:rPr>
+          <w:sz w:val="24"/>
+          <w:szCs w:val="24"/>
+        </w:rPr>
+        <w:t>der Unterscheidung der Karten nach Kategorien.  Es soll daran eine mögliche Version der Implementierung gezeigt werden.</w:t>
+      </w:r>
     </w:p>
     <w:p>
       <w:pPr>
         <w:spacing w:before="240" w:line="360" w:lineRule="auto"/>
-        <w:rPr>
-          <w:b/>
-          <w:bCs/>
-          <w:sz w:val="24"/>
-          <w:szCs w:val="24"/>
-        </w:rPr>
-      </w:pPr>
-      <w:proofErr w:type="gramStart"/>
-      <w:r>
-        <w:rPr>
-          <w:b/>
-          <w:bCs/>
-          <w:sz w:val="24"/>
-          <w:szCs w:val="24"/>
-        </w:rPr>
-        <w:t>4.3  Exemplarisches</w:t>
-      </w:r>
-      <w:proofErr w:type="gramEnd"/>
-      <w:r>
-        <w:rPr>
-          <w:b/>
-          <w:bCs/>
-          <w:sz w:val="24"/>
-          <w:szCs w:val="24"/>
-        </w:rPr>
-        <w:t xml:space="preserve"> Beispiel (2)</w:t>
+        <w:jc w:val="both"/>
+        <w:rPr>
+          <w:sz w:val="24"/>
+          <w:szCs w:val="24"/>
+        </w:rPr>
+      </w:pPr>
+      <w:r>
+        <w:rPr>
+          <w:sz w:val="24"/>
+          <w:szCs w:val="24"/>
+        </w:rPr>
+        <w:t>Es gilt zu unterscheiden zwischen unterschiedlichen Arten der Unterscheidung der Kategorien. Es ist zum einen möglich nur zwischen Sitz- und Stehplätzen zu unterscheiden. Dies betrachten wir als Fall 1. Fall 2 hingegen</w:t>
+      </w:r>
+      <w:r>
+        <w:rPr>
+          <w:sz w:val="24"/>
+          <w:szCs w:val="24"/>
+        </w:rPr>
+        <w:t xml:space="preserve"> ermöglicht dem Nutzer eine beliebige Anzahl unterschiedlicher Kategorien für ein Event zu erstellen.</w:t>
       </w:r>
     </w:p>
     <w:p>
       <w:pPr>
         <w:spacing w:before="240" w:line="360" w:lineRule="auto"/>
-        <w:rPr>
-          <w:sz w:val="24"/>
-          <w:szCs w:val="24"/>
-        </w:rPr>
-      </w:pPr>
-      <w:r>
-        <w:rPr>
-          <w:sz w:val="24"/>
-          <w:szCs w:val="24"/>
-          <w:highlight w:val="yellow"/>
-        </w:rPr>
-        <w:t>Kommentarfunktion für Events</w:t>
+        <w:jc w:val="both"/>
+        <w:rPr>
+          <w:sz w:val="24"/>
+          <w:szCs w:val="24"/>
+        </w:rPr>
+      </w:pPr>
+      <w:r>
+        <w:rPr>
+          <w:i/>
+          <w:iCs/>
+          <w:sz w:val="24"/>
+          <w:szCs w:val="24"/>
+        </w:rPr>
+        <w:t>Fall 1</w:t>
+      </w:r>
+      <w:r>
+        <w:rPr>
+          <w:sz w:val="24"/>
+          <w:szCs w:val="24"/>
+        </w:rPr>
+        <w:t xml:space="preserve">: Dieser Fall lässt sehr simpel zu implementieren. Dies ist insofern von Relevanz, da es sich aus Perspektive eines </w:t>
+      </w:r>
+      <w:r>
+        <w:rPr>
+          <w:sz w:val="24"/>
+          <w:szCs w:val="24"/>
+        </w:rPr>
+        <w:t>agilen Projektmanagementansatzes empfehlen würde zunächst diese Weiterentwicklung zu implementieren und User-Feedback zu erwarten.</w:t>
+      </w:r>
+    </w:p>
+    <w:p>
+      <w:pPr>
+        <w:spacing w:before="240" w:line="360" w:lineRule="auto"/>
+        <w:jc w:val="both"/>
+        <w:rPr>
+          <w:sz w:val="24"/>
+          <w:szCs w:val="24"/>
+        </w:rPr>
+      </w:pPr>
+      <w:r>
+        <w:rPr>
+          <w:sz w:val="24"/>
+          <w:szCs w:val="24"/>
+        </w:rPr>
+        <w:t>Die Umsetzung selbst, würde zwei weitere Parameter in der Model (und damit auch in der Datenbank) benötigen, welchen</w:t>
+      </w:r>
+      <w:r>
+        <w:rPr>
+          <w:sz w:val="24"/>
+          <w:szCs w:val="24"/>
+        </w:rPr>
+        <w:t xml:space="preserve"> </w:t>
+      </w:r>
+      <w:r>
+        <w:rPr>
+          <w:sz w:val="24"/>
+          <w:szCs w:val="24"/>
+        </w:rPr>
+        <w:t>die Anzahl der Sitzplätze, als auch deren Preis beschreiben würde. Diese würden die selbe Form, wie die bisherigen Parameter für Plätze allgemein.</w:t>
+      </w:r>
+    </w:p>
+    <w:p>
+      <w:pPr>
+        <w:spacing w:before="240" w:line="360" w:lineRule="auto"/>
+        <w:jc w:val="both"/>
+        <w:rPr>
+          <w:sz w:val="24"/>
+          <w:szCs w:val="24"/>
+        </w:rPr>
+      </w:pPr>
+      <w:r>
+        <w:rPr>
+          <w:i/>
+          <w:iCs/>
+          <w:sz w:val="24"/>
+          <w:szCs w:val="24"/>
+        </w:rPr>
+        <w:t>Fall 2</w:t>
+      </w:r>
+      <w:r>
+        <w:rPr>
+          <w:sz w:val="24"/>
+          <w:szCs w:val="24"/>
+        </w:rPr>
+        <w:t>: Diese Fall fordert tiefgreifendere Änderungen am System. Eine erste Analyse hat gezeigt, dass wir zwei weitere Tabellen in der relationalen Datenbank empfehlen würden. Die eine soll die erstellten Sitzplatzkategorien mitsamt Anzahl und Preis pro Karte umfassen. Jeder Eintrag verweist auf ein Element eines Events um so eine Verbindung herzustellen.</w:t>
+      </w:r>
+      <w:r>
+        <w:rPr>
+          <w:sz w:val="24"/>
+          <w:szCs w:val="24"/>
+        </w:rPr>
+        <w:t xml:space="preserve"> Dies kann möglicherweise wie folgt aussehen:</w:t>
+      </w:r>
+    </w:p>
+    <w:p>
+      <w:pPr>
+        <w:keepNext/>
+        <w:spacing w:before="240" w:line="360" w:lineRule="auto"/>
+        <w:jc w:val="both"/>
+      </w:pPr>
+      <w:r>
+        <w:rPr>
+          <w:noProof/>
+        </w:rPr>
+        <w:lastRenderedPageBreak/>
+        <w:drawing>
+          <wp:inline distT="0" distB="0" distL="0" distR="0" wp14:anchorId="62172F8F" wp14:editId="6477AD98">
+            <wp:extent cx="5760720" cy="1577975"/>
+            <wp:effectExtent l="0" t="0" r="0" b="3175"/>
+            <wp:docPr id="1031956442" name="Grafik 1"/>
+            <wp:cNvGraphicFramePr>
+              <a:graphicFrameLocks xmlns:a="http://schemas.openxmlformats.org/drawingml/2006/main" noChangeAspect="1"/>
+            </wp:cNvGraphicFramePr>
+            <a:graphic xmlns:a="http://schemas.openxmlformats.org/drawingml/2006/main">
+              <a:graphicData uri="http://schemas.openxmlformats.org/drawingml/2006/picture">
+                <pic:pic xmlns:pic="http://schemas.openxmlformats.org/drawingml/2006/picture">
+                  <pic:nvPicPr>
+                    <pic:cNvPr id="1031956442" name=""/>
+                    <pic:cNvPicPr/>
+                  </pic:nvPicPr>
+                  <pic:blipFill>
+                    <a:blip r:embed="rId22"/>
+                    <a:stretch>
+                      <a:fillRect/>
+                    </a:stretch>
+                  </pic:blipFill>
+                  <pic:spPr>
+                    <a:xfrm>
+                      <a:off x="0" y="0"/>
+                      <a:ext cx="5760720" cy="1577975"/>
+                    </a:xfrm>
+                    <a:prstGeom prst="rect">
+                      <a:avLst/>
+                    </a:prstGeom>
+                  </pic:spPr>
+                </pic:pic>
+              </a:graphicData>
+            </a:graphic>
+          </wp:inline>
+        </w:drawing>
+      </w:r>
+    </w:p>
+    <w:p>
+      <w:pPr>
+        <w:pStyle w:val="Beschriftung"/>
+        <w:jc w:val="right"/>
+        <w:rPr>
+          <w:color w:val="auto"/>
+          <w:sz w:val="24"/>
+          <w:szCs w:val="24"/>
+        </w:rPr>
+      </w:pPr>
+      <w:r>
+        <w:rPr>
+          <w:color w:val="auto"/>
+        </w:rPr>
+        <w:t xml:space="preserve">Abbildung </w:t>
+      </w:r>
+      <w:r>
+        <w:rPr>
+          <w:color w:val="auto"/>
+        </w:rPr>
+        <w:fldChar w:fldCharType="begin"/>
+      </w:r>
+      <w:r>
+        <w:rPr>
+          <w:color w:val="auto"/>
+        </w:rPr>
+        <w:instrText xml:space="preserve"> SEQ Abbildung \* ARABIC </w:instrText>
+      </w:r>
+      <w:r>
+        <w:rPr>
+          <w:color w:val="auto"/>
+        </w:rPr>
+        <w:fldChar w:fldCharType="separate"/>
+      </w:r>
+      <w:r>
+        <w:rPr>
+          <w:noProof/>
+          <w:color w:val="auto"/>
+        </w:rPr>
+        <w:t>3</w:t>
+      </w:r>
+      <w:r>
+        <w:rPr>
+          <w:color w:val="auto"/>
+        </w:rPr>
+        <w:fldChar w:fldCharType="end"/>
+      </w:r>
+      <w:r>
+        <w:rPr>
+          <w:color w:val="auto"/>
+        </w:rPr>
+        <w:t xml:space="preserve"> Exemplarische Darstellung der Datenbank</w:t>
+      </w:r>
+    </w:p>
+    <w:p>
+      <w:pPr>
+        <w:spacing w:before="240" w:line="360" w:lineRule="auto"/>
+        <w:jc w:val="both"/>
+        <w:rPr>
+          <w:sz w:val="24"/>
+          <w:szCs w:val="24"/>
+        </w:rPr>
+      </w:pPr>
+      <w:r>
+        <w:rPr>
+          <w:sz w:val="24"/>
+          <w:szCs w:val="24"/>
+        </w:rPr>
+        <w:t>Dementsprechend muss das EventModel angepasst und ein weiteres TicketModel</w:t>
+      </w:r>
+      <w:r>
+        <w:rPr>
+          <w:sz w:val="24"/>
+          <w:szCs w:val="24"/>
+        </w:rPr>
+        <w:t xml:space="preserve"> angelegt werden um die DB abzubilden. Das EventModel beinhaltet nun eine Liste von TicketModels.</w:t>
+      </w:r>
+    </w:p>
+    <w:p>
+      <w:pPr>
+        <w:spacing w:before="240" w:line="360" w:lineRule="auto"/>
+        <w:jc w:val="both"/>
+        <w:rPr>
+          <w:sz w:val="24"/>
+          <w:szCs w:val="24"/>
+        </w:rPr>
+      </w:pPr>
+      <w:r>
+        <w:rPr>
+          <w:sz w:val="24"/>
+          <w:szCs w:val="24"/>
+        </w:rPr>
+        <w:t>Zusätzlich muss eine Entsprechende neue View erstellt werden zum Erstellen der Ticket-Kategorien und der Controller muss entsprechend um Funktionalität erweitert werden.</w:t>
       </w:r>
     </w:p>
     <w:sectPr>
@@ -5752,6 +6211,25 @@
       <w14:ligatures w14:val="none"/>
     </w:rPr>
   </w:style>
+  <w:style w:type="paragraph" w:styleId="Beschriftung">
+    <w:name w:val="caption"/>
+    <w:basedOn w:val="Standard"/>
+    <w:next w:val="Standard"/>
+    <w:uiPriority w:val="35"/>
+    <w:unhideWhenUsed/>
+    <w:qFormat/>
+    <w:rsid w:val="000C3882"/>
+    <w:pPr>
+      <w:spacing w:after="200" w:line="240" w:lineRule="auto"/>
+    </w:pPr>
+    <w:rPr>
+      <w:i/>
+      <w:iCs/>
+      <w:color w:val="0E2841" w:themeColor="text2"/>
+      <w:sz w:val="18"/>
+      <w:szCs w:val="18"/>
+    </w:rPr>
+  </w:style>
 </w:styles>
 </file>
 

</xml_diff>